<commit_message>
Updating readme with frontend path
</commit_message>
<xml_diff>
--- a/README.docx
+++ b/README.docx
@@ -1,6 +1,6 @@
 
 <file path=word/document.xml><?xml version="1.0" encoding="utf-8"?>
-<w:document xmlns:wpc="http://schemas.microsoft.com/office/word/2010/wordprocessingCanvas" xmlns:cx="http://schemas.microsoft.com/office/drawing/2014/chartex" xmlns:cx1="http://schemas.microsoft.com/office/drawing/2015/9/8/chartex" xmlns:cx2="http://schemas.microsoft.com/office/drawing/2015/10/21/chartex" xmlns:cx3="http://schemas.microsoft.com/office/drawing/2016/5/9/chartex" xmlns:cx4="http://schemas.microsoft.com/office/drawing/2016/5/10/chartex" xmlns:cx5="http://schemas.microsoft.com/office/drawing/2016/5/11/chartex" xmlns:cx6="http://schemas.microsoft.com/office/drawing/2016/5/12/chartex" xmlns:cx7="http://schemas.microsoft.com/office/drawing/2016/5/13/chartex" xmlns:cx8="http://schemas.microsoft.com/office/drawing/2016/5/14/chartex" xmlns:mc="http://schemas.openxmlformats.org/markup-compatibility/2006" xmlns:aink="http://schemas.microsoft.com/office/drawing/2016/ink" xmlns:am3d="http://schemas.microsoft.com/office/drawing/2017/model3d" xmlns:o="urn:schemas-microsoft-com:office:office" xmlns:r="http://schemas.openxmlformats.org/officeDocument/2006/relationships" xmlns:m="http://schemas.openxmlformats.org/officeDocument/2006/math" xmlns:v="urn:schemas-microsoft-com:vml" xmlns:wp14="http://schemas.microsoft.com/office/word/2010/wordprocessingDrawing" xmlns:wp="http://schemas.openxmlformats.org/drawingml/2006/wordprocessingDrawing" xmlns:w10="urn:schemas-microsoft-com:office:word" xmlns:w="http://schemas.openxmlformats.org/wordprocessingml/2006/main" xmlns:w14="http://schemas.microsoft.com/office/word/2010/wordml" xmlns:w15="http://schemas.microsoft.com/office/word/2012/wordml" xmlns:w16cid="http://schemas.microsoft.com/office/word/2016/wordml/cid" xmlns:w16se="http://schemas.microsoft.com/office/word/2015/wordml/symex" xmlns:wpg="http://schemas.microsoft.com/office/word/2010/wordprocessingGroup" xmlns:wpi="http://schemas.microsoft.com/office/word/2010/wordprocessingInk" xmlns:wne="http://schemas.microsoft.com/office/word/2006/wordml" xmlns:wps="http://schemas.microsoft.com/office/word/2010/wordprocessingShape" mc:Ignorable="w14 w15 w16se w16cid wp14">
+<w:document xmlns:wpc="http://schemas.microsoft.com/office/word/2010/wordprocessingCanvas" xmlns:mc="http://schemas.openxmlformats.org/markup-compatibility/2006" xmlns:o="urn:schemas-microsoft-com:office:office" xmlns:r="http://schemas.openxmlformats.org/officeDocument/2006/relationships" xmlns:m="http://schemas.openxmlformats.org/officeDocument/2006/math" xmlns:v="urn:schemas-microsoft-com:vml" xmlns:wp14="http://schemas.microsoft.com/office/word/2010/wordprocessingDrawing" xmlns:wp="http://schemas.openxmlformats.org/drawingml/2006/wordprocessingDrawing" xmlns:w10="urn:schemas-microsoft-com:office:word" xmlns:w="http://schemas.openxmlformats.org/wordprocessingml/2006/main" xmlns:w14="http://schemas.microsoft.com/office/word/2010/wordml" xmlns:wpg="http://schemas.microsoft.com/office/word/2010/wordprocessingGroup" xmlns:wpi="http://schemas.microsoft.com/office/word/2010/wordprocessingInk" xmlns:wne="http://schemas.microsoft.com/office/word/2006/wordml" xmlns:wps="http://schemas.microsoft.com/office/word/2010/wordprocessingShape" mc:Ignorable="w14 wp14">
   <w:body>
     <w:p>
       <w:pPr>
@@ -15,20 +15,6 @@
         </w:rPr>
         <w:t>August 6, 2018</w:t>
       </w:r>
-      <w:r>
-        <w:rPr>
-          <w:rFonts w:ascii="Times New Roman" w:hAnsi="Times New Roman" w:cs="Times New Roman"/>
-        </w:rPr>
-        <w:t xml:space="preserve">- </w:t>
-      </w:r>
-      <w:proofErr w:type="spellStart"/>
-      <w:r>
-        <w:rPr>
-          <w:rFonts w:ascii="Times New Roman" w:hAnsi="Times New Roman" w:cs="Times New Roman"/>
-        </w:rPr>
-        <w:t>TestProject</w:t>
-      </w:r>
-      <w:proofErr w:type="spellEnd"/>
     </w:p>
     <w:p>
       <w:pPr>
@@ -179,8 +165,6 @@
               </w:rPr>
               <w:tab/>
             </w:r>
-            <w:bookmarkStart w:id="0" w:name="_GoBack"/>
-            <w:bookmarkEnd w:id="0"/>
             <w:r>
               <w:rPr>
                 <w:noProof/>
@@ -767,7 +751,7 @@
           <w:rFonts w:ascii="Times New Roman" w:hAnsi="Times New Roman" w:cs="Times New Roman"/>
         </w:rPr>
       </w:pPr>
-      <w:bookmarkStart w:id="1" w:name="_Toc521335226"/>
+      <w:bookmarkStart w:id="0" w:name="_Toc521335226"/>
       <w:r>
         <w:rPr>
           <w:rFonts w:ascii="Times New Roman" w:hAnsi="Times New Roman" w:cs="Times New Roman"/>
@@ -775,6 +759,47 @@
         <w:lastRenderedPageBreak/>
         <w:t>INTRODUCTION</w:t>
       </w:r>
+      <w:bookmarkEnd w:id="0"/>
+    </w:p>
+    <w:p>
+      <w:pPr>
+        <w:rPr>
+          <w:rFonts w:ascii="Times New Roman" w:hAnsi="Times New Roman" w:cs="Times New Roman"/>
+        </w:rPr>
+      </w:pPr>
+      <w:r>
+        <w:rPr>
+          <w:rFonts w:ascii="Times New Roman" w:hAnsi="Times New Roman" w:cs="Times New Roman"/>
+        </w:rPr>
+        <w:t>The company PEOPLE-WARE is dedicated to recruit personnel. They want to automate the selection process of candidates for the job offers requested by other companies (i.e. its clients). The selection should be based on the skills and academic degrees of the applicants. For this, it is needed to maintain the information of the applicants searching for a job and the job offers from the companies searching for candidates</w:t>
+      </w:r>
+      <w:r>
+        <w:rPr>
+          <w:rFonts w:ascii="Times New Roman" w:hAnsi="Times New Roman" w:cs="Times New Roman"/>
+        </w:rPr>
+        <w:t>.</w:t>
+      </w:r>
+      <w:r>
+        <w:rPr>
+          <w:rFonts w:ascii="Times New Roman" w:hAnsi="Times New Roman" w:cs="Times New Roman"/>
+        </w:rPr>
+        <w:t xml:space="preserve"> </w:t>
+      </w:r>
+    </w:p>
+    <w:p>
+      <w:pPr>
+        <w:pStyle w:val="Heading1"/>
+        <w:rPr>
+          <w:rFonts w:ascii="Times New Roman" w:hAnsi="Times New Roman" w:cs="Times New Roman"/>
+        </w:rPr>
+      </w:pPr>
+      <w:bookmarkStart w:id="1" w:name="_Toc521335227"/>
+      <w:r>
+        <w:rPr>
+          <w:rFonts w:ascii="Times New Roman" w:hAnsi="Times New Roman" w:cs="Times New Roman"/>
+        </w:rPr>
+        <w:t>SPECIFICATIONS</w:t>
+      </w:r>
       <w:bookmarkEnd w:id="1"/>
     </w:p>
     <w:p>
@@ -787,62 +812,7 @@
         <w:rPr>
           <w:rFonts w:ascii="Times New Roman" w:hAnsi="Times New Roman" w:cs="Times New Roman"/>
         </w:rPr>
-        <w:t>The company PEOPLE-WARE is dedicated to recruit personnel. They want to automate the selection process of candidates for the job offers requested by other companies (i.e. its clients). The selection should be based on the skills and academic degrees of the applicants. For this, it is needed to maintain the information of the applicants searching for a job and the job offers from the companies searching for candidates</w:t>
-      </w:r>
-      <w:r>
-        <w:rPr>
-          <w:rFonts w:ascii="Times New Roman" w:hAnsi="Times New Roman" w:cs="Times New Roman"/>
-        </w:rPr>
-        <w:t>.</w:t>
-      </w:r>
-      <w:r>
-        <w:rPr>
-          <w:rFonts w:ascii="Times New Roman" w:hAnsi="Times New Roman" w:cs="Times New Roman"/>
-        </w:rPr>
-        <w:t xml:space="preserve"> </w:t>
-      </w:r>
-    </w:p>
-    <w:p>
-      <w:pPr>
-        <w:pStyle w:val="Heading1"/>
-        <w:rPr>
-          <w:rFonts w:ascii="Times New Roman" w:hAnsi="Times New Roman" w:cs="Times New Roman"/>
-        </w:rPr>
-      </w:pPr>
-      <w:bookmarkStart w:id="2" w:name="_Toc521335227"/>
-      <w:r>
-        <w:rPr>
-          <w:rFonts w:ascii="Times New Roman" w:hAnsi="Times New Roman" w:cs="Times New Roman"/>
-        </w:rPr>
-        <w:t>SPECIFICATIONS</w:t>
-      </w:r>
-      <w:bookmarkEnd w:id="2"/>
-    </w:p>
-    <w:p>
-      <w:pPr>
-        <w:rPr>
-          <w:rFonts w:ascii="Times New Roman" w:hAnsi="Times New Roman" w:cs="Times New Roman"/>
-        </w:rPr>
-      </w:pPr>
-      <w:r>
-        <w:rPr>
-          <w:rFonts w:ascii="Times New Roman" w:hAnsi="Times New Roman" w:cs="Times New Roman"/>
-        </w:rPr>
-        <w:t xml:space="preserve">When a company wants to </w:t>
-      </w:r>
-      <w:proofErr w:type="gramStart"/>
-      <w:r>
-        <w:rPr>
-          <w:rFonts w:ascii="Times New Roman" w:hAnsi="Times New Roman" w:cs="Times New Roman"/>
-        </w:rPr>
-        <w:t>subscribes</w:t>
-      </w:r>
-      <w:proofErr w:type="gramEnd"/>
-      <w:r>
-        <w:rPr>
-          <w:rFonts w:ascii="Times New Roman" w:hAnsi="Times New Roman" w:cs="Times New Roman"/>
-        </w:rPr>
-        <w:t xml:space="preserve"> to the PEOPLE-WARE web app, the following information is requested:</w:t>
+        <w:t>When a company wants to subscribes to the PEOPLE-WARE web app, the following information is requested:</w:t>
       </w:r>
     </w:p>
     <w:p>
@@ -929,14 +899,14 @@
           <w:rFonts w:ascii="Times New Roman" w:hAnsi="Times New Roman" w:cs="Times New Roman"/>
         </w:rPr>
       </w:pPr>
-      <w:bookmarkStart w:id="3" w:name="_Toc521335228"/>
+      <w:bookmarkStart w:id="2" w:name="_Toc521335228"/>
       <w:r>
         <w:rPr>
           <w:rFonts w:ascii="Times New Roman" w:hAnsi="Times New Roman" w:cs="Times New Roman"/>
         </w:rPr>
         <w:t>Name and description of the job position: For example: “Software Developer” and “Java developer with insights in the latest trends of web development”</w:t>
       </w:r>
-      <w:bookmarkEnd w:id="3"/>
+      <w:bookmarkEnd w:id="2"/>
     </w:p>
     <w:p>
       <w:pPr>
@@ -949,14 +919,14 @@
           <w:rFonts w:ascii="Times New Roman" w:hAnsi="Times New Roman" w:cs="Times New Roman"/>
         </w:rPr>
       </w:pPr>
-      <w:bookmarkStart w:id="4" w:name="_Toc521335229"/>
+      <w:bookmarkStart w:id="3" w:name="_Toc521335229"/>
       <w:r>
         <w:rPr>
           <w:rFonts w:ascii="Times New Roman" w:hAnsi="Times New Roman" w:cs="Times New Roman"/>
         </w:rPr>
         <w:t>Salary (in CAD)</w:t>
       </w:r>
-      <w:bookmarkEnd w:id="4"/>
+      <w:bookmarkEnd w:id="3"/>
     </w:p>
     <w:p>
       <w:pPr>
@@ -969,7 +939,7 @@
           <w:rFonts w:ascii="Times New Roman" w:hAnsi="Times New Roman" w:cs="Times New Roman"/>
         </w:rPr>
       </w:pPr>
-      <w:bookmarkStart w:id="5" w:name="_Toc521335230"/>
+      <w:bookmarkStart w:id="4" w:name="_Toc521335230"/>
       <w:r>
         <w:rPr>
           <w:rFonts w:ascii="Times New Roman" w:hAnsi="Times New Roman" w:cs="Times New Roman"/>
@@ -982,7 +952,7 @@
         </w:rPr>
         <w:t>art-time</w:t>
       </w:r>
-      <w:bookmarkEnd w:id="5"/>
+      <w:bookmarkEnd w:id="4"/>
     </w:p>
     <w:p>
       <w:pPr>
@@ -995,7 +965,7 @@
           <w:rFonts w:ascii="Times New Roman" w:hAnsi="Times New Roman" w:cs="Times New Roman"/>
         </w:rPr>
       </w:pPr>
-      <w:bookmarkStart w:id="6" w:name="_Toc521335231"/>
+      <w:bookmarkStart w:id="5" w:name="_Toc521335231"/>
       <w:r>
         <w:rPr>
           <w:rFonts w:ascii="Times New Roman" w:hAnsi="Times New Roman" w:cs="Times New Roman"/>
@@ -1008,7 +978,7 @@
         </w:rPr>
         <w:t xml:space="preserve"> Requirements:</w:t>
       </w:r>
-      <w:bookmarkEnd w:id="6"/>
+      <w:bookmarkEnd w:id="5"/>
     </w:p>
     <w:p>
       <w:pPr>
@@ -1111,14 +1081,14 @@
           <w:rFonts w:ascii="Times New Roman" w:hAnsi="Times New Roman" w:cs="Times New Roman"/>
         </w:rPr>
       </w:pPr>
-      <w:bookmarkStart w:id="7" w:name="_Toc521335232"/>
+      <w:bookmarkStart w:id="6" w:name="_Toc521335232"/>
       <w:r>
         <w:rPr>
           <w:rFonts w:ascii="Times New Roman" w:hAnsi="Times New Roman" w:cs="Times New Roman"/>
         </w:rPr>
         <w:t>Full name</w:t>
       </w:r>
-      <w:bookmarkEnd w:id="7"/>
+      <w:bookmarkEnd w:id="6"/>
       <w:r>
         <w:rPr>
           <w:rFonts w:ascii="Times New Roman" w:hAnsi="Times New Roman" w:cs="Times New Roman"/>
@@ -1360,7 +1330,7 @@
           <w:rFonts w:ascii="Times New Roman" w:hAnsi="Times New Roman" w:cs="Times New Roman"/>
         </w:rPr>
       </w:pPr>
-      <w:bookmarkStart w:id="8" w:name="_Toc521335239"/>
+      <w:bookmarkStart w:id="7" w:name="_Toc521335239"/>
       <w:r>
         <w:rPr>
           <w:rFonts w:ascii="Times New Roman" w:hAnsi="Times New Roman" w:cs="Times New Roman"/>
@@ -1379,7 +1349,7 @@
         </w:rPr>
         <w:t>name, Email and Contact</w:t>
       </w:r>
-      <w:bookmarkEnd w:id="8"/>
+      <w:bookmarkEnd w:id="7"/>
     </w:p>
     <w:p>
       <w:pPr>
@@ -1392,14 +1362,14 @@
           <w:rFonts w:ascii="Times New Roman" w:hAnsi="Times New Roman" w:cs="Times New Roman"/>
         </w:rPr>
       </w:pPr>
-      <w:bookmarkStart w:id="9" w:name="_Toc521335240"/>
+      <w:bookmarkStart w:id="8" w:name="_Toc521335240"/>
       <w:r>
         <w:rPr>
           <w:rFonts w:ascii="Times New Roman" w:hAnsi="Times New Roman" w:cs="Times New Roman"/>
         </w:rPr>
         <w:t>Salary within the salary range of the job offer</w:t>
       </w:r>
-      <w:bookmarkEnd w:id="9"/>
+      <w:bookmarkEnd w:id="8"/>
       <w:r>
         <w:rPr>
           <w:rFonts w:ascii="Times New Roman" w:hAnsi="Times New Roman" w:cs="Times New Roman"/>
@@ -1418,14 +1388,14 @@
           <w:rFonts w:ascii="Times New Roman" w:hAnsi="Times New Roman" w:cs="Times New Roman"/>
         </w:rPr>
       </w:pPr>
-      <w:bookmarkStart w:id="10" w:name="_Toc521335241"/>
+      <w:bookmarkStart w:id="9" w:name="_Toc521335241"/>
       <w:r>
         <w:t xml:space="preserve">Mandatory </w:t>
       </w:r>
       <w:r>
         <w:t>fields:</w:t>
       </w:r>
-      <w:bookmarkEnd w:id="10"/>
+      <w:bookmarkEnd w:id="9"/>
     </w:p>
     <w:p>
       <w:pPr>
@@ -1473,14 +1443,14 @@
           <w:rFonts w:ascii="Times New Roman" w:hAnsi="Times New Roman" w:cs="Times New Roman"/>
         </w:rPr>
       </w:pPr>
-      <w:bookmarkStart w:id="11" w:name="_Toc521335242"/>
+      <w:bookmarkStart w:id="10" w:name="_Toc521335242"/>
       <w:r>
         <w:rPr>
           <w:rFonts w:ascii="Times New Roman" w:hAnsi="Times New Roman" w:cs="Times New Roman"/>
         </w:rPr>
         <w:t>SOFTWARES REQUIRED</w:t>
       </w:r>
-      <w:bookmarkEnd w:id="11"/>
+      <w:bookmarkEnd w:id="10"/>
     </w:p>
     <w:p>
       <w:pPr>
@@ -1539,7 +1509,7 @@
           <w:numId w:val="14"/>
         </w:numPr>
       </w:pPr>
-      <w:bookmarkStart w:id="12" w:name="_Toc521335243"/>
+      <w:bookmarkStart w:id="11" w:name="_Toc521335243"/>
       <w:r>
         <w:t>‘</w:t>
       </w:r>
@@ -1564,7 +1534,7 @@
       <w:r>
         <w:t>.</w:t>
       </w:r>
-      <w:bookmarkEnd w:id="12"/>
+      <w:bookmarkEnd w:id="11"/>
     </w:p>
     <w:p>
       <w:pPr>
@@ -1574,7 +1544,7 @@
           <w:numId w:val="14"/>
         </w:numPr>
       </w:pPr>
-      <w:bookmarkStart w:id="13" w:name="_Toc521335244"/>
+      <w:bookmarkStart w:id="12" w:name="_Toc521335244"/>
       <w:r>
         <w:t>‘</w:t>
       </w:r>
@@ -1599,7 +1569,7 @@
       <w:r>
         <w:t>.</w:t>
       </w:r>
-      <w:bookmarkEnd w:id="13"/>
+      <w:bookmarkEnd w:id="12"/>
     </w:p>
     <w:p>
       <w:pPr>
@@ -1609,7 +1579,7 @@
           <w:numId w:val="1"/>
         </w:numPr>
       </w:pPr>
-      <w:bookmarkStart w:id="14" w:name="_Toc521335245"/>
+      <w:bookmarkStart w:id="13" w:name="_Toc521335245"/>
       <w:r>
         <w:t>database</w:t>
       </w:r>
@@ -1628,23 +1598,23 @@
       <w:r>
         <w:t>.</w:t>
       </w:r>
+      <w:bookmarkEnd w:id="13"/>
+    </w:p>
+    <w:p>
+      <w:pPr>
+        <w:pStyle w:val="Heading1"/>
+        <w:rPr>
+          <w:rFonts w:ascii="Times New Roman" w:hAnsi="Times New Roman" w:cs="Times New Roman"/>
+        </w:rPr>
+      </w:pPr>
+      <w:bookmarkStart w:id="14" w:name="_Toc521335246"/>
+      <w:r>
+        <w:rPr>
+          <w:rFonts w:ascii="Times New Roman" w:hAnsi="Times New Roman" w:cs="Times New Roman"/>
+        </w:rPr>
+        <w:t>SOURCE CODE</w:t>
+      </w:r>
       <w:bookmarkEnd w:id="14"/>
-    </w:p>
-    <w:p>
-      <w:pPr>
-        <w:pStyle w:val="Heading1"/>
-        <w:rPr>
-          <w:rFonts w:ascii="Times New Roman" w:hAnsi="Times New Roman" w:cs="Times New Roman"/>
-        </w:rPr>
-      </w:pPr>
-      <w:bookmarkStart w:id="15" w:name="_Toc521335246"/>
-      <w:r>
-        <w:rPr>
-          <w:rFonts w:ascii="Times New Roman" w:hAnsi="Times New Roman" w:cs="Times New Roman"/>
-        </w:rPr>
-        <w:t>SOURCE CODE</w:t>
-      </w:r>
-      <w:bookmarkEnd w:id="15"/>
     </w:p>
     <w:p>
       <w:pPr>
@@ -1682,7 +1652,7 @@
           <w:numId w:val="13"/>
         </w:numPr>
       </w:pPr>
-      <w:bookmarkStart w:id="16" w:name="_Toc521335247"/>
+      <w:bookmarkStart w:id="15" w:name="_Toc521335247"/>
       <w:r>
         <w:t>‘</w:t>
       </w:r>
@@ -1701,7 +1671,7 @@
       <w:r>
         <w:t xml:space="preserve"> This folder has the source code for the API.</w:t>
       </w:r>
-      <w:bookmarkEnd w:id="16"/>
+      <w:bookmarkEnd w:id="15"/>
     </w:p>
     <w:p>
       <w:pPr>
@@ -1711,7 +1681,7 @@
           <w:numId w:val="13"/>
         </w:numPr>
       </w:pPr>
-      <w:bookmarkStart w:id="17" w:name="_Toc521335248"/>
+      <w:bookmarkStart w:id="16" w:name="_Toc521335248"/>
       <w:r>
         <w:t>‘</w:t>
       </w:r>
@@ -1730,7 +1700,7 @@
       <w:r>
         <w:t xml:space="preserve"> This folder has the source code for the Front User Interface.</w:t>
       </w:r>
-      <w:bookmarkEnd w:id="17"/>
+      <w:bookmarkEnd w:id="16"/>
     </w:p>
     <w:p>
       <w:pPr>
@@ -1740,7 +1710,7 @@
           <w:numId w:val="1"/>
         </w:numPr>
       </w:pPr>
-      <w:bookmarkStart w:id="18" w:name="_Toc521335249"/>
+      <w:bookmarkStart w:id="17" w:name="_Toc521335249"/>
       <w:r>
         <w:t>‘</w:t>
       </w:r>
@@ -1770,23 +1740,23 @@
       <w:r>
         <w:t>’ file for the Database table creations.</w:t>
       </w:r>
+      <w:bookmarkEnd w:id="17"/>
+    </w:p>
+    <w:p>
+      <w:pPr>
+        <w:pStyle w:val="Heading1"/>
+        <w:rPr>
+          <w:rFonts w:ascii="Times New Roman" w:hAnsi="Times New Roman" w:cs="Times New Roman"/>
+        </w:rPr>
+      </w:pPr>
+      <w:bookmarkStart w:id="18" w:name="_Toc521335250"/>
+      <w:r>
+        <w:rPr>
+          <w:rFonts w:ascii="Times New Roman" w:hAnsi="Times New Roman" w:cs="Times New Roman"/>
+        </w:rPr>
+        <w:t>INSTALLATION NOTES</w:t>
+      </w:r>
       <w:bookmarkEnd w:id="18"/>
-    </w:p>
-    <w:p>
-      <w:pPr>
-        <w:pStyle w:val="Heading1"/>
-        <w:rPr>
-          <w:rFonts w:ascii="Times New Roman" w:hAnsi="Times New Roman" w:cs="Times New Roman"/>
-        </w:rPr>
-      </w:pPr>
-      <w:bookmarkStart w:id="19" w:name="_Toc521335250"/>
-      <w:r>
-        <w:rPr>
-          <w:rFonts w:ascii="Times New Roman" w:hAnsi="Times New Roman" w:cs="Times New Roman"/>
-        </w:rPr>
-        <w:t>INSTALLATION NOTES</w:t>
-      </w:r>
-      <w:bookmarkEnd w:id="19"/>
     </w:p>
     <w:p>
       <w:pPr>
@@ -1826,7 +1796,7 @@
           <w:szCs w:val="24"/>
         </w:rPr>
       </w:pPr>
-      <w:bookmarkStart w:id="20" w:name="_Toc521335251"/>
+      <w:bookmarkStart w:id="19" w:name="_Toc521335251"/>
       <w:r>
         <w:rPr>
           <w:i/>
@@ -1835,7 +1805,7 @@
         </w:rPr>
         <w:t>Database</w:t>
       </w:r>
-      <w:bookmarkEnd w:id="20"/>
+      <w:bookmarkEnd w:id="19"/>
       <w:r>
         <w:rPr>
           <w:i/>
@@ -1858,7 +1828,7 @@
           <w:szCs w:val="24"/>
         </w:rPr>
       </w:pPr>
-      <w:bookmarkStart w:id="21" w:name="_Toc521335252"/>
+      <w:bookmarkStart w:id="20" w:name="_Toc521335252"/>
       <w:r>
         <w:rPr>
           <w:i/>
@@ -1901,7 +1871,7 @@
         </w:rPr>
         <w:t>from the ‘scripts’ folder.</w:t>
       </w:r>
-      <w:bookmarkEnd w:id="21"/>
+      <w:bookmarkEnd w:id="20"/>
     </w:p>
     <w:p>
       <w:pPr>
@@ -1916,7 +1886,7 @@
           <w:szCs w:val="24"/>
         </w:rPr>
       </w:pPr>
-      <w:bookmarkStart w:id="22" w:name="_Toc521335253"/>
+      <w:bookmarkStart w:id="21" w:name="_Toc521335253"/>
       <w:r>
         <w:rPr>
           <w:i/>
@@ -1925,7 +1895,7 @@
         </w:rPr>
         <w:t>Edit the name of the Database if you wish. Run the script in your workbench terminal.</w:t>
       </w:r>
-      <w:bookmarkEnd w:id="22"/>
+      <w:bookmarkEnd w:id="21"/>
     </w:p>
     <w:p>
       <w:pPr>
@@ -1940,7 +1910,7 @@
           <w:szCs w:val="24"/>
         </w:rPr>
       </w:pPr>
-      <w:bookmarkStart w:id="23" w:name="_Toc521335254"/>
+      <w:bookmarkStart w:id="22" w:name="_Toc521335254"/>
       <w:r>
         <w:rPr>
           <w:i/>
@@ -1967,7 +1937,7 @@
         </w:rPr>
         <w:t>’ name with 4 tables namely ‘users’, ‘jobs’, ‘requirements’ and ‘applicants’.</w:t>
       </w:r>
-      <w:bookmarkEnd w:id="23"/>
+      <w:bookmarkEnd w:id="22"/>
     </w:p>
     <w:p>
       <w:pPr>
@@ -1993,7 +1963,7 @@
           <w:szCs w:val="24"/>
         </w:rPr>
       </w:pPr>
-      <w:bookmarkStart w:id="24" w:name="_Toc521335255"/>
+      <w:bookmarkStart w:id="23" w:name="_Toc521335255"/>
       <w:r>
         <w:rPr>
           <w:color w:val="969696" w:themeColor="accent2" w:themeTint="80"/>
@@ -2009,7 +1979,7 @@
         </w:rPr>
         <w:t>backend’</w:t>
       </w:r>
-      <w:bookmarkEnd w:id="24"/>
+      <w:bookmarkEnd w:id="23"/>
       <w:r>
         <w:rPr>
           <w:i/>
@@ -2032,7 +2002,7 @@
           <w:szCs w:val="24"/>
         </w:rPr>
       </w:pPr>
-      <w:bookmarkStart w:id="25" w:name="_Toc521335256"/>
+      <w:bookmarkStart w:id="24" w:name="_Toc521335256"/>
       <w:r>
         <w:rPr>
           <w:i/>
@@ -2060,7 +2030,6 @@
         <w:t>’ into the IDE and open the ‘</w:t>
       </w:r>
       <w:proofErr w:type="spellStart"/>
-      <w:proofErr w:type="gramStart"/>
       <w:r>
         <w:rPr>
           <w:i/>
@@ -2070,7 +2039,6 @@
         <w:t>application.properties</w:t>
       </w:r>
       <w:proofErr w:type="spellEnd"/>
-      <w:proofErr w:type="gramEnd"/>
       <w:r>
         <w:rPr>
           <w:i/>
@@ -2095,7 +2063,7 @@
         </w:rPr>
         <w:t>.</w:t>
       </w:r>
-      <w:bookmarkEnd w:id="25"/>
+      <w:bookmarkEnd w:id="24"/>
     </w:p>
     <w:p>
       <w:pPr>
@@ -2111,7 +2079,7 @@
           <w:szCs w:val="24"/>
         </w:rPr>
       </w:pPr>
-      <w:bookmarkStart w:id="26" w:name="_Toc521335257"/>
+      <w:bookmarkStart w:id="25" w:name="_Toc521335257"/>
       <w:r>
         <w:rPr>
           <w:i/>
@@ -2121,7 +2089,6 @@
         <w:t>Edit ‘</w:t>
       </w:r>
       <w:proofErr w:type="spellStart"/>
-      <w:proofErr w:type="gramStart"/>
       <w:r>
         <w:rPr>
           <w:b/>
@@ -2129,9 +2096,18 @@
           <w:color w:val="707070" w:themeColor="accent1"/>
           <w:szCs w:val="24"/>
         </w:rPr>
-        <w:t>spring.datasource</w:t>
-      </w:r>
-      <w:proofErr w:type="gramEnd"/>
+        <w:t>spring.datasource.username</w:t>
+      </w:r>
+      <w:proofErr w:type="spellEnd"/>
+      <w:r>
+        <w:rPr>
+          <w:i/>
+          <w:color w:val="707070" w:themeColor="accent1"/>
+          <w:szCs w:val="24"/>
+        </w:rPr>
+        <w:t>’ and ‘</w:t>
+      </w:r>
+      <w:proofErr w:type="spellStart"/>
       <w:r>
         <w:rPr>
           <w:b/>
@@ -2139,7 +2115,7 @@
           <w:color w:val="707070" w:themeColor="accent1"/>
           <w:szCs w:val="24"/>
         </w:rPr>
-        <w:t>.username</w:t>
+        <w:t>spring.datasource.password</w:t>
       </w:r>
       <w:proofErr w:type="spellEnd"/>
       <w:r>
@@ -2148,70 +2124,33 @@
           <w:color w:val="707070" w:themeColor="accent1"/>
           <w:szCs w:val="24"/>
         </w:rPr>
-        <w:t>’ and ‘</w:t>
+        <w:t>’ attributes. If you have changed the name of the database then replace ‘</w:t>
       </w:r>
       <w:proofErr w:type="spellStart"/>
       <w:r>
         <w:rPr>
+          <w:i/>
+          <w:color w:val="707070" w:themeColor="accent1"/>
+          <w:szCs w:val="24"/>
+        </w:rPr>
+        <w:t>localDb</w:t>
+      </w:r>
+      <w:proofErr w:type="spellEnd"/>
+      <w:r>
+        <w:rPr>
+          <w:i/>
+          <w:color w:val="707070" w:themeColor="accent1"/>
+          <w:szCs w:val="24"/>
+        </w:rPr>
+        <w:t>’ with the name of your database in ‘</w:t>
+      </w:r>
+      <w:r>
+        <w:rPr>
           <w:b/>
           <w:i/>
           <w:color w:val="707070" w:themeColor="accent1"/>
           <w:szCs w:val="24"/>
         </w:rPr>
-        <w:t>spring.datasource.password</w:t>
-      </w:r>
-      <w:proofErr w:type="spellEnd"/>
-      <w:r>
-        <w:rPr>
-          <w:i/>
-          <w:color w:val="707070" w:themeColor="accent1"/>
-          <w:szCs w:val="24"/>
-        </w:rPr>
-        <w:t xml:space="preserve">’ attributes. If you have changed the name of the </w:t>
-      </w:r>
-      <w:proofErr w:type="gramStart"/>
-      <w:r>
-        <w:rPr>
-          <w:i/>
-          <w:color w:val="707070" w:themeColor="accent1"/>
-          <w:szCs w:val="24"/>
-        </w:rPr>
-        <w:t>database</w:t>
-      </w:r>
-      <w:proofErr w:type="gramEnd"/>
-      <w:r>
-        <w:rPr>
-          <w:i/>
-          <w:color w:val="707070" w:themeColor="accent1"/>
-          <w:szCs w:val="24"/>
-        </w:rPr>
-        <w:t xml:space="preserve"> then replace ‘</w:t>
-      </w:r>
-      <w:proofErr w:type="spellStart"/>
-      <w:r>
-        <w:rPr>
-          <w:i/>
-          <w:color w:val="707070" w:themeColor="accent1"/>
-          <w:szCs w:val="24"/>
-        </w:rPr>
-        <w:t>localDb</w:t>
-      </w:r>
-      <w:proofErr w:type="spellEnd"/>
-      <w:r>
-        <w:rPr>
-          <w:i/>
-          <w:color w:val="707070" w:themeColor="accent1"/>
-          <w:szCs w:val="24"/>
-        </w:rPr>
-        <w:t>’ with the name of your database in ‘</w:t>
-      </w:r>
-      <w:r>
-        <w:rPr>
-          <w:b/>
-          <w:i/>
-          <w:color w:val="707070" w:themeColor="accent1"/>
-          <w:szCs w:val="24"/>
-        </w:rPr>
         <w:t>spring.datasource.url</w:t>
       </w:r>
       <w:r>
@@ -2230,7 +2169,7 @@
         </w:rPr>
         <w:t xml:space="preserve"> Then Save it.</w:t>
       </w:r>
-      <w:bookmarkEnd w:id="26"/>
+      <w:bookmarkEnd w:id="25"/>
       <w:r>
         <w:rPr>
           <w:i/>
@@ -2253,7 +2192,7 @@
           <w:szCs w:val="24"/>
         </w:rPr>
       </w:pPr>
-      <w:bookmarkStart w:id="27" w:name="_Toc521335258"/>
+      <w:bookmarkStart w:id="26" w:name="_Toc521335258"/>
       <w:r>
         <w:rPr>
           <w:i/>
@@ -2332,7 +2271,7 @@
         </w:rPr>
         <w:t>/</w:t>
       </w:r>
-      <w:bookmarkEnd w:id="27"/>
+      <w:bookmarkEnd w:id="26"/>
     </w:p>
     <w:p>
       <w:pPr>
@@ -2347,7 +2286,7 @@
           <w:szCs w:val="24"/>
         </w:rPr>
       </w:pPr>
-      <w:bookmarkStart w:id="28" w:name="_Toc521335259"/>
+      <w:bookmarkStart w:id="27" w:name="_Toc521335259"/>
       <w:r>
         <w:rPr>
           <w:i/>
@@ -2392,7 +2331,7 @@
         </w:rPr>
         <w:t xml:space="preserve"> clean install</w:t>
       </w:r>
-      <w:bookmarkEnd w:id="28"/>
+      <w:bookmarkEnd w:id="27"/>
     </w:p>
     <w:p>
       <w:pPr>
@@ -2407,7 +2346,7 @@
           <w:szCs w:val="24"/>
         </w:rPr>
       </w:pPr>
-      <w:bookmarkStart w:id="29" w:name="_Toc521335260"/>
+      <w:bookmarkStart w:id="28" w:name="_Toc521335260"/>
       <w:r>
         <w:rPr>
           <w:i/>
@@ -2442,7 +2381,7 @@
         </w:rPr>
         <w:t>cd backend/</w:t>
       </w:r>
-      <w:bookmarkEnd w:id="29"/>
+      <w:bookmarkEnd w:id="28"/>
     </w:p>
     <w:p>
       <w:pPr>
@@ -2457,7 +2396,7 @@
           <w:szCs w:val="24"/>
         </w:rPr>
       </w:pPr>
-      <w:bookmarkStart w:id="30" w:name="_Toc521335261"/>
+      <w:bookmarkStart w:id="29" w:name="_Toc521335261"/>
       <w:r>
         <w:rPr>
           <w:i/>
@@ -2491,7 +2430,7 @@
           <w:color w:val="707070" w:themeColor="accent1"/>
           <w:szCs w:val="24"/>
         </w:rPr>
-        <w:t>spring-</w:t>
+        <w:t>spring-boot</w:t>
       </w:r>
       <w:proofErr w:type="gramStart"/>
       <w:r>
@@ -2500,9 +2439,9 @@
           <w:color w:val="707070" w:themeColor="accent1"/>
           <w:szCs w:val="24"/>
         </w:rPr>
-        <w:t>boot:run</w:t>
-      </w:r>
-      <w:bookmarkEnd w:id="30"/>
+        <w:t>:run</w:t>
+      </w:r>
+      <w:bookmarkEnd w:id="29"/>
       <w:proofErr w:type="spellEnd"/>
       <w:proofErr w:type="gramEnd"/>
     </w:p>
@@ -2519,7 +2458,7 @@
           <w:szCs w:val="24"/>
         </w:rPr>
       </w:pPr>
-      <w:bookmarkStart w:id="31" w:name="_Toc521335262"/>
+      <w:bookmarkStart w:id="30" w:name="_Toc521335262"/>
       <w:r>
         <w:rPr>
           <w:i/>
@@ -2528,7 +2467,7 @@
         </w:rPr>
         <w:t>This will start the java files that possess the logic for the whole application to function.</w:t>
       </w:r>
-      <w:bookmarkEnd w:id="31"/>
+      <w:bookmarkEnd w:id="30"/>
     </w:p>
     <w:p>
       <w:pPr>
@@ -2543,7 +2482,7 @@
           <w:szCs w:val="24"/>
         </w:rPr>
       </w:pPr>
-      <w:bookmarkStart w:id="32" w:name="_Toc521335263"/>
+      <w:bookmarkStart w:id="31" w:name="_Toc521335263"/>
       <w:r>
         <w:rPr>
           <w:i/>
@@ -2569,7 +2508,6 @@
         <w:t xml:space="preserve"> If you wish to change, then you can do it in the ‘</w:t>
       </w:r>
       <w:proofErr w:type="spellStart"/>
-      <w:proofErr w:type="gramStart"/>
       <w:r>
         <w:rPr>
           <w:i/>
@@ -2579,7 +2517,6 @@
         <w:t>application.properties</w:t>
       </w:r>
       <w:proofErr w:type="spellEnd"/>
-      <w:proofErr w:type="gramEnd"/>
       <w:r>
         <w:rPr>
           <w:i/>
@@ -2588,7 +2525,7 @@
         </w:rPr>
         <w:t>’ file.</w:t>
       </w:r>
-      <w:bookmarkEnd w:id="32"/>
+      <w:bookmarkEnd w:id="31"/>
     </w:p>
     <w:p>
       <w:pPr>
@@ -2603,7 +2540,7 @@
           <w:szCs w:val="24"/>
         </w:rPr>
       </w:pPr>
-      <w:bookmarkStart w:id="33" w:name="_Toc521335264"/>
+      <w:bookmarkStart w:id="32" w:name="_Toc521335264"/>
       <w:r>
         <w:rPr>
           <w:i/>
@@ -2612,7 +2549,7 @@
         </w:rPr>
         <w:t>‘frontend’</w:t>
       </w:r>
-      <w:bookmarkEnd w:id="33"/>
+      <w:bookmarkEnd w:id="32"/>
       <w:r>
         <w:rPr>
           <w:i/>
@@ -2635,7 +2572,7 @@
           <w:szCs w:val="24"/>
         </w:rPr>
       </w:pPr>
-      <w:bookmarkStart w:id="34" w:name="_Toc521335265"/>
+      <w:bookmarkStart w:id="33" w:name="_Toc521335265"/>
       <w:r>
         <w:rPr>
           <w:i/>
@@ -2644,6 +2581,19 @@
         </w:rPr>
         <w:t xml:space="preserve">Open another Terminal window and navigate into the ‘frontend’ folder using the command: </w:t>
       </w:r>
+    </w:p>
+    <w:p>
+      <w:pPr>
+        <w:pStyle w:val="Heading2"/>
+        <w:ind w:left="1800"/>
+        <w:rPr>
+          <w:i/>
+          <w:color w:val="707070" w:themeColor="accent1"/>
+          <w:szCs w:val="24"/>
+        </w:rPr>
+      </w:pPr>
+      <w:bookmarkStart w:id="34" w:name="_GoBack"/>
+      <w:bookmarkEnd w:id="34"/>
       <w:r>
         <w:rPr>
           <w:b/>
@@ -2670,15 +2620,51 @@
         </w:rPr>
         <w:t>/</w:t>
       </w:r>
+      <w:proofErr w:type="spellStart"/>
       <w:r>
         <w:rPr>
           <w:b/>
           <w:color w:val="707070" w:themeColor="accent1"/>
           <w:szCs w:val="24"/>
         </w:rPr>
+        <w:t>recruitingApp</w:t>
+      </w:r>
+      <w:proofErr w:type="spellEnd"/>
+      <w:r>
+        <w:rPr>
+          <w:b/>
+          <w:color w:val="707070" w:themeColor="accent1"/>
+          <w:szCs w:val="24"/>
+        </w:rPr>
+        <w:t>/frontend/</w:t>
+      </w:r>
+      <w:proofErr w:type="spellStart"/>
+      <w:r>
+        <w:rPr>
+          <w:b/>
+          <w:color w:val="707070" w:themeColor="accent1"/>
+          <w:szCs w:val="24"/>
+        </w:rPr>
+        <w:t>src</w:t>
+      </w:r>
+      <w:proofErr w:type="spellEnd"/>
+      <w:r>
+        <w:rPr>
+          <w:b/>
+          <w:color w:val="707070" w:themeColor="accent1"/>
+          <w:szCs w:val="24"/>
+        </w:rPr>
+        <w:t>/main/</w:t>
+      </w:r>
+      <w:r>
+        <w:rPr>
+          <w:b/>
+          <w:color w:val="707070" w:themeColor="accent1"/>
+          <w:szCs w:val="24"/>
+        </w:rPr>
         <w:t>frontend/</w:t>
       </w:r>
-      <w:bookmarkEnd w:id="34"/>
+      <w:bookmarkEnd w:id="33"/>
     </w:p>
     <w:p>
       <w:pPr>
@@ -2899,7 +2885,6 @@
         <w:rPr>
           <w:rFonts w:ascii="Times New Roman" w:hAnsi="Times New Roman" w:cs="Times New Roman"/>
         </w:rPr>
-        <w:lastRenderedPageBreak/>
         <w:t>ABOUT THE APPLICATION</w:t>
       </w:r>
       <w:bookmarkEnd w:id="36"/>
@@ -3012,6 +2997,7 @@
           <w:rFonts w:ascii="Times New Roman" w:hAnsi="Times New Roman" w:cs="Times New Roman"/>
           <w:i w:val="0"/>
           <w:noProof/>
+          <w:lang w:val="en-CA" w:eastAsia="en-CA"/>
         </w:rPr>
         <w:drawing>
           <wp:inline distT="0" distB="0" distL="0" distR="0" wp14:anchorId="723CDC5E" wp14:editId="23DEEFEC">
@@ -3029,7 +3015,7 @@
                     <pic:cNvPicPr/>
                   </pic:nvPicPr>
                   <pic:blipFill>
-                    <a:blip r:embed="rId8" cstate="print">
+                    <a:blip r:embed="rId9" cstate="print">
                       <a:extLst>
                         <a:ext uri="{28A0092B-C50C-407E-A947-70E740481C1C}">
                           <a14:useLocalDpi xmlns:a14="http://schemas.microsoft.com/office/drawing/2010/main" val="0"/>
@@ -3069,14 +3055,27 @@
       <w:r>
         <w:t xml:space="preserve">Figure </w:t>
       </w:r>
-      <w:fldSimple w:instr=" SEQ Figure \* ARABIC ">
-        <w:r>
-          <w:rPr>
-            <w:noProof/>
-          </w:rPr>
-          <w:t>1</w:t>
-        </w:r>
-      </w:fldSimple>
+      <w:r>
+        <w:fldChar w:fldCharType="begin"/>
+      </w:r>
+      <w:r>
+        <w:instrText xml:space="preserve"> SEQ Figure \* ARABIC </w:instrText>
+      </w:r>
+      <w:r>
+        <w:fldChar w:fldCharType="separate"/>
+      </w:r>
+      <w:r>
+        <w:rPr>
+          <w:noProof/>
+        </w:rPr>
+        <w:t>1</w:t>
+      </w:r>
+      <w:r>
+        <w:rPr>
+          <w:noProof/>
+        </w:rPr>
+        <w:fldChar w:fldCharType="end"/>
+      </w:r>
       <w:r>
         <w:t>: Start-up screen of UI</w:t>
       </w:r>
@@ -3100,6 +3099,7 @@
       <w:r>
         <w:rPr>
           <w:noProof/>
+          <w:lang w:val="en-CA" w:eastAsia="en-CA"/>
         </w:rPr>
         <w:drawing>
           <wp:inline distT="0" distB="0" distL="0" distR="0" wp14:anchorId="3AA6E842" wp14:editId="3028F64F">
@@ -3117,7 +3117,7 @@
                     <pic:cNvPicPr/>
                   </pic:nvPicPr>
                   <pic:blipFill>
-                    <a:blip r:embed="rId9" cstate="print">
+                    <a:blip r:embed="rId10" cstate="print">
                       <a:extLst>
                         <a:ext uri="{28A0092B-C50C-407E-A947-70E740481C1C}">
                           <a14:useLocalDpi xmlns:a14="http://schemas.microsoft.com/office/drawing/2010/main" val="0"/>
@@ -3151,6 +3151,7 @@
       <w:r>
         <w:rPr>
           <w:noProof/>
+          <w:lang w:val="en-CA" w:eastAsia="en-CA"/>
         </w:rPr>
         <w:drawing>
           <wp:inline distT="0" distB="0" distL="0" distR="0" wp14:anchorId="2E7DEF5F" wp14:editId="3054CB9B">
@@ -3168,7 +3169,7 @@
                     <pic:cNvPicPr/>
                   </pic:nvPicPr>
                   <pic:blipFill>
-                    <a:blip r:embed="rId10" cstate="print">
+                    <a:blip r:embed="rId11" cstate="print">
                       <a:extLst>
                         <a:ext uri="{28A0092B-C50C-407E-A947-70E740481C1C}">
                           <a14:useLocalDpi xmlns:a14="http://schemas.microsoft.com/office/drawing/2010/main" val="0"/>
@@ -3202,6 +3203,7 @@
       <w:r>
         <w:rPr>
           <w:noProof/>
+          <w:lang w:val="en-CA" w:eastAsia="en-CA"/>
         </w:rPr>
         <w:drawing>
           <wp:inline distT="0" distB="0" distL="0" distR="0" wp14:anchorId="4013C6B6" wp14:editId="51BAFFF2">
@@ -3219,7 +3221,7 @@
                     <pic:cNvPicPr/>
                   </pic:nvPicPr>
                   <pic:blipFill>
-                    <a:blip r:embed="rId11" cstate="print">
+                    <a:blip r:embed="rId12" cstate="print">
                       <a:extLst>
                         <a:ext uri="{28A0092B-C50C-407E-A947-70E740481C1C}">
                           <a14:useLocalDpi xmlns:a14="http://schemas.microsoft.com/office/drawing/2010/main" val="0"/>
@@ -3259,14 +3261,27 @@
       <w:r>
         <w:t xml:space="preserve">Figure </w:t>
       </w:r>
-      <w:fldSimple w:instr=" SEQ Figure \* ARABIC ">
-        <w:r>
-          <w:rPr>
-            <w:noProof/>
-          </w:rPr>
-          <w:t>2</w:t>
-        </w:r>
-      </w:fldSimple>
+      <w:r>
+        <w:fldChar w:fldCharType="begin"/>
+      </w:r>
+      <w:r>
+        <w:instrText xml:space="preserve"> SEQ Figure \* ARABIC </w:instrText>
+      </w:r>
+      <w:r>
+        <w:fldChar w:fldCharType="separate"/>
+      </w:r>
+      <w:r>
+        <w:rPr>
+          <w:noProof/>
+        </w:rPr>
+        <w:t>2</w:t>
+      </w:r>
+      <w:r>
+        <w:rPr>
+          <w:noProof/>
+        </w:rPr>
+        <w:fldChar w:fldCharType="end"/>
+      </w:r>
       <w:r>
         <w:t xml:space="preserve">: [From left to right] Login, </w:t>
       </w:r>
@@ -3305,7 +3320,11 @@
         <w:t>4</w:t>
       </w:r>
       <w:r>
-        <w:t xml:space="preserve">). If there are any unfulfilled fields, the error message is either displayed in the Status Bar at the bottom of the field or at the bottom or the screen (Figure </w:t>
+        <w:t xml:space="preserve">). If there are any unfulfilled fields, the error message </w:t>
+      </w:r>
+      <w:r>
+        <w:lastRenderedPageBreak/>
+        <w:t xml:space="preserve">is either displayed in the Status Bar at the bottom of the field or at the bottom or the screen (Figure </w:t>
       </w:r>
       <w:r>
         <w:t>3</w:t>
@@ -3321,8 +3340,8 @@
       <w:r>
         <w:rPr>
           <w:noProof/>
-        </w:rPr>
-        <w:lastRenderedPageBreak/>
+          <w:lang w:val="en-CA" w:eastAsia="en-CA"/>
+        </w:rPr>
         <w:drawing>
           <wp:inline distT="0" distB="0" distL="0" distR="0" wp14:anchorId="0DF9B9DD" wp14:editId="405C09AF">
             <wp:extent cx="4236013" cy="1167619"/>
@@ -3339,7 +3358,7 @@
                     <pic:cNvPicPr/>
                   </pic:nvPicPr>
                   <pic:blipFill rotWithShape="1">
-                    <a:blip r:embed="rId12" cstate="print">
+                    <a:blip r:embed="rId13" cstate="print">
                       <a:extLst>
                         <a:ext uri="{28A0092B-C50C-407E-A947-70E740481C1C}">
                           <a14:useLocalDpi xmlns:a14="http://schemas.microsoft.com/office/drawing/2010/main" val="0"/>
@@ -3382,6 +3401,7 @@
       <w:r>
         <w:rPr>
           <w:noProof/>
+          <w:lang w:val="en-CA" w:eastAsia="en-CA"/>
         </w:rPr>
         <w:drawing>
           <wp:inline distT="0" distB="0" distL="0" distR="0" wp14:anchorId="25EC5378" wp14:editId="764AF4B6">
@@ -3399,7 +3419,7 @@
                     <pic:cNvPicPr/>
                   </pic:nvPicPr>
                   <pic:blipFill>
-                    <a:blip r:embed="rId13" cstate="print">
+                    <a:blip r:embed="rId14" cstate="print">
                       <a:extLst>
                         <a:ext uri="{28A0092B-C50C-407E-A947-70E740481C1C}">
                           <a14:useLocalDpi xmlns:a14="http://schemas.microsoft.com/office/drawing/2010/main" val="0"/>
@@ -3438,6 +3458,7 @@
       <w:r>
         <w:rPr>
           <w:noProof/>
+          <w:lang w:val="en-CA" w:eastAsia="en-CA"/>
         </w:rPr>
         <w:drawing>
           <wp:inline distT="0" distB="0" distL="0" distR="0" wp14:anchorId="349AED51" wp14:editId="368F185D">
@@ -3455,7 +3476,7 @@
                     <pic:cNvPicPr/>
                   </pic:nvPicPr>
                   <pic:blipFill>
-                    <a:blip r:embed="rId14" cstate="print">
+                    <a:blip r:embed="rId15" cstate="print">
                       <a:extLst>
                         <a:ext uri="{28A0092B-C50C-407E-A947-70E740481C1C}">
                           <a14:useLocalDpi xmlns:a14="http://schemas.microsoft.com/office/drawing/2010/main" val="0"/>
@@ -3494,14 +3515,27 @@
       <w:r>
         <w:t xml:space="preserve">Figure </w:t>
       </w:r>
-      <w:fldSimple w:instr=" SEQ Figure \* ARABIC ">
-        <w:r>
-          <w:rPr>
-            <w:noProof/>
-          </w:rPr>
-          <w:t>3</w:t>
-        </w:r>
-      </w:fldSimple>
+      <w:r>
+        <w:fldChar w:fldCharType="begin"/>
+      </w:r>
+      <w:r>
+        <w:instrText xml:space="preserve"> SEQ Figure \* ARABIC </w:instrText>
+      </w:r>
+      <w:r>
+        <w:fldChar w:fldCharType="separate"/>
+      </w:r>
+      <w:r>
+        <w:rPr>
+          <w:noProof/>
+        </w:rPr>
+        <w:t>3</w:t>
+      </w:r>
+      <w:r>
+        <w:rPr>
+          <w:noProof/>
+        </w:rPr>
+        <w:fldChar w:fldCharType="end"/>
+      </w:r>
       <w:r>
         <w:t>: [From top to bottom] Applicant Dashboard, Status Message at Field, Status Message at the Bottom of screen</w:t>
       </w:r>
@@ -3515,6 +3549,7 @@
       <w:r>
         <w:rPr>
           <w:noProof/>
+          <w:lang w:val="en-CA" w:eastAsia="en-CA"/>
         </w:rPr>
         <w:drawing>
           <wp:inline distT="0" distB="0" distL="0" distR="0" wp14:anchorId="2AA67CC1" wp14:editId="500CD134">
@@ -3532,7 +3567,7 @@
                     <pic:cNvPicPr/>
                   </pic:nvPicPr>
                   <pic:blipFill rotWithShape="1">
-                    <a:blip r:embed="rId15" cstate="print">
+                    <a:blip r:embed="rId16" cstate="print">
                       <a:extLst>
                         <a:ext uri="{28A0092B-C50C-407E-A947-70E740481C1C}">
                           <a14:useLocalDpi xmlns:a14="http://schemas.microsoft.com/office/drawing/2010/main" val="0"/>
@@ -3573,6 +3608,7 @@
       <w:r>
         <w:rPr>
           <w:noProof/>
+          <w:lang w:val="en-CA" w:eastAsia="en-CA"/>
         </w:rPr>
         <w:drawing>
           <wp:inline distT="0" distB="0" distL="0" distR="0" wp14:anchorId="16C2909C" wp14:editId="4132668C">
@@ -3590,7 +3626,7 @@
                     <pic:cNvPicPr/>
                   </pic:nvPicPr>
                   <pic:blipFill rotWithShape="1">
-                    <a:blip r:embed="rId16" cstate="print">
+                    <a:blip r:embed="rId17" cstate="print">
                       <a:extLst>
                         <a:ext uri="{28A0092B-C50C-407E-A947-70E740481C1C}">
                           <a14:useLocalDpi xmlns:a14="http://schemas.microsoft.com/office/drawing/2010/main" val="0"/>
@@ -3634,14 +3670,27 @@
       <w:r>
         <w:t xml:space="preserve">Figure </w:t>
       </w:r>
-      <w:fldSimple w:instr=" SEQ Figure \* ARABIC ">
-        <w:r>
-          <w:rPr>
-            <w:noProof/>
-          </w:rPr>
-          <w:t>4</w:t>
-        </w:r>
-      </w:fldSimple>
+      <w:r>
+        <w:fldChar w:fldCharType="begin"/>
+      </w:r>
+      <w:r>
+        <w:instrText xml:space="preserve"> SEQ Figure \* ARABIC </w:instrText>
+      </w:r>
+      <w:r>
+        <w:fldChar w:fldCharType="separate"/>
+      </w:r>
+      <w:r>
+        <w:rPr>
+          <w:noProof/>
+        </w:rPr>
+        <w:t>4</w:t>
+      </w:r>
+      <w:r>
+        <w:rPr>
+          <w:noProof/>
+        </w:rPr>
+        <w:fldChar w:fldCharType="end"/>
+      </w:r>
       <w:r>
         <w:t>:[From left to right] Job-Info Screen, Job-Apply Screen</w:t>
       </w:r>
@@ -3712,11 +3761,8 @@
     </w:p>
     <w:p>
       <w:r>
-        <w:t xml:space="preserve">The main edit screen has a dropdown which gets populated with the list of all the jobs this user has posted. To edit an existing, the actions remain similar to that of posting a job but here the user cannot edit the Name and Description of the Job. Here when the </w:t>
-      </w:r>
-      <w:r>
         <w:lastRenderedPageBreak/>
-        <w:t>user clicks on the ‘X’ button on the ‘Academic Degrees’ and ‘Skills’ boxes, it clears the entries and user can fill in new information again. This box will not be available unless one entry is made into it.</w:t>
+        <w:t>The main edit screen has a dropdown which gets populated with the list of all the jobs this user has posted. To edit an existing, the actions remain similar to that of posting a job but here the user cannot edit the Name and Description of the Job. Here when the user clicks on the ‘X’ button on the ‘Academic Degrees’ and ‘Skills’ boxes, it clears the entries and user can fill in new information again. This box will not be available unless one entry is made into it.</w:t>
       </w:r>
     </w:p>
     <w:p/>
@@ -3727,6 +3773,7 @@
       <w:r>
         <w:rPr>
           <w:noProof/>
+          <w:lang w:val="en-CA" w:eastAsia="en-CA"/>
         </w:rPr>
         <w:drawing>
           <wp:inline distT="0" distB="0" distL="0" distR="0" wp14:anchorId="4594D357" wp14:editId="797C7935">
@@ -3744,7 +3791,7 @@
                     <pic:cNvPicPr/>
                   </pic:nvPicPr>
                   <pic:blipFill>
-                    <a:blip r:embed="rId17" cstate="print">
+                    <a:blip r:embed="rId18" cstate="print">
                       <a:extLst>
                         <a:ext uri="{28A0092B-C50C-407E-A947-70E740481C1C}">
                           <a14:useLocalDpi xmlns:a14="http://schemas.microsoft.com/office/drawing/2010/main" val="0"/>
@@ -3779,14 +3826,27 @@
       <w:r>
         <w:t xml:space="preserve">Figure </w:t>
       </w:r>
-      <w:fldSimple w:instr=" SEQ Figure \* ARABIC ">
-        <w:r>
-          <w:rPr>
-            <w:noProof/>
-          </w:rPr>
-          <w:t>5</w:t>
-        </w:r>
-      </w:fldSimple>
+      <w:r>
+        <w:fldChar w:fldCharType="begin"/>
+      </w:r>
+      <w:r>
+        <w:instrText xml:space="preserve"> SEQ Figure \* ARABIC </w:instrText>
+      </w:r>
+      <w:r>
+        <w:fldChar w:fldCharType="separate"/>
+      </w:r>
+      <w:r>
+        <w:rPr>
+          <w:noProof/>
+        </w:rPr>
+        <w:t>5</w:t>
+      </w:r>
+      <w:r>
+        <w:rPr>
+          <w:noProof/>
+        </w:rPr>
+        <w:fldChar w:fldCharType="end"/>
+      </w:r>
       <w:r>
         <w:t>: Dash-Board of the User registered on behalf of a company.</w:t>
       </w:r>
@@ -3800,6 +3860,7 @@
       <w:r>
         <w:rPr>
           <w:noProof/>
+          <w:lang w:val="en-CA" w:eastAsia="en-CA"/>
         </w:rPr>
         <w:drawing>
           <wp:inline distT="0" distB="0" distL="0" distR="0" wp14:anchorId="3742E6D5" wp14:editId="1C9E4788">
@@ -3817,7 +3878,7 @@
                     <pic:cNvPicPr/>
                   </pic:nvPicPr>
                   <pic:blipFill>
-                    <a:blip r:embed="rId18" cstate="print">
+                    <a:blip r:embed="rId19" cstate="print">
                       <a:extLst>
                         <a:ext uri="{28A0092B-C50C-407E-A947-70E740481C1C}">
                           <a14:useLocalDpi xmlns:a14="http://schemas.microsoft.com/office/drawing/2010/main" val="0"/>
@@ -3851,6 +3912,7 @@
       <w:r>
         <w:rPr>
           <w:noProof/>
+          <w:lang w:val="en-CA" w:eastAsia="en-CA"/>
         </w:rPr>
         <w:drawing>
           <wp:inline distT="0" distB="0" distL="0" distR="0" wp14:anchorId="7F2AF130" wp14:editId="2D73B4E7">
@@ -3868,7 +3930,7 @@
                     <pic:cNvPicPr/>
                   </pic:nvPicPr>
                   <pic:blipFill rotWithShape="1">
-                    <a:blip r:embed="rId19" cstate="print">
+                    <a:blip r:embed="rId20" cstate="print">
                       <a:extLst>
                         <a:ext uri="{28A0092B-C50C-407E-A947-70E740481C1C}">
                           <a14:useLocalDpi xmlns:a14="http://schemas.microsoft.com/office/drawing/2010/main" val="0"/>
@@ -3906,14 +3968,27 @@
       <w:r>
         <w:t xml:space="preserve">Figure </w:t>
       </w:r>
-      <w:fldSimple w:instr=" SEQ Figure \* ARABIC ">
-        <w:r>
-          <w:rPr>
-            <w:noProof/>
-          </w:rPr>
-          <w:t>6</w:t>
-        </w:r>
-      </w:fldSimple>
+      <w:r>
+        <w:fldChar w:fldCharType="begin"/>
+      </w:r>
+      <w:r>
+        <w:instrText xml:space="preserve"> SEQ Figure \* ARABIC </w:instrText>
+      </w:r>
+      <w:r>
+        <w:fldChar w:fldCharType="separate"/>
+      </w:r>
+      <w:r>
+        <w:rPr>
+          <w:noProof/>
+        </w:rPr>
+        <w:t>6</w:t>
+      </w:r>
+      <w:r>
+        <w:rPr>
+          <w:noProof/>
+        </w:rPr>
+        <w:fldChar w:fldCharType="end"/>
+      </w:r>
       <w:r>
         <w:t>:[From left to right] Post Job Screen and Qualification box with X mark</w:t>
       </w:r>
@@ -3923,6 +3998,7 @@
       <w:r>
         <w:rPr>
           <w:noProof/>
+          <w:lang w:val="en-CA" w:eastAsia="en-CA"/>
         </w:rPr>
         <w:drawing>
           <wp:inline distT="0" distB="0" distL="0" distR="0" wp14:anchorId="4AEFBC23" wp14:editId="6A1169B9">
@@ -3940,7 +4016,7 @@
                     <pic:cNvPicPr/>
                   </pic:nvPicPr>
                   <pic:blipFill rotWithShape="1">
-                    <a:blip r:embed="rId20" cstate="print">
+                    <a:blip r:embed="rId21" cstate="print">
                       <a:extLst>
                         <a:ext uri="{28A0092B-C50C-407E-A947-70E740481C1C}">
                           <a14:useLocalDpi xmlns:a14="http://schemas.microsoft.com/office/drawing/2010/main" val="0"/>
@@ -3978,6 +4054,7 @@
       <w:r>
         <w:rPr>
           <w:noProof/>
+          <w:lang w:val="en-CA" w:eastAsia="en-CA"/>
         </w:rPr>
         <w:drawing>
           <wp:inline distT="0" distB="0" distL="0" distR="0" wp14:anchorId="3911C456" wp14:editId="79A5E0D2">
@@ -3995,7 +4072,7 @@
                     <pic:cNvPicPr/>
                   </pic:nvPicPr>
                   <pic:blipFill>
-                    <a:blip r:embed="rId21" cstate="print">
+                    <a:blip r:embed="rId22" cstate="print">
                       <a:extLst>
                         <a:ext uri="{28A0092B-C50C-407E-A947-70E740481C1C}">
                           <a14:useLocalDpi xmlns:a14="http://schemas.microsoft.com/office/drawing/2010/main" val="0"/>
@@ -4035,14 +4112,27 @@
       <w:r>
         <w:t xml:space="preserve">Figure </w:t>
       </w:r>
-      <w:fldSimple w:instr=" SEQ Figure \* ARABIC ">
-        <w:r>
-          <w:rPr>
-            <w:noProof/>
-          </w:rPr>
-          <w:t>7</w:t>
-        </w:r>
-      </w:fldSimple>
+      <w:r>
+        <w:fldChar w:fldCharType="begin"/>
+      </w:r>
+      <w:r>
+        <w:instrText xml:space="preserve"> SEQ Figure \* ARABIC </w:instrText>
+      </w:r>
+      <w:r>
+        <w:fldChar w:fldCharType="separate"/>
+      </w:r>
+      <w:r>
+        <w:rPr>
+          <w:noProof/>
+        </w:rPr>
+        <w:t>7</w:t>
+      </w:r>
+      <w:r>
+        <w:rPr>
+          <w:noProof/>
+        </w:rPr>
+        <w:fldChar w:fldCharType="end"/>
+      </w:r>
       <w:r>
         <w:t>:[From left to right] Edit screen dropdown, Edit Job Screen</w:t>
       </w:r>
@@ -4068,6 +4158,7 @@
       <w:r>
         <w:rPr>
           <w:noProof/>
+          <w:lang w:val="en-CA" w:eastAsia="en-CA"/>
         </w:rPr>
         <w:drawing>
           <wp:inline distT="0" distB="0" distL="0" distR="0" wp14:anchorId="6BAEC05D" wp14:editId="2A16952A">
@@ -4085,7 +4176,7 @@
                     <pic:cNvPicPr/>
                   </pic:nvPicPr>
                   <pic:blipFill rotWithShape="1">
-                    <a:blip r:embed="rId22" cstate="print">
+                    <a:blip r:embed="rId23" cstate="print">
                       <a:extLst>
                         <a:ext uri="{28A0092B-C50C-407E-A947-70E740481C1C}">
                           <a14:useLocalDpi xmlns:a14="http://schemas.microsoft.com/office/drawing/2010/main" val="0"/>
@@ -4127,6 +4218,7 @@
       <w:r>
         <w:rPr>
           <w:noProof/>
+          <w:lang w:val="en-CA" w:eastAsia="en-CA"/>
         </w:rPr>
         <w:drawing>
           <wp:inline distT="0" distB="0" distL="0" distR="0" wp14:anchorId="3F653CF5" wp14:editId="29E04E89">
@@ -4144,7 +4236,7 @@
                     <pic:cNvPicPr/>
                   </pic:nvPicPr>
                   <pic:blipFill>
-                    <a:blip r:embed="rId23" cstate="print">
+                    <a:blip r:embed="rId24" cstate="print">
                       <a:extLst>
                         <a:ext uri="{28A0092B-C50C-407E-A947-70E740481C1C}">
                           <a14:useLocalDpi xmlns:a14="http://schemas.microsoft.com/office/drawing/2010/main" val="0"/>
@@ -4184,14 +4276,27 @@
       <w:r>
         <w:t xml:space="preserve">Figure </w:t>
       </w:r>
-      <w:fldSimple w:instr=" SEQ Figure \* ARABIC ">
-        <w:r>
-          <w:rPr>
-            <w:noProof/>
-          </w:rPr>
-          <w:t>8</w:t>
-        </w:r>
-      </w:fldSimple>
+      <w:r>
+        <w:fldChar w:fldCharType="begin"/>
+      </w:r>
+      <w:r>
+        <w:instrText xml:space="preserve"> SEQ Figure \* ARABIC </w:instrText>
+      </w:r>
+      <w:r>
+        <w:fldChar w:fldCharType="separate"/>
+      </w:r>
+      <w:r>
+        <w:rPr>
+          <w:noProof/>
+        </w:rPr>
+        <w:t>8</w:t>
+      </w:r>
+      <w:r>
+        <w:rPr>
+          <w:noProof/>
+        </w:rPr>
+        <w:fldChar w:fldCharType="end"/>
+      </w:r>
       <w:r>
         <w:t>:[From left to right] Dropdown to list all the job and Screen with eligible applicants</w:t>
       </w:r>
@@ -4317,6 +4422,7 @@
         <w:rPr>
           <w:rFonts w:ascii="Times New Roman" w:hAnsi="Times New Roman" w:cs="Times New Roman"/>
           <w:noProof/>
+          <w:lang w:val="en-CA" w:eastAsia="en-CA"/>
         </w:rPr>
         <w:drawing>
           <wp:inline distT="0" distB="0" distL="0" distR="0" wp14:anchorId="1D3194D8" wp14:editId="1227E95B">
@@ -4334,7 +4440,7 @@
                     <pic:cNvPicPr/>
                   </pic:nvPicPr>
                   <pic:blipFill>
-                    <a:blip r:embed="rId24">
+                    <a:blip r:embed="rId25">
                       <a:extLst>
                         <a:ext uri="{28A0092B-C50C-407E-A947-70E740481C1C}">
                           <a14:useLocalDpi xmlns:a14="http://schemas.microsoft.com/office/drawing/2010/main" val="0"/>
@@ -4368,14 +4474,27 @@
       <w:r>
         <w:t xml:space="preserve">Figure </w:t>
       </w:r>
-      <w:fldSimple w:instr=" SEQ Figure \* ARABIC ">
-        <w:r>
-          <w:rPr>
-            <w:noProof/>
-          </w:rPr>
-          <w:t>9</w:t>
-        </w:r>
-      </w:fldSimple>
+      <w:r>
+        <w:fldChar w:fldCharType="begin"/>
+      </w:r>
+      <w:r>
+        <w:instrText xml:space="preserve"> SEQ Figure \* ARABIC </w:instrText>
+      </w:r>
+      <w:r>
+        <w:fldChar w:fldCharType="separate"/>
+      </w:r>
+      <w:r>
+        <w:rPr>
+          <w:noProof/>
+        </w:rPr>
+        <w:t>9</w:t>
+      </w:r>
+      <w:r>
+        <w:rPr>
+          <w:noProof/>
+        </w:rPr>
+        <w:fldChar w:fldCharType="end"/>
+      </w:r>
       <w:r>
         <w:t>: Class Diagram for User</w:t>
       </w:r>
@@ -4387,6 +4506,7 @@
       <w:r>
         <w:rPr>
           <w:noProof/>
+          <w:lang w:val="en-CA" w:eastAsia="en-CA"/>
         </w:rPr>
         <w:lastRenderedPageBreak/>
         <w:drawing>
@@ -4405,7 +4525,7 @@
                     <pic:cNvPicPr/>
                   </pic:nvPicPr>
                   <pic:blipFill>
-                    <a:blip r:embed="rId25">
+                    <a:blip r:embed="rId26">
                       <a:extLst>
                         <a:ext uri="{28A0092B-C50C-407E-A947-70E740481C1C}">
                           <a14:useLocalDpi xmlns:a14="http://schemas.microsoft.com/office/drawing/2010/main" val="0"/>
@@ -4445,14 +4565,27 @@
       <w:r>
         <w:t xml:space="preserve">Figure </w:t>
       </w:r>
-      <w:fldSimple w:instr=" SEQ Figure \* ARABIC ">
-        <w:r>
-          <w:rPr>
-            <w:noProof/>
-          </w:rPr>
-          <w:t>10</w:t>
-        </w:r>
-      </w:fldSimple>
+      <w:r>
+        <w:fldChar w:fldCharType="begin"/>
+      </w:r>
+      <w:r>
+        <w:instrText xml:space="preserve"> SEQ Figure \* ARABIC </w:instrText>
+      </w:r>
+      <w:r>
+        <w:fldChar w:fldCharType="separate"/>
+      </w:r>
+      <w:r>
+        <w:rPr>
+          <w:noProof/>
+        </w:rPr>
+        <w:t>10</w:t>
+      </w:r>
+      <w:r>
+        <w:rPr>
+          <w:noProof/>
+        </w:rPr>
+        <w:fldChar w:fldCharType="end"/>
+      </w:r>
       <w:r>
         <w:t>: Class Diagram for Applicant</w:t>
       </w:r>
@@ -4464,6 +4597,7 @@
       <w:r>
         <w:rPr>
           <w:noProof/>
+          <w:lang w:val="en-CA" w:eastAsia="en-CA"/>
         </w:rPr>
         <w:lastRenderedPageBreak/>
         <w:drawing>
@@ -4482,7 +4616,7 @@
                     <pic:cNvPicPr/>
                   </pic:nvPicPr>
                   <pic:blipFill>
-                    <a:blip r:embed="rId26" cstate="print">
+                    <a:blip r:embed="rId27" cstate="print">
                       <a:extLst>
                         <a:ext uri="{28A0092B-C50C-407E-A947-70E740481C1C}">
                           <a14:useLocalDpi xmlns:a14="http://schemas.microsoft.com/office/drawing/2010/main" val="0"/>
@@ -4522,14 +4656,27 @@
       <w:r>
         <w:t xml:space="preserve">Figure </w:t>
       </w:r>
-      <w:fldSimple w:instr=" SEQ Figure \* ARABIC ">
-        <w:r>
-          <w:rPr>
-            <w:noProof/>
-          </w:rPr>
-          <w:t>11</w:t>
-        </w:r>
-      </w:fldSimple>
+      <w:r>
+        <w:fldChar w:fldCharType="begin"/>
+      </w:r>
+      <w:r>
+        <w:instrText xml:space="preserve"> SEQ Figure \* ARABIC </w:instrText>
+      </w:r>
+      <w:r>
+        <w:fldChar w:fldCharType="separate"/>
+      </w:r>
+      <w:r>
+        <w:rPr>
+          <w:noProof/>
+        </w:rPr>
+        <w:t>11</w:t>
+      </w:r>
+      <w:r>
+        <w:rPr>
+          <w:noProof/>
+        </w:rPr>
+        <w:fldChar w:fldCharType="end"/>
+      </w:r>
       <w:r>
         <w:t>: Class Diagram for Company-Posting/Edit/Retrieval Jobs</w:t>
       </w:r>
@@ -4541,6 +4688,7 @@
       <w:r>
         <w:rPr>
           <w:noProof/>
+          <w:lang w:val="en-CA" w:eastAsia="en-CA"/>
         </w:rPr>
         <w:lastRenderedPageBreak/>
         <w:drawing>
@@ -4559,7 +4707,7 @@
                     <pic:cNvPicPr/>
                   </pic:nvPicPr>
                   <pic:blipFill>
-                    <a:blip r:embed="rId27" cstate="print">
+                    <a:blip r:embed="rId28" cstate="print">
                       <a:extLst>
                         <a:ext uri="{28A0092B-C50C-407E-A947-70E740481C1C}">
                           <a14:useLocalDpi xmlns:a14="http://schemas.microsoft.com/office/drawing/2010/main" val="0"/>
@@ -4599,23 +4747,36 @@
       <w:r>
         <w:t xml:space="preserve">Figure </w:t>
       </w:r>
-      <w:fldSimple w:instr=" SEQ Figure \* ARABIC ">
-        <w:r>
-          <w:rPr>
-            <w:noProof/>
-          </w:rPr>
-          <w:t>12</w:t>
-        </w:r>
-      </w:fldSimple>
+      <w:r>
+        <w:fldChar w:fldCharType="begin"/>
+      </w:r>
+      <w:r>
+        <w:instrText xml:space="preserve"> SEQ Figure \* ARABIC </w:instrText>
+      </w:r>
+      <w:r>
+        <w:fldChar w:fldCharType="separate"/>
+      </w:r>
+      <w:r>
+        <w:rPr>
+          <w:noProof/>
+        </w:rPr>
+        <w:t>12</w:t>
+      </w:r>
+      <w:r>
+        <w:rPr>
+          <w:noProof/>
+        </w:rPr>
+        <w:fldChar w:fldCharType="end"/>
+      </w:r>
       <w:r>
         <w:t>: Class Diagram for Returning Eligible Applicants</w:t>
       </w:r>
     </w:p>
     <w:p/>
     <w:sectPr>
-      <w:headerReference w:type="default" r:id="rId28"/>
-      <w:footerReference w:type="even" r:id="rId29"/>
-      <w:footerReference w:type="default" r:id="rId30"/>
+      <w:headerReference w:type="default" r:id="rId29"/>
+      <w:footerReference w:type="even" r:id="rId30"/>
+      <w:footerReference w:type="default" r:id="rId31"/>
       <w:pgSz w:w="12240" w:h="15840"/>
       <w:pgMar w:top="1440" w:right="1800" w:bottom="1080" w:left="1800" w:header="720" w:footer="720" w:gutter="0"/>
       <w:cols w:space="720"/>
@@ -4627,7 +4788,7 @@
 </file>
 
 <file path=word/endnotes.xml><?xml version="1.0" encoding="utf-8"?>
-<w:endnotes xmlns:wpc="http://schemas.microsoft.com/office/word/2010/wordprocessingCanvas" xmlns:cx="http://schemas.microsoft.com/office/drawing/2014/chartex" xmlns:cx1="http://schemas.microsoft.com/office/drawing/2015/9/8/chartex" xmlns:cx2="http://schemas.microsoft.com/office/drawing/2015/10/21/chartex" xmlns:cx3="http://schemas.microsoft.com/office/drawing/2016/5/9/chartex" xmlns:cx4="http://schemas.microsoft.com/office/drawing/2016/5/10/chartex" xmlns:cx5="http://schemas.microsoft.com/office/drawing/2016/5/11/chartex" xmlns:cx6="http://schemas.microsoft.com/office/drawing/2016/5/12/chartex" xmlns:cx7="http://schemas.microsoft.com/office/drawing/2016/5/13/chartex" xmlns:cx8="http://schemas.microsoft.com/office/drawing/2016/5/14/chartex" xmlns:mc="http://schemas.openxmlformats.org/markup-compatibility/2006" xmlns:aink="http://schemas.microsoft.com/office/drawing/2016/ink" xmlns:am3d="http://schemas.microsoft.com/office/drawing/2017/model3d" xmlns:o="urn:schemas-microsoft-com:office:office" xmlns:r="http://schemas.openxmlformats.org/officeDocument/2006/relationships" xmlns:m="http://schemas.openxmlformats.org/officeDocument/2006/math" xmlns:v="urn:schemas-microsoft-com:vml" xmlns:wp14="http://schemas.microsoft.com/office/word/2010/wordprocessingDrawing" xmlns:wp="http://schemas.openxmlformats.org/drawingml/2006/wordprocessingDrawing" xmlns:w10="urn:schemas-microsoft-com:office:word" xmlns:w="http://schemas.openxmlformats.org/wordprocessingml/2006/main" xmlns:w14="http://schemas.microsoft.com/office/word/2010/wordml" xmlns:w15="http://schemas.microsoft.com/office/word/2012/wordml" xmlns:w16cid="http://schemas.microsoft.com/office/word/2016/wordml/cid" xmlns:w16se="http://schemas.microsoft.com/office/word/2015/wordml/symex" xmlns:wpg="http://schemas.microsoft.com/office/word/2010/wordprocessingGroup" xmlns:wpi="http://schemas.microsoft.com/office/word/2010/wordprocessingInk" xmlns:wne="http://schemas.microsoft.com/office/word/2006/wordml" xmlns:wps="http://schemas.microsoft.com/office/word/2010/wordprocessingShape" mc:Ignorable="w14 w15 w16se w16cid wp14">
+<w:endnotes xmlns:wpc="http://schemas.microsoft.com/office/word/2010/wordprocessingCanvas" xmlns:mc="http://schemas.openxmlformats.org/markup-compatibility/2006" xmlns:o="urn:schemas-microsoft-com:office:office" xmlns:r="http://schemas.openxmlformats.org/officeDocument/2006/relationships" xmlns:m="http://schemas.openxmlformats.org/officeDocument/2006/math" xmlns:v="urn:schemas-microsoft-com:vml" xmlns:wp14="http://schemas.microsoft.com/office/word/2010/wordprocessingDrawing" xmlns:wp="http://schemas.openxmlformats.org/drawingml/2006/wordprocessingDrawing" xmlns:w10="urn:schemas-microsoft-com:office:word" xmlns:w="http://schemas.openxmlformats.org/wordprocessingml/2006/main" xmlns:w14="http://schemas.microsoft.com/office/word/2010/wordml" xmlns:wpg="http://schemas.microsoft.com/office/word/2010/wordprocessingGroup" xmlns:wpi="http://schemas.microsoft.com/office/word/2010/wordprocessingInk" xmlns:wne="http://schemas.microsoft.com/office/word/2006/wordml" xmlns:wps="http://schemas.microsoft.com/office/word/2010/wordprocessingShape" mc:Ignorable="w14 wp14">
   <w:endnote w:type="separator" w:id="-1">
     <w:p>
       <w:pPr>
@@ -4654,7 +4815,7 @@
 </file>
 
 <file path=word/footer1.xml><?xml version="1.0" encoding="utf-8"?>
-<w:ftr xmlns:wpc="http://schemas.microsoft.com/office/word/2010/wordprocessingCanvas" xmlns:cx="http://schemas.microsoft.com/office/drawing/2014/chartex" xmlns:cx1="http://schemas.microsoft.com/office/drawing/2015/9/8/chartex" xmlns:cx2="http://schemas.microsoft.com/office/drawing/2015/10/21/chartex" xmlns:cx3="http://schemas.microsoft.com/office/drawing/2016/5/9/chartex" xmlns:cx4="http://schemas.microsoft.com/office/drawing/2016/5/10/chartex" xmlns:cx5="http://schemas.microsoft.com/office/drawing/2016/5/11/chartex" xmlns:cx6="http://schemas.microsoft.com/office/drawing/2016/5/12/chartex" xmlns:cx7="http://schemas.microsoft.com/office/drawing/2016/5/13/chartex" xmlns:cx8="http://schemas.microsoft.com/office/drawing/2016/5/14/chartex" xmlns:mc="http://schemas.openxmlformats.org/markup-compatibility/2006" xmlns:aink="http://schemas.microsoft.com/office/drawing/2016/ink" xmlns:am3d="http://schemas.microsoft.com/office/drawing/2017/model3d" xmlns:o="urn:schemas-microsoft-com:office:office" xmlns:r="http://schemas.openxmlformats.org/officeDocument/2006/relationships" xmlns:m="http://schemas.openxmlformats.org/officeDocument/2006/math" xmlns:v="urn:schemas-microsoft-com:vml" xmlns:wp14="http://schemas.microsoft.com/office/word/2010/wordprocessingDrawing" xmlns:wp="http://schemas.openxmlformats.org/drawingml/2006/wordprocessingDrawing" xmlns:w10="urn:schemas-microsoft-com:office:word" xmlns:w="http://schemas.openxmlformats.org/wordprocessingml/2006/main" xmlns:w14="http://schemas.microsoft.com/office/word/2010/wordml" xmlns:w15="http://schemas.microsoft.com/office/word/2012/wordml" xmlns:w16cid="http://schemas.microsoft.com/office/word/2016/wordml/cid" xmlns:w16se="http://schemas.microsoft.com/office/word/2015/wordml/symex" xmlns:wpg="http://schemas.microsoft.com/office/word/2010/wordprocessingGroup" xmlns:wpi="http://schemas.microsoft.com/office/word/2010/wordprocessingInk" xmlns:wne="http://schemas.microsoft.com/office/word/2006/wordml" xmlns:wps="http://schemas.microsoft.com/office/word/2010/wordprocessingShape" mc:Ignorable="w14 w15 w16se w16cid wp14">
+<w:ftr xmlns:wpc="http://schemas.microsoft.com/office/word/2010/wordprocessingCanvas" xmlns:mc="http://schemas.openxmlformats.org/markup-compatibility/2006" xmlns:o="urn:schemas-microsoft-com:office:office" xmlns:r="http://schemas.openxmlformats.org/officeDocument/2006/relationships" xmlns:m="http://schemas.openxmlformats.org/officeDocument/2006/math" xmlns:v="urn:schemas-microsoft-com:vml" xmlns:wp14="http://schemas.microsoft.com/office/word/2010/wordprocessingDrawing" xmlns:wp="http://schemas.openxmlformats.org/drawingml/2006/wordprocessingDrawing" xmlns:w10="urn:schemas-microsoft-com:office:word" xmlns:w="http://schemas.openxmlformats.org/wordprocessingml/2006/main" xmlns:w14="http://schemas.microsoft.com/office/word/2010/wordml" xmlns:wpg="http://schemas.microsoft.com/office/word/2010/wordprocessingGroup" xmlns:wpi="http://schemas.microsoft.com/office/word/2010/wordprocessingInk" xmlns:wne="http://schemas.microsoft.com/office/word/2006/wordml" xmlns:wps="http://schemas.microsoft.com/office/word/2010/wordprocessingShape" mc:Ignorable="w14 wp14">
   <w:sdt>
     <w:sdtPr>
       <w:rPr>
@@ -4711,7 +4872,7 @@
 </file>
 
 <file path=word/footer2.xml><?xml version="1.0" encoding="utf-8"?>
-<w:ftr xmlns:wpc="http://schemas.microsoft.com/office/word/2010/wordprocessingCanvas" xmlns:cx="http://schemas.microsoft.com/office/drawing/2014/chartex" xmlns:cx1="http://schemas.microsoft.com/office/drawing/2015/9/8/chartex" xmlns:cx2="http://schemas.microsoft.com/office/drawing/2015/10/21/chartex" xmlns:cx3="http://schemas.microsoft.com/office/drawing/2016/5/9/chartex" xmlns:cx4="http://schemas.microsoft.com/office/drawing/2016/5/10/chartex" xmlns:cx5="http://schemas.microsoft.com/office/drawing/2016/5/11/chartex" xmlns:cx6="http://schemas.microsoft.com/office/drawing/2016/5/12/chartex" xmlns:cx7="http://schemas.microsoft.com/office/drawing/2016/5/13/chartex" xmlns:cx8="http://schemas.microsoft.com/office/drawing/2016/5/14/chartex" xmlns:mc="http://schemas.openxmlformats.org/markup-compatibility/2006" xmlns:aink="http://schemas.microsoft.com/office/drawing/2016/ink" xmlns:am3d="http://schemas.microsoft.com/office/drawing/2017/model3d" xmlns:o="urn:schemas-microsoft-com:office:office" xmlns:r="http://schemas.openxmlformats.org/officeDocument/2006/relationships" xmlns:m="http://schemas.openxmlformats.org/officeDocument/2006/math" xmlns:v="urn:schemas-microsoft-com:vml" xmlns:wp14="http://schemas.microsoft.com/office/word/2010/wordprocessingDrawing" xmlns:wp="http://schemas.openxmlformats.org/drawingml/2006/wordprocessingDrawing" xmlns:w10="urn:schemas-microsoft-com:office:word" xmlns:w="http://schemas.openxmlformats.org/wordprocessingml/2006/main" xmlns:w14="http://schemas.microsoft.com/office/word/2010/wordml" xmlns:w15="http://schemas.microsoft.com/office/word/2012/wordml" xmlns:w16cid="http://schemas.microsoft.com/office/word/2016/wordml/cid" xmlns:w16se="http://schemas.microsoft.com/office/word/2015/wordml/symex" xmlns:wpg="http://schemas.microsoft.com/office/word/2010/wordprocessingGroup" xmlns:wpi="http://schemas.microsoft.com/office/word/2010/wordprocessingInk" xmlns:wne="http://schemas.microsoft.com/office/word/2006/wordml" xmlns:wps="http://schemas.microsoft.com/office/word/2010/wordprocessingShape" mc:Ignorable="w14 w15 w16se w16cid wp14">
+<w:ftr xmlns:wpc="http://schemas.microsoft.com/office/word/2010/wordprocessingCanvas" xmlns:mc="http://schemas.openxmlformats.org/markup-compatibility/2006" xmlns:o="urn:schemas-microsoft-com:office:office" xmlns:r="http://schemas.openxmlformats.org/officeDocument/2006/relationships" xmlns:m="http://schemas.openxmlformats.org/officeDocument/2006/math" xmlns:v="urn:schemas-microsoft-com:vml" xmlns:wp14="http://schemas.microsoft.com/office/word/2010/wordprocessingDrawing" xmlns:wp="http://schemas.openxmlformats.org/drawingml/2006/wordprocessingDrawing" xmlns:w10="urn:schemas-microsoft-com:office:word" xmlns:w="http://schemas.openxmlformats.org/wordprocessingml/2006/main" xmlns:w14="http://schemas.microsoft.com/office/word/2010/wordml" xmlns:wpg="http://schemas.microsoft.com/office/word/2010/wordprocessingGroup" xmlns:wpi="http://schemas.microsoft.com/office/word/2010/wordprocessingInk" xmlns:wne="http://schemas.microsoft.com/office/word/2006/wordml" xmlns:wps="http://schemas.microsoft.com/office/word/2010/wordprocessingShape" mc:Ignorable="w14 wp14">
   <w:sdt>
     <w:sdtPr>
       <w:rPr>
@@ -4766,7 +4927,7 @@
             <w:noProof/>
             <w:color w:val="000000" w:themeColor="text1"/>
           </w:rPr>
-          <w:t>2</w:t>
+          <w:t>3</w:t>
         </w:r>
         <w:r>
           <w:rPr>
@@ -4788,7 +4949,7 @@
 </file>
 
 <file path=word/footnotes.xml><?xml version="1.0" encoding="utf-8"?>
-<w:footnotes xmlns:wpc="http://schemas.microsoft.com/office/word/2010/wordprocessingCanvas" xmlns:cx="http://schemas.microsoft.com/office/drawing/2014/chartex" xmlns:cx1="http://schemas.microsoft.com/office/drawing/2015/9/8/chartex" xmlns:cx2="http://schemas.microsoft.com/office/drawing/2015/10/21/chartex" xmlns:cx3="http://schemas.microsoft.com/office/drawing/2016/5/9/chartex" xmlns:cx4="http://schemas.microsoft.com/office/drawing/2016/5/10/chartex" xmlns:cx5="http://schemas.microsoft.com/office/drawing/2016/5/11/chartex" xmlns:cx6="http://schemas.microsoft.com/office/drawing/2016/5/12/chartex" xmlns:cx7="http://schemas.microsoft.com/office/drawing/2016/5/13/chartex" xmlns:cx8="http://schemas.microsoft.com/office/drawing/2016/5/14/chartex" xmlns:mc="http://schemas.openxmlformats.org/markup-compatibility/2006" xmlns:aink="http://schemas.microsoft.com/office/drawing/2016/ink" xmlns:am3d="http://schemas.microsoft.com/office/drawing/2017/model3d" xmlns:o="urn:schemas-microsoft-com:office:office" xmlns:r="http://schemas.openxmlformats.org/officeDocument/2006/relationships" xmlns:m="http://schemas.openxmlformats.org/officeDocument/2006/math" xmlns:v="urn:schemas-microsoft-com:vml" xmlns:wp14="http://schemas.microsoft.com/office/word/2010/wordprocessingDrawing" xmlns:wp="http://schemas.openxmlformats.org/drawingml/2006/wordprocessingDrawing" xmlns:w10="urn:schemas-microsoft-com:office:word" xmlns:w="http://schemas.openxmlformats.org/wordprocessingml/2006/main" xmlns:w14="http://schemas.microsoft.com/office/word/2010/wordml" xmlns:w15="http://schemas.microsoft.com/office/word/2012/wordml" xmlns:w16cid="http://schemas.microsoft.com/office/word/2016/wordml/cid" xmlns:w16se="http://schemas.microsoft.com/office/word/2015/wordml/symex" xmlns:wpg="http://schemas.microsoft.com/office/word/2010/wordprocessingGroup" xmlns:wpi="http://schemas.microsoft.com/office/word/2010/wordprocessingInk" xmlns:wne="http://schemas.microsoft.com/office/word/2006/wordml" xmlns:wps="http://schemas.microsoft.com/office/word/2010/wordprocessingShape" mc:Ignorable="w14 w15 w16se w16cid wp14">
+<w:footnotes xmlns:wpc="http://schemas.microsoft.com/office/word/2010/wordprocessingCanvas" xmlns:mc="http://schemas.openxmlformats.org/markup-compatibility/2006" xmlns:o="urn:schemas-microsoft-com:office:office" xmlns:r="http://schemas.openxmlformats.org/officeDocument/2006/relationships" xmlns:m="http://schemas.openxmlformats.org/officeDocument/2006/math" xmlns:v="urn:schemas-microsoft-com:vml" xmlns:wp14="http://schemas.microsoft.com/office/word/2010/wordprocessingDrawing" xmlns:wp="http://schemas.openxmlformats.org/drawingml/2006/wordprocessingDrawing" xmlns:w10="urn:schemas-microsoft-com:office:word" xmlns:w="http://schemas.openxmlformats.org/wordprocessingml/2006/main" xmlns:w14="http://schemas.microsoft.com/office/word/2010/wordml" xmlns:wpg="http://schemas.microsoft.com/office/word/2010/wordprocessingGroup" xmlns:wpi="http://schemas.microsoft.com/office/word/2010/wordprocessingInk" xmlns:wne="http://schemas.microsoft.com/office/word/2006/wordml" xmlns:wps="http://schemas.microsoft.com/office/word/2010/wordprocessingShape" mc:Ignorable="w14 wp14">
   <w:footnote w:type="separator" w:id="-1">
     <w:p>
       <w:pPr>
@@ -4815,7 +4976,7 @@
 </file>
 
 <file path=word/header1.xml><?xml version="1.0" encoding="utf-8"?>
-<w:hdr xmlns:wpc="http://schemas.microsoft.com/office/word/2010/wordprocessingCanvas" xmlns:cx="http://schemas.microsoft.com/office/drawing/2014/chartex" xmlns:cx1="http://schemas.microsoft.com/office/drawing/2015/9/8/chartex" xmlns:cx2="http://schemas.microsoft.com/office/drawing/2015/10/21/chartex" xmlns:cx3="http://schemas.microsoft.com/office/drawing/2016/5/9/chartex" xmlns:cx4="http://schemas.microsoft.com/office/drawing/2016/5/10/chartex" xmlns:cx5="http://schemas.microsoft.com/office/drawing/2016/5/11/chartex" xmlns:cx6="http://schemas.microsoft.com/office/drawing/2016/5/12/chartex" xmlns:cx7="http://schemas.microsoft.com/office/drawing/2016/5/13/chartex" xmlns:cx8="http://schemas.microsoft.com/office/drawing/2016/5/14/chartex" xmlns:mc="http://schemas.openxmlformats.org/markup-compatibility/2006" xmlns:aink="http://schemas.microsoft.com/office/drawing/2016/ink" xmlns:am3d="http://schemas.microsoft.com/office/drawing/2017/model3d" xmlns:o="urn:schemas-microsoft-com:office:office" xmlns:r="http://schemas.openxmlformats.org/officeDocument/2006/relationships" xmlns:m="http://schemas.openxmlformats.org/officeDocument/2006/math" xmlns:v="urn:schemas-microsoft-com:vml" xmlns:wp14="http://schemas.microsoft.com/office/word/2010/wordprocessingDrawing" xmlns:wp="http://schemas.openxmlformats.org/drawingml/2006/wordprocessingDrawing" xmlns:w10="urn:schemas-microsoft-com:office:word" xmlns:w="http://schemas.openxmlformats.org/wordprocessingml/2006/main" xmlns:w14="http://schemas.microsoft.com/office/word/2010/wordml" xmlns:w15="http://schemas.microsoft.com/office/word/2012/wordml" xmlns:w16cid="http://schemas.microsoft.com/office/word/2016/wordml/cid" xmlns:w16se="http://schemas.microsoft.com/office/word/2015/wordml/symex" xmlns:wpg="http://schemas.microsoft.com/office/word/2010/wordprocessingGroup" xmlns:wpi="http://schemas.microsoft.com/office/word/2010/wordprocessingInk" xmlns:wne="http://schemas.microsoft.com/office/word/2006/wordml" xmlns:wps="http://schemas.microsoft.com/office/word/2010/wordprocessingShape" mc:Ignorable="w14 w15 w16se w16cid wp14">
+<w:hdr xmlns:wpc="http://schemas.microsoft.com/office/word/2010/wordprocessingCanvas" xmlns:mc="http://schemas.openxmlformats.org/markup-compatibility/2006" xmlns:o="urn:schemas-microsoft-com:office:office" xmlns:r="http://schemas.openxmlformats.org/officeDocument/2006/relationships" xmlns:m="http://schemas.openxmlformats.org/officeDocument/2006/math" xmlns:v="urn:schemas-microsoft-com:vml" xmlns:wp14="http://schemas.microsoft.com/office/word/2010/wordprocessingDrawing" xmlns:wp="http://schemas.openxmlformats.org/drawingml/2006/wordprocessingDrawing" xmlns:w10="urn:schemas-microsoft-com:office:word" xmlns:w="http://schemas.openxmlformats.org/wordprocessingml/2006/main" xmlns:w14="http://schemas.microsoft.com/office/word/2010/wordml" xmlns:wpg="http://schemas.microsoft.com/office/word/2010/wordprocessingGroup" xmlns:wpi="http://schemas.microsoft.com/office/word/2010/wordprocessingInk" xmlns:wne="http://schemas.microsoft.com/office/word/2006/wordml" xmlns:wps="http://schemas.microsoft.com/office/word/2010/wordprocessingShape" mc:Ignorable="w14 wp14">
   <w:p>
     <w:pPr>
       <w:pStyle w:val="Header"/>
@@ -4834,8 +4995,8 @@
 </file>
 
 <file path=word/numbering.xml><?xml version="1.0" encoding="utf-8"?>
-<w:numbering xmlns:wpc="http://schemas.microsoft.com/office/word/2010/wordprocessingCanvas" xmlns:cx="http://schemas.microsoft.com/office/drawing/2014/chartex" xmlns:cx1="http://schemas.microsoft.com/office/drawing/2015/9/8/chartex" xmlns:cx2="http://schemas.microsoft.com/office/drawing/2015/10/21/chartex" xmlns:cx3="http://schemas.microsoft.com/office/drawing/2016/5/9/chartex" xmlns:cx4="http://schemas.microsoft.com/office/drawing/2016/5/10/chartex" xmlns:cx5="http://schemas.microsoft.com/office/drawing/2016/5/11/chartex" xmlns:cx6="http://schemas.microsoft.com/office/drawing/2016/5/12/chartex" xmlns:cx7="http://schemas.microsoft.com/office/drawing/2016/5/13/chartex" xmlns:cx8="http://schemas.microsoft.com/office/drawing/2016/5/14/chartex" xmlns:mc="http://schemas.openxmlformats.org/markup-compatibility/2006" xmlns:aink="http://schemas.microsoft.com/office/drawing/2016/ink" xmlns:am3d="http://schemas.microsoft.com/office/drawing/2017/model3d" xmlns:o="urn:schemas-microsoft-com:office:office" xmlns:r="http://schemas.openxmlformats.org/officeDocument/2006/relationships" xmlns:m="http://schemas.openxmlformats.org/officeDocument/2006/math" xmlns:v="urn:schemas-microsoft-com:vml" xmlns:wp14="http://schemas.microsoft.com/office/word/2010/wordprocessingDrawing" xmlns:wp="http://schemas.openxmlformats.org/drawingml/2006/wordprocessingDrawing" xmlns:w10="urn:schemas-microsoft-com:office:word" xmlns:w="http://schemas.openxmlformats.org/wordprocessingml/2006/main" xmlns:w14="http://schemas.microsoft.com/office/word/2010/wordml" xmlns:w15="http://schemas.microsoft.com/office/word/2012/wordml" xmlns:w16cid="http://schemas.microsoft.com/office/word/2016/wordml/cid" xmlns:w16se="http://schemas.microsoft.com/office/word/2015/wordml/symex" xmlns:wpg="http://schemas.microsoft.com/office/word/2010/wordprocessingGroup" xmlns:wpi="http://schemas.microsoft.com/office/word/2010/wordprocessingInk" xmlns:wne="http://schemas.microsoft.com/office/word/2006/wordml" xmlns:wps="http://schemas.microsoft.com/office/word/2010/wordprocessingShape" mc:Ignorable="w14 w15 w16se w16cid wp14">
-  <w:abstractNum w:abstractNumId="0" w15:restartNumberingAfterBreak="0">
+<w:numbering xmlns:wpc="http://schemas.microsoft.com/office/word/2010/wordprocessingCanvas" xmlns:mc="http://schemas.openxmlformats.org/markup-compatibility/2006" xmlns:o="urn:schemas-microsoft-com:office:office" xmlns:r="http://schemas.openxmlformats.org/officeDocument/2006/relationships" xmlns:m="http://schemas.openxmlformats.org/officeDocument/2006/math" xmlns:v="urn:schemas-microsoft-com:vml" xmlns:wp14="http://schemas.microsoft.com/office/word/2010/wordprocessingDrawing" xmlns:wp="http://schemas.openxmlformats.org/drawingml/2006/wordprocessingDrawing" xmlns:w10="urn:schemas-microsoft-com:office:word" xmlns:w="http://schemas.openxmlformats.org/wordprocessingml/2006/main" xmlns:w14="http://schemas.microsoft.com/office/word/2010/wordml" xmlns:wpg="http://schemas.microsoft.com/office/word/2010/wordprocessingGroup" xmlns:wpi="http://schemas.microsoft.com/office/word/2010/wordprocessingInk" xmlns:wne="http://schemas.microsoft.com/office/word/2006/wordml" xmlns:wps="http://schemas.microsoft.com/office/word/2010/wordprocessingShape" mc:Ignorable="w14 wp14">
+  <w:abstractNum w:abstractNumId="0">
     <w:nsid w:val="0E754539"/>
     <w:multiLevelType w:val="multilevel"/>
     <w:tmpl w:val="F27043D8"/>
@@ -4948,7 +5109,7 @@
       </w:rPr>
     </w:lvl>
   </w:abstractNum>
-  <w:abstractNum w:abstractNumId="1" w15:restartNumberingAfterBreak="0">
+  <w:abstractNum w:abstractNumId="1">
     <w:nsid w:val="23412898"/>
     <w:multiLevelType w:val="multilevel"/>
     <w:tmpl w:val="036EF974"/>
@@ -5061,7 +5222,7 @@
       </w:rPr>
     </w:lvl>
   </w:abstractNum>
-  <w:abstractNum w:abstractNumId="2" w15:restartNumberingAfterBreak="0">
+  <w:abstractNum w:abstractNumId="2">
     <w:nsid w:val="23FF18AB"/>
     <w:multiLevelType w:val="hybridMultilevel"/>
     <w:tmpl w:val="FA7E48D4"/>
@@ -5174,7 +5335,7 @@
       </w:rPr>
     </w:lvl>
   </w:abstractNum>
-  <w:abstractNum w:abstractNumId="3" w15:restartNumberingAfterBreak="0">
+  <w:abstractNum w:abstractNumId="3">
     <w:nsid w:val="2C5A243C"/>
     <w:multiLevelType w:val="multilevel"/>
     <w:tmpl w:val="F27043D8"/>
@@ -5287,7 +5448,7 @@
       </w:rPr>
     </w:lvl>
   </w:abstractNum>
-  <w:abstractNum w:abstractNumId="4" w15:restartNumberingAfterBreak="0">
+  <w:abstractNum w:abstractNumId="4">
     <w:nsid w:val="34C07264"/>
     <w:multiLevelType w:val="multilevel"/>
     <w:tmpl w:val="3EB88ADA"/>
@@ -5373,7 +5534,7 @@
       </w:pPr>
     </w:lvl>
   </w:abstractNum>
-  <w:abstractNum w:abstractNumId="5" w15:restartNumberingAfterBreak="0">
+  <w:abstractNum w:abstractNumId="5">
     <w:nsid w:val="3723709C"/>
     <w:multiLevelType w:val="multilevel"/>
     <w:tmpl w:val="F634B016"/>
@@ -5486,7 +5647,7 @@
       </w:rPr>
     </w:lvl>
   </w:abstractNum>
-  <w:abstractNum w:abstractNumId="6" w15:restartNumberingAfterBreak="0">
+  <w:abstractNum w:abstractNumId="6">
     <w:nsid w:val="3D831D85"/>
     <w:multiLevelType w:val="multilevel"/>
     <w:tmpl w:val="036EF974"/>
@@ -5599,7 +5760,7 @@
       </w:rPr>
     </w:lvl>
   </w:abstractNum>
-  <w:abstractNum w:abstractNumId="7" w15:restartNumberingAfterBreak="0">
+  <w:abstractNum w:abstractNumId="7">
     <w:nsid w:val="452E36BA"/>
     <w:multiLevelType w:val="multilevel"/>
     <w:tmpl w:val="5D7E4422"/>
@@ -5712,7 +5873,7 @@
       </w:rPr>
     </w:lvl>
   </w:abstractNum>
-  <w:abstractNum w:abstractNumId="8" w15:restartNumberingAfterBreak="0">
+  <w:abstractNum w:abstractNumId="8">
     <w:nsid w:val="48FB0E3A"/>
     <w:multiLevelType w:val="multilevel"/>
     <w:tmpl w:val="F634B016"/>
@@ -5825,7 +5986,7 @@
       </w:rPr>
     </w:lvl>
   </w:abstractNum>
-  <w:abstractNum w:abstractNumId="9" w15:restartNumberingAfterBreak="0">
+  <w:abstractNum w:abstractNumId="9">
     <w:nsid w:val="4A14228A"/>
     <w:multiLevelType w:val="multilevel"/>
     <w:tmpl w:val="F27043D8"/>
@@ -5938,7 +6099,7 @@
       </w:rPr>
     </w:lvl>
   </w:abstractNum>
-  <w:abstractNum w:abstractNumId="10" w15:restartNumberingAfterBreak="0">
+  <w:abstractNum w:abstractNumId="10">
     <w:nsid w:val="51294637"/>
     <w:multiLevelType w:val="multilevel"/>
     <w:tmpl w:val="F634B016"/>
@@ -6051,7 +6212,7 @@
       </w:rPr>
     </w:lvl>
   </w:abstractNum>
-  <w:abstractNum w:abstractNumId="11" w15:restartNumberingAfterBreak="0">
+  <w:abstractNum w:abstractNumId="11">
     <w:nsid w:val="52A954F8"/>
     <w:multiLevelType w:val="multilevel"/>
     <w:tmpl w:val="099E689C"/>
@@ -6164,7 +6325,7 @@
       </w:rPr>
     </w:lvl>
   </w:abstractNum>
-  <w:abstractNum w:abstractNumId="12" w15:restartNumberingAfterBreak="0">
+  <w:abstractNum w:abstractNumId="12">
     <w:nsid w:val="53F117F4"/>
     <w:multiLevelType w:val="multilevel"/>
     <w:tmpl w:val="D6E81BDE"/>
@@ -6277,7 +6438,7 @@
       </w:rPr>
     </w:lvl>
   </w:abstractNum>
-  <w:abstractNum w:abstractNumId="13" w15:restartNumberingAfterBreak="0">
+  <w:abstractNum w:abstractNumId="13">
     <w:nsid w:val="563C7536"/>
     <w:multiLevelType w:val="multilevel"/>
     <w:tmpl w:val="F634B016"/>
@@ -6390,7 +6551,7 @@
       </w:rPr>
     </w:lvl>
   </w:abstractNum>
-  <w:abstractNum w:abstractNumId="14" w15:restartNumberingAfterBreak="0">
+  <w:abstractNum w:abstractNumId="14">
     <w:nsid w:val="5E9B2530"/>
     <w:multiLevelType w:val="multilevel"/>
     <w:tmpl w:val="F634B016"/>
@@ -6503,7 +6664,7 @@
       </w:rPr>
     </w:lvl>
   </w:abstractNum>
-  <w:abstractNum w:abstractNumId="15" w15:restartNumberingAfterBreak="0">
+  <w:abstractNum w:abstractNumId="15">
     <w:nsid w:val="659C67D9"/>
     <w:multiLevelType w:val="hybridMultilevel"/>
     <w:tmpl w:val="8A8ED50A"/>
@@ -6616,7 +6777,7 @@
       </w:rPr>
     </w:lvl>
   </w:abstractNum>
-  <w:abstractNum w:abstractNumId="16" w15:restartNumberingAfterBreak="0">
+  <w:abstractNum w:abstractNumId="16">
     <w:nsid w:val="76433CA8"/>
     <w:multiLevelType w:val="multilevel"/>
     <w:tmpl w:val="F27043D8"/>
@@ -6859,7 +7020,7 @@
 </file>
 
 <file path=word/styles.xml><?xml version="1.0" encoding="utf-8"?>
-<w:styles xmlns:mc="http://schemas.openxmlformats.org/markup-compatibility/2006" xmlns:r="http://schemas.openxmlformats.org/officeDocument/2006/relationships" xmlns:w="http://schemas.openxmlformats.org/wordprocessingml/2006/main" xmlns:w14="http://schemas.microsoft.com/office/word/2010/wordml" xmlns:w15="http://schemas.microsoft.com/office/word/2012/wordml" xmlns:w16cid="http://schemas.microsoft.com/office/word/2016/wordml/cid" xmlns:w16se="http://schemas.microsoft.com/office/word/2015/wordml/symex" mc:Ignorable="w14 w15 w16se w16cid">
+<w:styles xmlns:mc="http://schemas.openxmlformats.org/markup-compatibility/2006" xmlns:r="http://schemas.openxmlformats.org/officeDocument/2006/relationships" xmlns:w="http://schemas.openxmlformats.org/wordprocessingml/2006/main" xmlns:w14="http://schemas.microsoft.com/office/word/2010/wordml" mc:Ignorable="w14">
   <w:docDefaults>
     <w:rPrDefault>
       <w:rPr>
@@ -6877,382 +7038,147 @@
       </w:pPr>
     </w:pPrDefault>
   </w:docDefaults>
-  <w:latentStyles w:defLockedState="0" w:defUIPriority="99" w:defSemiHidden="0" w:defUnhideWhenUsed="0" w:defQFormat="0" w:count="375">
-    <w:lsdException w:name="Normal" w:uiPriority="0" w:qFormat="1"/>
-    <w:lsdException w:name="heading 1" w:uiPriority="9" w:qFormat="1"/>
-    <w:lsdException w:name="heading 2" w:semiHidden="1" w:uiPriority="9" w:unhideWhenUsed="1" w:qFormat="1"/>
-    <w:lsdException w:name="heading 3" w:semiHidden="1" w:uiPriority="9" w:unhideWhenUsed="1" w:qFormat="1"/>
-    <w:lsdException w:name="heading 4" w:semiHidden="1" w:uiPriority="9" w:unhideWhenUsed="1" w:qFormat="1"/>
-    <w:lsdException w:name="heading 5" w:semiHidden="1" w:uiPriority="9" w:unhideWhenUsed="1" w:qFormat="1"/>
-    <w:lsdException w:name="heading 6" w:semiHidden="1" w:uiPriority="9" w:unhideWhenUsed="1" w:qFormat="1"/>
-    <w:lsdException w:name="heading 7" w:semiHidden="1" w:uiPriority="9" w:unhideWhenUsed="1" w:qFormat="1"/>
-    <w:lsdException w:name="heading 8" w:semiHidden="1" w:uiPriority="9" w:unhideWhenUsed="1" w:qFormat="1"/>
-    <w:lsdException w:name="heading 9" w:semiHidden="1" w:uiPriority="9" w:unhideWhenUsed="1" w:qFormat="1"/>
-    <w:lsdException w:name="index 1" w:semiHidden="1" w:unhideWhenUsed="1"/>
-    <w:lsdException w:name="index 2" w:semiHidden="1" w:unhideWhenUsed="1"/>
-    <w:lsdException w:name="index 3" w:semiHidden="1" w:unhideWhenUsed="1"/>
-    <w:lsdException w:name="index 4" w:semiHidden="1" w:unhideWhenUsed="1"/>
-    <w:lsdException w:name="index 5" w:semiHidden="1" w:unhideWhenUsed="1"/>
-    <w:lsdException w:name="index 6" w:semiHidden="1" w:unhideWhenUsed="1"/>
-    <w:lsdException w:name="index 7" w:semiHidden="1" w:unhideWhenUsed="1"/>
-    <w:lsdException w:name="index 8" w:semiHidden="1" w:unhideWhenUsed="1"/>
-    <w:lsdException w:name="index 9" w:semiHidden="1" w:unhideWhenUsed="1"/>
-    <w:lsdException w:name="toc 1" w:semiHidden="1" w:uiPriority="39" w:unhideWhenUsed="1"/>
-    <w:lsdException w:name="toc 2" w:semiHidden="1" w:uiPriority="39" w:unhideWhenUsed="1"/>
-    <w:lsdException w:name="toc 3" w:semiHidden="1" w:uiPriority="39" w:unhideWhenUsed="1"/>
-    <w:lsdException w:name="toc 4" w:semiHidden="1" w:uiPriority="39" w:unhideWhenUsed="1"/>
-    <w:lsdException w:name="toc 5" w:semiHidden="1" w:uiPriority="39" w:unhideWhenUsed="1"/>
-    <w:lsdException w:name="toc 6" w:semiHidden="1" w:uiPriority="39" w:unhideWhenUsed="1"/>
-    <w:lsdException w:name="toc 7" w:semiHidden="1" w:uiPriority="39" w:unhideWhenUsed="1"/>
-    <w:lsdException w:name="toc 8" w:semiHidden="1" w:uiPriority="39" w:unhideWhenUsed="1"/>
-    <w:lsdException w:name="toc 9" w:semiHidden="1" w:uiPriority="39" w:unhideWhenUsed="1"/>
-    <w:lsdException w:name="Normal Indent" w:semiHidden="1" w:unhideWhenUsed="1"/>
-    <w:lsdException w:name="footnote text" w:semiHidden="1" w:unhideWhenUsed="1"/>
-    <w:lsdException w:name="annotation text" w:semiHidden="1" w:unhideWhenUsed="1"/>
-    <w:lsdException w:name="header" w:semiHidden="1" w:unhideWhenUsed="1" w:qFormat="1"/>
-    <w:lsdException w:name="footer" w:semiHidden="1" w:unhideWhenUsed="1" w:qFormat="1"/>
-    <w:lsdException w:name="index heading" w:semiHidden="1" w:unhideWhenUsed="1"/>
-    <w:lsdException w:name="caption" w:semiHidden="1" w:uiPriority="35" w:unhideWhenUsed="1" w:qFormat="1"/>
-    <w:lsdException w:name="table of figures" w:semiHidden="1" w:unhideWhenUsed="1"/>
-    <w:lsdException w:name="envelope address" w:semiHidden="1" w:unhideWhenUsed="1"/>
-    <w:lsdException w:name="envelope return" w:semiHidden="1" w:unhideWhenUsed="1"/>
-    <w:lsdException w:name="footnote reference" w:semiHidden="1" w:unhideWhenUsed="1"/>
-    <w:lsdException w:name="annotation reference" w:semiHidden="1" w:unhideWhenUsed="1"/>
-    <w:lsdException w:name="line number" w:semiHidden="1" w:unhideWhenUsed="1"/>
-    <w:lsdException w:name="page number" w:semiHidden="1" w:unhideWhenUsed="1"/>
-    <w:lsdException w:name="endnote reference" w:semiHidden="1" w:unhideWhenUsed="1"/>
-    <w:lsdException w:name="endnote text" w:semiHidden="1" w:unhideWhenUsed="1"/>
-    <w:lsdException w:name="table of authorities" w:semiHidden="1" w:unhideWhenUsed="1"/>
-    <w:lsdException w:name="macro" w:semiHidden="1" w:unhideWhenUsed="1"/>
-    <w:lsdException w:name="toa heading" w:semiHidden="1" w:unhideWhenUsed="1"/>
-    <w:lsdException w:name="List" w:semiHidden="1" w:unhideWhenUsed="1"/>
-    <w:lsdException w:name="List Bullet" w:semiHidden="1" w:unhideWhenUsed="1"/>
-    <w:lsdException w:name="List Number" w:semiHidden="1" w:unhideWhenUsed="1"/>
-    <w:lsdException w:name="List 2" w:semiHidden="1" w:unhideWhenUsed="1"/>
-    <w:lsdException w:name="List 3" w:semiHidden="1" w:unhideWhenUsed="1"/>
-    <w:lsdException w:name="List 4" w:semiHidden="1" w:unhideWhenUsed="1"/>
-    <w:lsdException w:name="List 5" w:semiHidden="1" w:unhideWhenUsed="1"/>
-    <w:lsdException w:name="List Bullet 2" w:semiHidden="1" w:unhideWhenUsed="1"/>
-    <w:lsdException w:name="List Bullet 3" w:semiHidden="1" w:unhideWhenUsed="1"/>
-    <w:lsdException w:name="List Bullet 4" w:semiHidden="1" w:unhideWhenUsed="1"/>
-    <w:lsdException w:name="List Bullet 5" w:semiHidden="1" w:unhideWhenUsed="1"/>
-    <w:lsdException w:name="List Number 2" w:semiHidden="1" w:unhideWhenUsed="1"/>
-    <w:lsdException w:name="List Number 3" w:semiHidden="1" w:unhideWhenUsed="1"/>
-    <w:lsdException w:name="List Number 4" w:semiHidden="1" w:unhideWhenUsed="1"/>
-    <w:lsdException w:name="List Number 5" w:semiHidden="1" w:unhideWhenUsed="1"/>
-    <w:lsdException w:name="Title" w:uiPriority="2" w:qFormat="1"/>
-    <w:lsdException w:name="Closing" w:semiHidden="1" w:unhideWhenUsed="1"/>
-    <w:lsdException w:name="Signature" w:semiHidden="1" w:unhideWhenUsed="1"/>
-    <w:lsdException w:name="Default Paragraph Font" w:semiHidden="1" w:uiPriority="1" w:unhideWhenUsed="1"/>
-    <w:lsdException w:name="Body Text" w:semiHidden="1" w:unhideWhenUsed="1"/>
-    <w:lsdException w:name="Body Text Indent" w:semiHidden="1" w:unhideWhenUsed="1"/>
-    <w:lsdException w:name="List Continue" w:semiHidden="1" w:unhideWhenUsed="1"/>
-    <w:lsdException w:name="List Continue 2" w:semiHidden="1" w:unhideWhenUsed="1"/>
-    <w:lsdException w:name="List Continue 3" w:semiHidden="1" w:unhideWhenUsed="1"/>
-    <w:lsdException w:name="List Continue 4" w:semiHidden="1" w:unhideWhenUsed="1"/>
-    <w:lsdException w:name="List Continue 5" w:semiHidden="1" w:unhideWhenUsed="1"/>
-    <w:lsdException w:name="Message Header" w:semiHidden="1" w:unhideWhenUsed="1"/>
-    <w:lsdException w:name="Subtitle" w:semiHidden="1" w:uiPriority="11" w:unhideWhenUsed="1" w:qFormat="1"/>
-    <w:lsdException w:name="Salutation" w:semiHidden="1" w:unhideWhenUsed="1"/>
-    <w:lsdException w:name="Date" w:semiHidden="1" w:uiPriority="2" w:unhideWhenUsed="1" w:qFormat="1"/>
-    <w:lsdException w:name="Body Text First Indent" w:semiHidden="1" w:unhideWhenUsed="1"/>
-    <w:lsdException w:name="Body Text First Indent 2" w:semiHidden="1" w:unhideWhenUsed="1"/>
-    <w:lsdException w:name="Note Heading" w:semiHidden="1" w:unhideWhenUsed="1"/>
-    <w:lsdException w:name="Body Text 2" w:semiHidden="1" w:unhideWhenUsed="1"/>
-    <w:lsdException w:name="Body Text 3" w:semiHidden="1" w:unhideWhenUsed="1"/>
-    <w:lsdException w:name="Body Text Indent 2" w:semiHidden="1" w:unhideWhenUsed="1"/>
-    <w:lsdException w:name="Body Text Indent 3" w:semiHidden="1" w:unhideWhenUsed="1"/>
-    <w:lsdException w:name="Block Text" w:semiHidden="1" w:unhideWhenUsed="1"/>
-    <w:lsdException w:name="Hyperlink" w:semiHidden="1" w:unhideWhenUsed="1"/>
-    <w:lsdException w:name="FollowedHyperlink" w:semiHidden="1" w:unhideWhenUsed="1"/>
-    <w:lsdException w:name="Strong" w:semiHidden="1" w:uiPriority="22" w:unhideWhenUsed="1" w:qFormat="1"/>
-    <w:lsdException w:name="Emphasis" w:semiHidden="1" w:uiPriority="20" w:unhideWhenUsed="1" w:qFormat="1"/>
-    <w:lsdException w:name="Document Map" w:semiHidden="1" w:unhideWhenUsed="1"/>
-    <w:lsdException w:name="Plain Text" w:semiHidden="1" w:unhideWhenUsed="1"/>
-    <w:lsdException w:name="E-mail Signature" w:semiHidden="1" w:unhideWhenUsed="1"/>
-    <w:lsdException w:name="HTML Top of Form" w:semiHidden="1" w:unhideWhenUsed="1"/>
-    <w:lsdException w:name="HTML Bottom of Form" w:semiHidden="1" w:unhideWhenUsed="1"/>
-    <w:lsdException w:name="Normal (Web)" w:semiHidden="1" w:unhideWhenUsed="1"/>
-    <w:lsdException w:name="HTML Acronym" w:semiHidden="1" w:unhideWhenUsed="1"/>
-    <w:lsdException w:name="HTML Address" w:semiHidden="1" w:unhideWhenUsed="1"/>
-    <w:lsdException w:name="HTML Cite" w:semiHidden="1" w:unhideWhenUsed="1"/>
-    <w:lsdException w:name="HTML Code" w:semiHidden="1" w:unhideWhenUsed="1"/>
-    <w:lsdException w:name="HTML Definition" w:semiHidden="1" w:unhideWhenUsed="1"/>
-    <w:lsdException w:name="HTML Keyboard" w:semiHidden="1" w:unhideWhenUsed="1"/>
-    <w:lsdException w:name="HTML Preformatted" w:semiHidden="1" w:unhideWhenUsed="1"/>
-    <w:lsdException w:name="HTML Sample" w:semiHidden="1" w:unhideWhenUsed="1"/>
-    <w:lsdException w:name="HTML Typewriter" w:semiHidden="1" w:unhideWhenUsed="1"/>
-    <w:lsdException w:name="HTML Variable" w:semiHidden="1" w:unhideWhenUsed="1"/>
-    <w:lsdException w:name="Normal Table" w:semiHidden="1" w:unhideWhenUsed="1"/>
-    <w:lsdException w:name="annotation subject" w:semiHidden="1" w:unhideWhenUsed="1"/>
-    <w:lsdException w:name="No List" w:semiHidden="1" w:unhideWhenUsed="1"/>
-    <w:lsdException w:name="Outline List 1" w:semiHidden="1" w:unhideWhenUsed="1"/>
-    <w:lsdException w:name="Outline List 2" w:semiHidden="1" w:unhideWhenUsed="1"/>
-    <w:lsdException w:name="Outline List 3" w:semiHidden="1" w:unhideWhenUsed="1"/>
-    <w:lsdException w:name="Table Simple 1" w:semiHidden="1" w:unhideWhenUsed="1"/>
-    <w:lsdException w:name="Table Simple 2" w:semiHidden="1" w:unhideWhenUsed="1"/>
-    <w:lsdException w:name="Table Simple 3" w:semiHidden="1" w:unhideWhenUsed="1"/>
-    <w:lsdException w:name="Table Classic 1" w:semiHidden="1" w:unhideWhenUsed="1"/>
-    <w:lsdException w:name="Table Classic 2" w:semiHidden="1" w:unhideWhenUsed="1"/>
-    <w:lsdException w:name="Table Classic 3" w:semiHidden="1" w:unhideWhenUsed="1"/>
-    <w:lsdException w:name="Table Classic 4" w:semiHidden="1" w:unhideWhenUsed="1"/>
-    <w:lsdException w:name="Table Colorful 1" w:semiHidden="1" w:unhideWhenUsed="1"/>
-    <w:lsdException w:name="Table Colorful 2" w:semiHidden="1" w:unhideWhenUsed="1"/>
-    <w:lsdException w:name="Table Colorful 3" w:semiHidden="1" w:unhideWhenUsed="1"/>
-    <w:lsdException w:name="Table Columns 1" w:semiHidden="1" w:unhideWhenUsed="1"/>
-    <w:lsdException w:name="Table Columns 2" w:semiHidden="1" w:unhideWhenUsed="1"/>
-    <w:lsdException w:name="Table Columns 3" w:semiHidden="1" w:unhideWhenUsed="1"/>
-    <w:lsdException w:name="Table Columns 4" w:semiHidden="1" w:unhideWhenUsed="1"/>
-    <w:lsdException w:name="Table Columns 5" w:semiHidden="1" w:unhideWhenUsed="1"/>
-    <w:lsdException w:name="Table Grid 1" w:semiHidden="1" w:unhideWhenUsed="1"/>
-    <w:lsdException w:name="Table Grid 2" w:semiHidden="1" w:unhideWhenUsed="1"/>
-    <w:lsdException w:name="Table Grid 3" w:semiHidden="1" w:unhideWhenUsed="1"/>
-    <w:lsdException w:name="Table Grid 4" w:semiHidden="1" w:unhideWhenUsed="1"/>
-    <w:lsdException w:name="Table Grid 5" w:semiHidden="1" w:unhideWhenUsed="1"/>
-    <w:lsdException w:name="Table Grid 6" w:semiHidden="1" w:unhideWhenUsed="1"/>
-    <w:lsdException w:name="Table Grid 7" w:semiHidden="1" w:unhideWhenUsed="1"/>
-    <w:lsdException w:name="Table Grid 8" w:semiHidden="1" w:unhideWhenUsed="1"/>
-    <w:lsdException w:name="Table List 1" w:semiHidden="1" w:unhideWhenUsed="1"/>
-    <w:lsdException w:name="Table List 2" w:semiHidden="1" w:unhideWhenUsed="1"/>
-    <w:lsdException w:name="Table List 3" w:semiHidden="1" w:unhideWhenUsed="1"/>
-    <w:lsdException w:name="Table List 4" w:semiHidden="1" w:unhideWhenUsed="1"/>
-    <w:lsdException w:name="Table List 5" w:semiHidden="1" w:unhideWhenUsed="1"/>
-    <w:lsdException w:name="Table List 6" w:semiHidden="1" w:unhideWhenUsed="1"/>
-    <w:lsdException w:name="Table List 7" w:semiHidden="1" w:unhideWhenUsed="1"/>
-    <w:lsdException w:name="Table List 8" w:semiHidden="1" w:unhideWhenUsed="1"/>
-    <w:lsdException w:name="Table 3D effects 1" w:semiHidden="1" w:unhideWhenUsed="1"/>
-    <w:lsdException w:name="Table 3D effects 2" w:semiHidden="1" w:unhideWhenUsed="1"/>
-    <w:lsdException w:name="Table 3D effects 3" w:semiHidden="1" w:unhideWhenUsed="1"/>
-    <w:lsdException w:name="Table Contemporary" w:semiHidden="1" w:unhideWhenUsed="1"/>
-    <w:lsdException w:name="Table Elegant" w:semiHidden="1" w:unhideWhenUsed="1"/>
-    <w:lsdException w:name="Table Professional" w:semiHidden="1" w:unhideWhenUsed="1"/>
-    <w:lsdException w:name="Table Subtle 1" w:semiHidden="1" w:unhideWhenUsed="1"/>
-    <w:lsdException w:name="Table Subtle 2" w:semiHidden="1" w:unhideWhenUsed="1"/>
-    <w:lsdException w:name="Table Web 1" w:semiHidden="1" w:unhideWhenUsed="1"/>
-    <w:lsdException w:name="Table Web 2" w:semiHidden="1" w:unhideWhenUsed="1"/>
-    <w:lsdException w:name="Table Web 3" w:semiHidden="1" w:unhideWhenUsed="1"/>
-    <w:lsdException w:name="Balloon Text" w:semiHidden="1" w:unhideWhenUsed="1"/>
-    <w:lsdException w:name="Table Grid" w:uiPriority="39"/>
-    <w:lsdException w:name="Table Theme" w:semiHidden="1" w:unhideWhenUsed="1"/>
-    <w:lsdException w:name="Placeholder Text" w:semiHidden="1"/>
-    <w:lsdException w:name="No Spacing" w:semiHidden="1" w:uiPriority="1" w:unhideWhenUsed="1" w:qFormat="1"/>
-    <w:lsdException w:name="Light Shading" w:uiPriority="60"/>
-    <w:lsdException w:name="Light List" w:uiPriority="61"/>
-    <w:lsdException w:name="Light Grid" w:uiPriority="62"/>
-    <w:lsdException w:name="Medium Shading 1" w:uiPriority="63"/>
-    <w:lsdException w:name="Medium Shading 2" w:uiPriority="64"/>
-    <w:lsdException w:name="Medium List 1" w:uiPriority="65"/>
-    <w:lsdException w:name="Medium List 2" w:uiPriority="66"/>
-    <w:lsdException w:name="Medium Grid 1" w:uiPriority="67"/>
-    <w:lsdException w:name="Medium Grid 2" w:uiPriority="68"/>
-    <w:lsdException w:name="Medium Grid 3" w:uiPriority="69"/>
-    <w:lsdException w:name="Dark List" w:uiPriority="70"/>
-    <w:lsdException w:name="Colorful Shading" w:uiPriority="71"/>
-    <w:lsdException w:name="Colorful List" w:uiPriority="72"/>
-    <w:lsdException w:name="Colorful Grid" w:uiPriority="73"/>
-    <w:lsdException w:name="Light Shading Accent 1" w:uiPriority="60"/>
-    <w:lsdException w:name="Light List Accent 1" w:uiPriority="61"/>
-    <w:lsdException w:name="Light Grid Accent 1" w:uiPriority="62"/>
-    <w:lsdException w:name="Medium Shading 1 Accent 1" w:uiPriority="63"/>
-    <w:lsdException w:name="Medium Shading 2 Accent 1" w:uiPriority="64"/>
-    <w:lsdException w:name="Medium List 1 Accent 1" w:uiPriority="65"/>
-    <w:lsdException w:name="Revision" w:semiHidden="1"/>
-    <w:lsdException w:name="List Paragraph" w:semiHidden="1" w:uiPriority="34" w:unhideWhenUsed="1" w:qFormat="1"/>
-    <w:lsdException w:name="Quote" w:semiHidden="1" w:uiPriority="29" w:unhideWhenUsed="1" w:qFormat="1"/>
-    <w:lsdException w:name="Intense Quote" w:semiHidden="1" w:uiPriority="30" w:unhideWhenUsed="1" w:qFormat="1"/>
-    <w:lsdException w:name="Medium List 2 Accent 1" w:uiPriority="66"/>
-    <w:lsdException w:name="Medium Grid 1 Accent 1" w:uiPriority="67"/>
-    <w:lsdException w:name="Medium Grid 2 Accent 1" w:uiPriority="68"/>
-    <w:lsdException w:name="Medium Grid 3 Accent 1" w:uiPriority="69"/>
-    <w:lsdException w:name="Dark List Accent 1" w:uiPriority="70"/>
-    <w:lsdException w:name="Colorful Shading Accent 1" w:uiPriority="71"/>
-    <w:lsdException w:name="Colorful List Accent 1" w:uiPriority="72"/>
-    <w:lsdException w:name="Colorful Grid Accent 1" w:uiPriority="73"/>
-    <w:lsdException w:name="Light Shading Accent 2" w:uiPriority="60"/>
-    <w:lsdException w:name="Light List Accent 2" w:uiPriority="61"/>
-    <w:lsdException w:name="Light Grid Accent 2" w:uiPriority="62"/>
-    <w:lsdException w:name="Medium Shading 1 Accent 2" w:uiPriority="63"/>
-    <w:lsdException w:name="Medium Shading 2 Accent 2" w:uiPriority="64"/>
-    <w:lsdException w:name="Medium List 1 Accent 2" w:uiPriority="65"/>
-    <w:lsdException w:name="Medium List 2 Accent 2" w:uiPriority="66"/>
-    <w:lsdException w:name="Medium Grid 1 Accent 2" w:uiPriority="67"/>
-    <w:lsdException w:name="Medium Grid 2 Accent 2" w:uiPriority="68"/>
-    <w:lsdException w:name="Medium Grid 3 Accent 2" w:uiPriority="69"/>
-    <w:lsdException w:name="Dark List Accent 2" w:uiPriority="70"/>
-    <w:lsdException w:name="Colorful Shading Accent 2" w:uiPriority="71"/>
-    <w:lsdException w:name="Colorful List Accent 2" w:uiPriority="72"/>
-    <w:lsdException w:name="Colorful Grid Accent 2" w:uiPriority="73"/>
-    <w:lsdException w:name="Light Shading Accent 3" w:uiPriority="60"/>
-    <w:lsdException w:name="Light List Accent 3" w:uiPriority="61"/>
-    <w:lsdException w:name="Light Grid Accent 3" w:uiPriority="62"/>
-    <w:lsdException w:name="Medium Shading 1 Accent 3" w:uiPriority="63"/>
-    <w:lsdException w:name="Medium Shading 2 Accent 3" w:uiPriority="64"/>
-    <w:lsdException w:name="Medium List 1 Accent 3" w:uiPriority="65"/>
-    <w:lsdException w:name="Medium List 2 Accent 3" w:uiPriority="66"/>
-    <w:lsdException w:name="Medium Grid 1 Accent 3" w:uiPriority="67"/>
-    <w:lsdException w:name="Medium Grid 2 Accent 3" w:uiPriority="68"/>
-    <w:lsdException w:name="Medium Grid 3 Accent 3" w:uiPriority="69"/>
-    <w:lsdException w:name="Dark List Accent 3" w:uiPriority="70"/>
-    <w:lsdException w:name="Colorful Shading Accent 3" w:uiPriority="71"/>
-    <w:lsdException w:name="Colorful List Accent 3" w:uiPriority="72"/>
-    <w:lsdException w:name="Colorful Grid Accent 3" w:uiPriority="73"/>
-    <w:lsdException w:name="Light Shading Accent 4" w:uiPriority="60"/>
-    <w:lsdException w:name="Light List Accent 4" w:uiPriority="61"/>
-    <w:lsdException w:name="Light Grid Accent 4" w:uiPriority="62"/>
-    <w:lsdException w:name="Medium Shading 1 Accent 4" w:uiPriority="63"/>
-    <w:lsdException w:name="Medium Shading 2 Accent 4" w:uiPriority="64"/>
-    <w:lsdException w:name="Medium List 1 Accent 4" w:uiPriority="65"/>
-    <w:lsdException w:name="Medium List 2 Accent 4" w:uiPriority="66"/>
-    <w:lsdException w:name="Medium Grid 1 Accent 4" w:uiPriority="67"/>
-    <w:lsdException w:name="Medium Grid 2 Accent 4" w:uiPriority="68"/>
-    <w:lsdException w:name="Medium Grid 3 Accent 4" w:uiPriority="69"/>
-    <w:lsdException w:name="Dark List Accent 4" w:uiPriority="70"/>
-    <w:lsdException w:name="Colorful Shading Accent 4" w:uiPriority="71"/>
-    <w:lsdException w:name="Colorful List Accent 4" w:uiPriority="72"/>
-    <w:lsdException w:name="Colorful Grid Accent 4" w:uiPriority="73"/>
-    <w:lsdException w:name="Light Shading Accent 5" w:uiPriority="60"/>
-    <w:lsdException w:name="Light List Accent 5" w:uiPriority="61"/>
-    <w:lsdException w:name="Light Grid Accent 5" w:uiPriority="62"/>
-    <w:lsdException w:name="Medium Shading 1 Accent 5" w:uiPriority="63"/>
-    <w:lsdException w:name="Medium Shading 2 Accent 5" w:uiPriority="64"/>
-    <w:lsdException w:name="Medium List 1 Accent 5" w:uiPriority="65"/>
-    <w:lsdException w:name="Medium List 2 Accent 5" w:uiPriority="66"/>
-    <w:lsdException w:name="Medium Grid 1 Accent 5" w:uiPriority="67"/>
-    <w:lsdException w:name="Medium Grid 2 Accent 5" w:uiPriority="68"/>
-    <w:lsdException w:name="Medium Grid 3 Accent 5" w:uiPriority="69"/>
-    <w:lsdException w:name="Dark List Accent 5" w:uiPriority="70"/>
-    <w:lsdException w:name="Colorful Shading Accent 5" w:uiPriority="71"/>
-    <w:lsdException w:name="Colorful List Accent 5" w:uiPriority="72"/>
-    <w:lsdException w:name="Colorful Grid Accent 5" w:uiPriority="73"/>
-    <w:lsdException w:name="Light Shading Accent 6" w:uiPriority="60"/>
-    <w:lsdException w:name="Light List Accent 6" w:uiPriority="61"/>
-    <w:lsdException w:name="Light Grid Accent 6" w:uiPriority="62"/>
-    <w:lsdException w:name="Medium Shading 1 Accent 6" w:uiPriority="63"/>
-    <w:lsdException w:name="Medium Shading 2 Accent 6" w:uiPriority="64"/>
-    <w:lsdException w:name="Medium List 1 Accent 6" w:uiPriority="65"/>
-    <w:lsdException w:name="Medium List 2 Accent 6" w:uiPriority="66"/>
-    <w:lsdException w:name="Medium Grid 1 Accent 6" w:uiPriority="67"/>
-    <w:lsdException w:name="Medium Grid 2 Accent 6" w:uiPriority="68"/>
-    <w:lsdException w:name="Medium Grid 3 Accent 6" w:uiPriority="69"/>
-    <w:lsdException w:name="Dark List Accent 6" w:uiPriority="70"/>
-    <w:lsdException w:name="Colorful Shading Accent 6" w:uiPriority="71"/>
-    <w:lsdException w:name="Colorful List Accent 6" w:uiPriority="72"/>
-    <w:lsdException w:name="Colorful Grid Accent 6" w:uiPriority="73"/>
-    <w:lsdException w:name="Subtle Emphasis" w:semiHidden="1" w:uiPriority="19" w:unhideWhenUsed="1" w:qFormat="1"/>
-    <w:lsdException w:name="Intense Emphasis" w:semiHidden="1" w:uiPriority="21" w:unhideWhenUsed="1" w:qFormat="1"/>
-    <w:lsdException w:name="Subtle Reference" w:semiHidden="1" w:uiPriority="31" w:unhideWhenUsed="1" w:qFormat="1"/>
-    <w:lsdException w:name="Intense Reference" w:semiHidden="1" w:uiPriority="32" w:unhideWhenUsed="1" w:qFormat="1"/>
-    <w:lsdException w:name="Book Title" w:semiHidden="1" w:uiPriority="33" w:unhideWhenUsed="1"/>
-    <w:lsdException w:name="Bibliography" w:semiHidden="1" w:uiPriority="37" w:unhideWhenUsed="1"/>
-    <w:lsdException w:name="TOC Heading" w:semiHidden="1" w:uiPriority="39" w:unhideWhenUsed="1" w:qFormat="1"/>
-    <w:lsdException w:name="Plain Table 1" w:uiPriority="41"/>
-    <w:lsdException w:name="Plain Table 2" w:uiPriority="42"/>
-    <w:lsdException w:name="Plain Table 3" w:uiPriority="43"/>
-    <w:lsdException w:name="Plain Table 4" w:uiPriority="44"/>
-    <w:lsdException w:name="Plain Table 5" w:uiPriority="45"/>
-    <w:lsdException w:name="Grid Table Light" w:uiPriority="40"/>
-    <w:lsdException w:name="Grid Table 1 Light" w:uiPriority="46"/>
-    <w:lsdException w:name="Grid Table 2" w:uiPriority="47"/>
-    <w:lsdException w:name="Grid Table 3" w:uiPriority="48"/>
-    <w:lsdException w:name="Grid Table 4" w:uiPriority="49"/>
-    <w:lsdException w:name="Grid Table 5 Dark" w:uiPriority="50"/>
-    <w:lsdException w:name="Grid Table 6 Colorful" w:uiPriority="51"/>
-    <w:lsdException w:name="Grid Table 7 Colorful" w:uiPriority="52"/>
-    <w:lsdException w:name="Grid Table 1 Light Accent 1" w:uiPriority="46"/>
-    <w:lsdException w:name="Grid Table 2 Accent 1" w:uiPriority="47"/>
-    <w:lsdException w:name="Grid Table 3 Accent 1" w:uiPriority="48"/>
-    <w:lsdException w:name="Grid Table 4 Accent 1" w:uiPriority="49"/>
-    <w:lsdException w:name="Grid Table 5 Dark Accent 1" w:uiPriority="50"/>
-    <w:lsdException w:name="Grid Table 6 Colorful Accent 1" w:uiPriority="51"/>
-    <w:lsdException w:name="Grid Table 7 Colorful Accent 1" w:uiPriority="52"/>
-    <w:lsdException w:name="Grid Table 1 Light Accent 2" w:uiPriority="46"/>
-    <w:lsdException w:name="Grid Table 2 Accent 2" w:uiPriority="47"/>
-    <w:lsdException w:name="Grid Table 3 Accent 2" w:uiPriority="48"/>
-    <w:lsdException w:name="Grid Table 4 Accent 2" w:uiPriority="49"/>
-    <w:lsdException w:name="Grid Table 5 Dark Accent 2" w:uiPriority="50"/>
-    <w:lsdException w:name="Grid Table 6 Colorful Accent 2" w:uiPriority="51"/>
-    <w:lsdException w:name="Grid Table 7 Colorful Accent 2" w:uiPriority="52"/>
-    <w:lsdException w:name="Grid Table 1 Light Accent 3" w:uiPriority="46"/>
-    <w:lsdException w:name="Grid Table 2 Accent 3" w:uiPriority="47"/>
-    <w:lsdException w:name="Grid Table 3 Accent 3" w:uiPriority="48"/>
-    <w:lsdException w:name="Grid Table 4 Accent 3" w:uiPriority="49"/>
-    <w:lsdException w:name="Grid Table 5 Dark Accent 3" w:uiPriority="50"/>
-    <w:lsdException w:name="Grid Table 6 Colorful Accent 3" w:uiPriority="51"/>
-    <w:lsdException w:name="Grid Table 7 Colorful Accent 3" w:uiPriority="52"/>
-    <w:lsdException w:name="Grid Table 1 Light Accent 4" w:uiPriority="46"/>
-    <w:lsdException w:name="Grid Table 2 Accent 4" w:uiPriority="47"/>
-    <w:lsdException w:name="Grid Table 3 Accent 4" w:uiPriority="48"/>
-    <w:lsdException w:name="Grid Table 4 Accent 4" w:uiPriority="49"/>
-    <w:lsdException w:name="Grid Table 5 Dark Accent 4" w:uiPriority="50"/>
-    <w:lsdException w:name="Grid Table 6 Colorful Accent 4" w:uiPriority="51"/>
-    <w:lsdException w:name="Grid Table 7 Colorful Accent 4" w:uiPriority="52"/>
-    <w:lsdException w:name="Grid Table 1 Light Accent 5" w:uiPriority="46"/>
-    <w:lsdException w:name="Grid Table 2 Accent 5" w:uiPriority="47"/>
-    <w:lsdException w:name="Grid Table 3 Accent 5" w:uiPriority="48"/>
-    <w:lsdException w:name="Grid Table 4 Accent 5" w:uiPriority="49"/>
-    <w:lsdException w:name="Grid Table 5 Dark Accent 5" w:uiPriority="50"/>
-    <w:lsdException w:name="Grid Table 6 Colorful Accent 5" w:uiPriority="51"/>
-    <w:lsdException w:name="Grid Table 7 Colorful Accent 5" w:uiPriority="52"/>
-    <w:lsdException w:name="Grid Table 1 Light Accent 6" w:uiPriority="46"/>
-    <w:lsdException w:name="Grid Table 2 Accent 6" w:uiPriority="47"/>
-    <w:lsdException w:name="Grid Table 3 Accent 6" w:uiPriority="48"/>
-    <w:lsdException w:name="Grid Table 4 Accent 6" w:uiPriority="49"/>
-    <w:lsdException w:name="Grid Table 5 Dark Accent 6" w:uiPriority="50"/>
-    <w:lsdException w:name="Grid Table 6 Colorful Accent 6" w:uiPriority="51"/>
-    <w:lsdException w:name="Grid Table 7 Colorful Accent 6" w:uiPriority="52"/>
-    <w:lsdException w:name="List Table 1 Light" w:uiPriority="46"/>
-    <w:lsdException w:name="List Table 2" w:uiPriority="47"/>
-    <w:lsdException w:name="List Table 3" w:uiPriority="48"/>
-    <w:lsdException w:name="List Table 4" w:uiPriority="49"/>
-    <w:lsdException w:name="List Table 5 Dark" w:uiPriority="50"/>
-    <w:lsdException w:name="List Table 6 Colorful" w:uiPriority="51"/>
-    <w:lsdException w:name="List Table 7 Colorful" w:uiPriority="52"/>
-    <w:lsdException w:name="List Table 1 Light Accent 1" w:uiPriority="46"/>
-    <w:lsdException w:name="List Table 2 Accent 1" w:uiPriority="47"/>
-    <w:lsdException w:name="List Table 3 Accent 1" w:uiPriority="48"/>
-    <w:lsdException w:name="List Table 4 Accent 1" w:uiPriority="49"/>
-    <w:lsdException w:name="List Table 5 Dark Accent 1" w:uiPriority="50"/>
-    <w:lsdException w:name="List Table 6 Colorful Accent 1" w:uiPriority="51"/>
-    <w:lsdException w:name="List Table 7 Colorful Accent 1" w:uiPriority="52"/>
-    <w:lsdException w:name="List Table 1 Light Accent 2" w:uiPriority="46"/>
-    <w:lsdException w:name="List Table 2 Accent 2" w:uiPriority="47"/>
-    <w:lsdException w:name="List Table 3 Accent 2" w:uiPriority="48"/>
-    <w:lsdException w:name="List Table 4 Accent 2" w:uiPriority="49"/>
-    <w:lsdException w:name="List Table 5 Dark Accent 2" w:uiPriority="50"/>
-    <w:lsdException w:name="List Table 6 Colorful Accent 2" w:uiPriority="51"/>
-    <w:lsdException w:name="List Table 7 Colorful Accent 2" w:uiPriority="52"/>
-    <w:lsdException w:name="List Table 1 Light Accent 3" w:uiPriority="46"/>
-    <w:lsdException w:name="List Table 2 Accent 3" w:uiPriority="47"/>
-    <w:lsdException w:name="List Table 3 Accent 3" w:uiPriority="48"/>
-    <w:lsdException w:name="List Table 4 Accent 3" w:uiPriority="49"/>
-    <w:lsdException w:name="List Table 5 Dark Accent 3" w:uiPriority="50"/>
-    <w:lsdException w:name="List Table 6 Colorful Accent 3" w:uiPriority="51"/>
-    <w:lsdException w:name="List Table 7 Colorful Accent 3" w:uiPriority="52"/>
-    <w:lsdException w:name="List Table 1 Light Accent 4" w:uiPriority="46"/>
-    <w:lsdException w:name="List Table 2 Accent 4" w:uiPriority="47"/>
-    <w:lsdException w:name="List Table 3 Accent 4" w:uiPriority="48"/>
-    <w:lsdException w:name="List Table 4 Accent 4" w:uiPriority="49"/>
-    <w:lsdException w:name="List Table 5 Dark Accent 4" w:uiPriority="50"/>
-    <w:lsdException w:name="List Table 6 Colorful Accent 4" w:uiPriority="51"/>
-    <w:lsdException w:name="List Table 7 Colorful Accent 4" w:uiPriority="52"/>
-    <w:lsdException w:name="List Table 1 Light Accent 5" w:uiPriority="46"/>
-    <w:lsdException w:name="List Table 2 Accent 5" w:uiPriority="47"/>
-    <w:lsdException w:name="List Table 3 Accent 5" w:uiPriority="48"/>
-    <w:lsdException w:name="List Table 4 Accent 5" w:uiPriority="49"/>
-    <w:lsdException w:name="List Table 5 Dark Accent 5" w:uiPriority="50"/>
-    <w:lsdException w:name="List Table 6 Colorful Accent 5" w:uiPriority="51"/>
-    <w:lsdException w:name="List Table 7 Colorful Accent 5" w:uiPriority="52"/>
-    <w:lsdException w:name="List Table 1 Light Accent 6" w:uiPriority="46"/>
-    <w:lsdException w:name="List Table 2 Accent 6" w:uiPriority="47"/>
-    <w:lsdException w:name="List Table 3 Accent 6" w:uiPriority="48"/>
-    <w:lsdException w:name="List Table 4 Accent 6" w:uiPriority="49"/>
-    <w:lsdException w:name="List Table 5 Dark Accent 6" w:uiPriority="50"/>
-    <w:lsdException w:name="List Table 6 Colorful Accent 6" w:uiPriority="51"/>
-    <w:lsdException w:name="List Table 7 Colorful Accent 6" w:uiPriority="52"/>
-    <w:lsdException w:name="Mention" w:semiHidden="1" w:unhideWhenUsed="1"/>
-    <w:lsdException w:name="Smart Hyperlink" w:semiHidden="1" w:unhideWhenUsed="1"/>
-    <w:lsdException w:name="Hashtag" w:semiHidden="1" w:unhideWhenUsed="1"/>
-    <w:lsdException w:name="Unresolved Mention" w:semiHidden="1" w:unhideWhenUsed="1"/>
+  <w:latentStyles w:defLockedState="0" w:defUIPriority="99" w:defSemiHidden="1" w:defUnhideWhenUsed="1" w:defQFormat="0" w:count="267">
+    <w:lsdException w:name="Normal" w:semiHidden="0" w:uiPriority="0" w:unhideWhenUsed="0" w:qFormat="1"/>
+    <w:lsdException w:name="heading 1" w:semiHidden="0" w:uiPriority="9" w:unhideWhenUsed="0" w:qFormat="1"/>
+    <w:lsdException w:name="heading 2" w:uiPriority="9" w:qFormat="1"/>
+    <w:lsdException w:name="heading 3" w:uiPriority="9" w:qFormat="1"/>
+    <w:lsdException w:name="heading 4" w:uiPriority="9" w:qFormat="1"/>
+    <w:lsdException w:name="heading 5" w:uiPriority="9" w:qFormat="1"/>
+    <w:lsdException w:name="heading 6" w:uiPriority="9" w:qFormat="1"/>
+    <w:lsdException w:name="heading 7" w:uiPriority="9" w:qFormat="1"/>
+    <w:lsdException w:name="heading 8" w:uiPriority="9" w:qFormat="1"/>
+    <w:lsdException w:name="heading 9" w:uiPriority="9" w:qFormat="1"/>
+    <w:lsdException w:name="toc 1" w:uiPriority="39"/>
+    <w:lsdException w:name="toc 2" w:uiPriority="39"/>
+    <w:lsdException w:name="toc 3" w:uiPriority="39"/>
+    <w:lsdException w:name="toc 4" w:uiPriority="39"/>
+    <w:lsdException w:name="toc 5" w:uiPriority="39"/>
+    <w:lsdException w:name="toc 6" w:uiPriority="39"/>
+    <w:lsdException w:name="toc 7" w:uiPriority="39"/>
+    <w:lsdException w:name="toc 8" w:uiPriority="39"/>
+    <w:lsdException w:name="toc 9" w:uiPriority="39"/>
+    <w:lsdException w:name="header" w:qFormat="1"/>
+    <w:lsdException w:name="footer" w:qFormat="1"/>
+    <w:lsdException w:name="caption" w:uiPriority="35" w:qFormat="1"/>
+    <w:lsdException w:name="Title" w:semiHidden="0" w:uiPriority="2" w:unhideWhenUsed="0" w:qFormat="1"/>
+    <w:lsdException w:name="Default Paragraph Font" w:uiPriority="1"/>
+    <w:lsdException w:name="Subtitle" w:uiPriority="11" w:qFormat="1"/>
+    <w:lsdException w:name="Date" w:uiPriority="2" w:qFormat="1"/>
+    <w:lsdException w:name="Strong" w:uiPriority="22" w:qFormat="1"/>
+    <w:lsdException w:name="Emphasis" w:uiPriority="20" w:qFormat="1"/>
+    <w:lsdException w:name="Table Grid" w:semiHidden="0" w:uiPriority="39" w:unhideWhenUsed="0"/>
+    <w:lsdException w:name="Placeholder Text" w:unhideWhenUsed="0"/>
+    <w:lsdException w:name="No Spacing" w:uiPriority="1" w:qFormat="1"/>
+    <w:lsdException w:name="Light Shading" w:semiHidden="0" w:uiPriority="60" w:unhideWhenUsed="0"/>
+    <w:lsdException w:name="Light List" w:semiHidden="0" w:uiPriority="61" w:unhideWhenUsed="0"/>
+    <w:lsdException w:name="Light Grid" w:semiHidden="0" w:uiPriority="62" w:unhideWhenUsed="0"/>
+    <w:lsdException w:name="Medium Shading 1" w:semiHidden="0" w:uiPriority="63" w:unhideWhenUsed="0"/>
+    <w:lsdException w:name="Medium Shading 2" w:semiHidden="0" w:uiPriority="64" w:unhideWhenUsed="0"/>
+    <w:lsdException w:name="Medium List 1" w:semiHidden="0" w:uiPriority="65" w:unhideWhenUsed="0"/>
+    <w:lsdException w:name="Medium List 2" w:semiHidden="0" w:uiPriority="66" w:unhideWhenUsed="0"/>
+    <w:lsdException w:name="Medium Grid 1" w:semiHidden="0" w:uiPriority="67" w:unhideWhenUsed="0"/>
+    <w:lsdException w:name="Medium Grid 2" w:semiHidden="0" w:uiPriority="68" w:unhideWhenUsed="0"/>
+    <w:lsdException w:name="Medium Grid 3" w:semiHidden="0" w:uiPriority="69" w:unhideWhenUsed="0"/>
+    <w:lsdException w:name="Dark List" w:semiHidden="0" w:uiPriority="70" w:unhideWhenUsed="0"/>
+    <w:lsdException w:name="Colorful Shading" w:semiHidden="0" w:uiPriority="71" w:unhideWhenUsed="0"/>
+    <w:lsdException w:name="Colorful List" w:semiHidden="0" w:uiPriority="72" w:unhideWhenUsed="0"/>
+    <w:lsdException w:name="Colorful Grid" w:semiHidden="0" w:uiPriority="73" w:unhideWhenUsed="0"/>
+    <w:lsdException w:name="Light Shading Accent 1" w:semiHidden="0" w:uiPriority="60" w:unhideWhenUsed="0"/>
+    <w:lsdException w:name="Light List Accent 1" w:semiHidden="0" w:uiPriority="61" w:unhideWhenUsed="0"/>
+    <w:lsdException w:name="Light Grid Accent 1" w:semiHidden="0" w:uiPriority="62" w:unhideWhenUsed="0"/>
+    <w:lsdException w:name="Medium Shading 1 Accent 1" w:semiHidden="0" w:uiPriority="63" w:unhideWhenUsed="0"/>
+    <w:lsdException w:name="Medium Shading 2 Accent 1" w:semiHidden="0" w:uiPriority="64" w:unhideWhenUsed="0"/>
+    <w:lsdException w:name="Medium List 1 Accent 1" w:semiHidden="0" w:uiPriority="65" w:unhideWhenUsed="0"/>
+    <w:lsdException w:name="Revision" w:unhideWhenUsed="0"/>
+    <w:lsdException w:name="List Paragraph" w:uiPriority="34" w:qFormat="1"/>
+    <w:lsdException w:name="Quote" w:uiPriority="29" w:qFormat="1"/>
+    <w:lsdException w:name="Intense Quote" w:uiPriority="30" w:qFormat="1"/>
+    <w:lsdException w:name="Medium List 2 Accent 1" w:semiHidden="0" w:uiPriority="66" w:unhideWhenUsed="0"/>
+    <w:lsdException w:name="Medium Grid 1 Accent 1" w:semiHidden="0" w:uiPriority="67" w:unhideWhenUsed="0"/>
+    <w:lsdException w:name="Medium Grid 2 Accent 1" w:semiHidden="0" w:uiPriority="68" w:unhideWhenUsed="0"/>
+    <w:lsdException w:name="Medium Grid 3 Accent 1" w:semiHidden="0" w:uiPriority="69" w:unhideWhenUsed="0"/>
+    <w:lsdException w:name="Dark List Accent 1" w:semiHidden="0" w:uiPriority="70" w:unhideWhenUsed="0"/>
+    <w:lsdException w:name="Colorful Shading Accent 1" w:semiHidden="0" w:uiPriority="71" w:unhideWhenUsed="0"/>
+    <w:lsdException w:name="Colorful List Accent 1" w:semiHidden="0" w:uiPriority="72" w:unhideWhenUsed="0"/>
+    <w:lsdException w:name="Colorful Grid Accent 1" w:semiHidden="0" w:uiPriority="73" w:unhideWhenUsed="0"/>
+    <w:lsdException w:name="Light Shading Accent 2" w:semiHidden="0" w:uiPriority="60" w:unhideWhenUsed="0"/>
+    <w:lsdException w:name="Light List Accent 2" w:semiHidden="0" w:uiPriority="61" w:unhideWhenUsed="0"/>
+    <w:lsdException w:name="Light Grid Accent 2" w:semiHidden="0" w:uiPriority="62" w:unhideWhenUsed="0"/>
+    <w:lsdException w:name="Medium Shading 1 Accent 2" w:semiHidden="0" w:uiPriority="63" w:unhideWhenUsed="0"/>
+    <w:lsdException w:name="Medium Shading 2 Accent 2" w:semiHidden="0" w:uiPriority="64" w:unhideWhenUsed="0"/>
+    <w:lsdException w:name="Medium List 1 Accent 2" w:semiHidden="0" w:uiPriority="65" w:unhideWhenUsed="0"/>
+    <w:lsdException w:name="Medium List 2 Accent 2" w:semiHidden="0" w:uiPriority="66" w:unhideWhenUsed="0"/>
+    <w:lsdException w:name="Medium Grid 1 Accent 2" w:semiHidden="0" w:uiPriority="67" w:unhideWhenUsed="0"/>
+    <w:lsdException w:name="Medium Grid 2 Accent 2" w:semiHidden="0" w:uiPriority="68" w:unhideWhenUsed="0"/>
+    <w:lsdException w:name="Medium Grid 3 Accent 2" w:semiHidden="0" w:uiPriority="69" w:unhideWhenUsed="0"/>
+    <w:lsdException w:name="Dark List Accent 2" w:semiHidden="0" w:uiPriority="70" w:unhideWhenUsed="0"/>
+    <w:lsdException w:name="Colorful Shading Accent 2" w:semiHidden="0" w:uiPriority="71" w:unhideWhenUsed="0"/>
+    <w:lsdException w:name="Colorful List Accent 2" w:semiHidden="0" w:uiPriority="72" w:unhideWhenUsed="0"/>
+    <w:lsdException w:name="Colorful Grid Accent 2" w:semiHidden="0" w:uiPriority="73" w:unhideWhenUsed="0"/>
+    <w:lsdException w:name="Light Shading Accent 3" w:semiHidden="0" w:uiPriority="60" w:unhideWhenUsed="0"/>
+    <w:lsdException w:name="Light List Accent 3" w:semiHidden="0" w:uiPriority="61" w:unhideWhenUsed="0"/>
+    <w:lsdException w:name="Light Grid Accent 3" w:semiHidden="0" w:uiPriority="62" w:unhideWhenUsed="0"/>
+    <w:lsdException w:name="Medium Shading 1 Accent 3" w:semiHidden="0" w:uiPriority="63" w:unhideWhenUsed="0"/>
+    <w:lsdException w:name="Medium Shading 2 Accent 3" w:semiHidden="0" w:uiPriority="64" w:unhideWhenUsed="0"/>
+    <w:lsdException w:name="Medium List 1 Accent 3" w:semiHidden="0" w:uiPriority="65" w:unhideWhenUsed="0"/>
+    <w:lsdException w:name="Medium List 2 Accent 3" w:semiHidden="0" w:uiPriority="66" w:unhideWhenUsed="0"/>
+    <w:lsdException w:name="Medium Grid 1 Accent 3" w:semiHidden="0" w:uiPriority="67" w:unhideWhenUsed="0"/>
+    <w:lsdException w:name="Medium Grid 2 Accent 3" w:semiHidden="0" w:uiPriority="68" w:unhideWhenUsed="0"/>
+    <w:lsdException w:name="Medium Grid 3 Accent 3" w:semiHidden="0" w:uiPriority="69" w:unhideWhenUsed="0"/>
+    <w:lsdException w:name="Dark List Accent 3" w:semiHidden="0" w:uiPriority="70" w:unhideWhenUsed="0"/>
+    <w:lsdException w:name="Colorful Shading Accent 3" w:semiHidden="0" w:uiPriority="71" w:unhideWhenUsed="0"/>
+    <w:lsdException w:name="Colorful List Accent 3" w:semiHidden="0" w:uiPriority="72" w:unhideWhenUsed="0"/>
+    <w:lsdException w:name="Colorful Grid Accent 3" w:semiHidden="0" w:uiPriority="73" w:unhideWhenUsed="0"/>
+    <w:lsdException w:name="Light Shading Accent 4" w:semiHidden="0" w:uiPriority="60" w:unhideWhenUsed="0"/>
+    <w:lsdException w:name="Light List Accent 4" w:semiHidden="0" w:uiPriority="61" w:unhideWhenUsed="0"/>
+    <w:lsdException w:name="Light Grid Accent 4" w:semiHidden="0" w:uiPriority="62" w:unhideWhenUsed="0"/>
+    <w:lsdException w:name="Medium Shading 1 Accent 4" w:semiHidden="0" w:uiPriority="63" w:unhideWhenUsed="0"/>
+    <w:lsdException w:name="Medium Shading 2 Accent 4" w:semiHidden="0" w:uiPriority="64" w:unhideWhenUsed="0"/>
+    <w:lsdException w:name="Medium List 1 Accent 4" w:semiHidden="0" w:uiPriority="65" w:unhideWhenUsed="0"/>
+    <w:lsdException w:name="Medium List 2 Accent 4" w:semiHidden="0" w:uiPriority="66" w:unhideWhenUsed="0"/>
+    <w:lsdException w:name="Medium Grid 1 Accent 4" w:semiHidden="0" w:uiPriority="67" w:unhideWhenUsed="0"/>
+    <w:lsdException w:name="Medium Grid 2 Accent 4" w:semiHidden="0" w:uiPriority="68" w:unhideWhenUsed="0"/>
+    <w:lsdException w:name="Medium Grid 3 Accent 4" w:semiHidden="0" w:uiPriority="69" w:unhideWhenUsed="0"/>
+    <w:lsdException w:name="Dark List Accent 4" w:semiHidden="0" w:uiPriority="70" w:unhideWhenUsed="0"/>
+    <w:lsdException w:name="Colorful Shading Accent 4" w:semiHidden="0" w:uiPriority="71" w:unhideWhenUsed="0"/>
+    <w:lsdException w:name="Colorful List Accent 4" w:semiHidden="0" w:uiPriority="72" w:unhideWhenUsed="0"/>
+    <w:lsdException w:name="Colorful Grid Accent 4" w:semiHidden="0" w:uiPriority="73" w:unhideWhenUsed="0"/>
+    <w:lsdException w:name="Light Shading Accent 5" w:semiHidden="0" w:uiPriority="60" w:unhideWhenUsed="0"/>
+    <w:lsdException w:name="Light List Accent 5" w:semiHidden="0" w:uiPriority="61" w:unhideWhenUsed="0"/>
+    <w:lsdException w:name="Light Grid Accent 5" w:semiHidden="0" w:uiPriority="62" w:unhideWhenUsed="0"/>
+    <w:lsdException w:name="Medium Shading 1 Accent 5" w:semiHidden="0" w:uiPriority="63" w:unhideWhenUsed="0"/>
+    <w:lsdException w:name="Medium Shading 2 Accent 5" w:semiHidden="0" w:uiPriority="64" w:unhideWhenUsed="0"/>
+    <w:lsdException w:name="Medium List 1 Accent 5" w:semiHidden="0" w:uiPriority="65" w:unhideWhenUsed="0"/>
+    <w:lsdException w:name="Medium List 2 Accent 5" w:semiHidden="0" w:uiPriority="66" w:unhideWhenUsed="0"/>
+    <w:lsdException w:name="Medium Grid 1 Accent 5" w:semiHidden="0" w:uiPriority="67" w:unhideWhenUsed="0"/>
+    <w:lsdException w:name="Medium Grid 2 Accent 5" w:semiHidden="0" w:uiPriority="68" w:unhideWhenUsed="0"/>
+    <w:lsdException w:name="Medium Grid 3 Accent 5" w:semiHidden="0" w:uiPriority="69" w:unhideWhenUsed="0"/>
+    <w:lsdException w:name="Dark List Accent 5" w:semiHidden="0" w:uiPriority="70" w:unhideWhenUsed="0"/>
+    <w:lsdException w:name="Colorful Shading Accent 5" w:semiHidden="0" w:uiPriority="71" w:unhideWhenUsed="0"/>
+    <w:lsdException w:name="Colorful List Accent 5" w:semiHidden="0" w:uiPriority="72" w:unhideWhenUsed="0"/>
+    <w:lsdException w:name="Colorful Grid Accent 5" w:semiHidden="0" w:uiPriority="73" w:unhideWhenUsed="0"/>
+    <w:lsdException w:name="Light Shading Accent 6" w:semiHidden="0" w:uiPriority="60" w:unhideWhenUsed="0"/>
+    <w:lsdException w:name="Light List Accent 6" w:semiHidden="0" w:uiPriority="61" w:unhideWhenUsed="0"/>
+    <w:lsdException w:name="Light Grid Accent 6" w:semiHidden="0" w:uiPriority="62" w:unhideWhenUsed="0"/>
+    <w:lsdException w:name="Medium Shading 1 Accent 6" w:semiHidden="0" w:uiPriority="63" w:unhideWhenUsed="0"/>
+    <w:lsdException w:name="Medium Shading 2 Accent 6" w:semiHidden="0" w:uiPriority="64" w:unhideWhenUsed="0"/>
+    <w:lsdException w:name="Medium List 1 Accent 6" w:semiHidden="0" w:uiPriority="65" w:unhideWhenUsed="0"/>
+    <w:lsdException w:name="Medium List 2 Accent 6" w:semiHidden="0" w:uiPriority="66" w:unhideWhenUsed="0"/>
+    <w:lsdException w:name="Medium Grid 1 Accent 6" w:semiHidden="0" w:uiPriority="67" w:unhideWhenUsed="0"/>
+    <w:lsdException w:name="Medium Grid 2 Accent 6" w:semiHidden="0" w:uiPriority="68" w:unhideWhenUsed="0"/>
+    <w:lsdException w:name="Medium Grid 3 Accent 6" w:semiHidden="0" w:uiPriority="69" w:unhideWhenUsed="0"/>
+    <w:lsdException w:name="Dark List Accent 6" w:semiHidden="0" w:uiPriority="70" w:unhideWhenUsed="0"/>
+    <w:lsdException w:name="Colorful Shading Accent 6" w:semiHidden="0" w:uiPriority="71" w:unhideWhenUsed="0"/>
+    <w:lsdException w:name="Colorful List Accent 6" w:semiHidden="0" w:uiPriority="72" w:unhideWhenUsed="0"/>
+    <w:lsdException w:name="Colorful Grid Accent 6" w:semiHidden="0" w:uiPriority="73" w:unhideWhenUsed="0"/>
+    <w:lsdException w:name="Subtle Emphasis" w:uiPriority="19" w:qFormat="1"/>
+    <w:lsdException w:name="Intense Emphasis" w:uiPriority="21" w:qFormat="1"/>
+    <w:lsdException w:name="Subtle Reference" w:uiPriority="31" w:qFormat="1"/>
+    <w:lsdException w:name="Intense Reference" w:uiPriority="32" w:qFormat="1"/>
+    <w:lsdException w:name="Book Title" w:uiPriority="33"/>
+    <w:lsdException w:name="Bibliography" w:uiPriority="37"/>
+    <w:lsdException w:name="TOC Heading" w:uiPriority="39" w:qFormat="1"/>
   </w:latentStyles>
   <w:style w:type="paragraph" w:default="1" w:styleId="Normal">
     <w:name w:val="Normal"/>
@@ -8072,6 +7998,1050 @@
       <w:iCs/>
       <w:sz w:val="20"/>
       <w:szCs w:val="20"/>
+    </w:rPr>
+  </w:style>
+  <w:style w:type="paragraph" w:styleId="BalloonText">
+    <w:name w:val="Balloon Text"/>
+    <w:basedOn w:val="Normal"/>
+    <w:link w:val="BalloonTextChar"/>
+    <w:uiPriority w:val="99"/>
+    <w:semiHidden/>
+    <w:unhideWhenUsed/>
+    <w:rsid w:val="00543865"/>
+    <w:pPr>
+      <w:spacing w:after="0" w:line="240" w:lineRule="auto"/>
+    </w:pPr>
+    <w:rPr>
+      <w:rFonts w:ascii="Tahoma" w:hAnsi="Tahoma" w:cs="Tahoma"/>
+      <w:sz w:val="16"/>
+      <w:szCs w:val="16"/>
+    </w:rPr>
+  </w:style>
+  <w:style w:type="character" w:customStyle="1" w:styleId="BalloonTextChar">
+    <w:name w:val="Balloon Text Char"/>
+    <w:basedOn w:val="DefaultParagraphFont"/>
+    <w:link w:val="BalloonText"/>
+    <w:uiPriority w:val="99"/>
+    <w:semiHidden/>
+    <w:rsid w:val="00543865"/>
+    <w:rPr>
+      <w:rFonts w:ascii="Tahoma" w:hAnsi="Tahoma" w:cs="Tahoma"/>
+      <w:sz w:val="16"/>
+      <w:szCs w:val="16"/>
+    </w:rPr>
+  </w:style>
+</w:styles>
+</file>
+
+<file path=word/stylesWithEffects.xml><?xml version="1.0" encoding="utf-8"?>
+<w:styles xmlns:wpc="http://schemas.microsoft.com/office/word/2010/wordprocessingCanvas" xmlns:mc="http://schemas.openxmlformats.org/markup-compatibility/2006" xmlns:o="urn:schemas-microsoft-com:office:office" xmlns:r="http://schemas.openxmlformats.org/officeDocument/2006/relationships" xmlns:m="http://schemas.openxmlformats.org/officeDocument/2006/math" xmlns:v="urn:schemas-microsoft-com:vml" xmlns:wp14="http://schemas.microsoft.com/office/word/2010/wordprocessingDrawing" xmlns:wp="http://schemas.openxmlformats.org/drawingml/2006/wordprocessingDrawing" xmlns:w10="urn:schemas-microsoft-com:office:word" xmlns:w="http://schemas.openxmlformats.org/wordprocessingml/2006/main" xmlns:w14="http://schemas.microsoft.com/office/word/2010/wordml" xmlns:wpg="http://schemas.microsoft.com/office/word/2010/wordprocessingGroup" xmlns:wpi="http://schemas.microsoft.com/office/word/2010/wordprocessingInk" xmlns:wne="http://schemas.microsoft.com/office/word/2006/wordml" xmlns:wps="http://schemas.microsoft.com/office/word/2010/wordprocessingShape" mc:Ignorable="w14 wp14">
+  <w:docDefaults>
+    <w:rPrDefault>
+      <w:rPr>
+        <w:rFonts w:asciiTheme="minorHAnsi" w:eastAsiaTheme="minorHAnsi" w:hAnsiTheme="minorHAnsi" w:cstheme="minorBidi"/>
+        <w:color w:val="707070" w:themeColor="accent1"/>
+        <w:sz w:val="22"/>
+        <w:szCs w:val="22"/>
+        <w:lang w:val="en-US" w:eastAsia="ja-JP" w:bidi="ar-SA"/>
+      </w:rPr>
+    </w:rPrDefault>
+    <w:pPrDefault>
+      <w:pPr>
+        <w:spacing w:after="120" w:line="288" w:lineRule="auto"/>
+        <w:ind w:left="360"/>
+      </w:pPr>
+    </w:pPrDefault>
+  </w:docDefaults>
+  <w:latentStyles w:defLockedState="0" w:defUIPriority="99" w:defSemiHidden="1" w:defUnhideWhenUsed="1" w:defQFormat="0" w:count="267">
+    <w:lsdException w:name="Normal" w:semiHidden="0" w:uiPriority="0" w:unhideWhenUsed="0" w:qFormat="1"/>
+    <w:lsdException w:name="heading 1" w:semiHidden="0" w:uiPriority="9" w:unhideWhenUsed="0" w:qFormat="1"/>
+    <w:lsdException w:name="heading 2" w:uiPriority="9" w:qFormat="1"/>
+    <w:lsdException w:name="heading 3" w:uiPriority="9" w:qFormat="1"/>
+    <w:lsdException w:name="heading 4" w:uiPriority="9" w:qFormat="1"/>
+    <w:lsdException w:name="heading 5" w:uiPriority="9" w:qFormat="1"/>
+    <w:lsdException w:name="heading 6" w:uiPriority="9" w:qFormat="1"/>
+    <w:lsdException w:name="heading 7" w:uiPriority="9" w:qFormat="1"/>
+    <w:lsdException w:name="heading 8" w:uiPriority="9" w:qFormat="1"/>
+    <w:lsdException w:name="heading 9" w:uiPriority="9" w:qFormat="1"/>
+    <w:lsdException w:name="toc 1" w:uiPriority="39"/>
+    <w:lsdException w:name="toc 2" w:uiPriority="39"/>
+    <w:lsdException w:name="toc 3" w:uiPriority="39"/>
+    <w:lsdException w:name="toc 4" w:uiPriority="39"/>
+    <w:lsdException w:name="toc 5" w:uiPriority="39"/>
+    <w:lsdException w:name="toc 6" w:uiPriority="39"/>
+    <w:lsdException w:name="toc 7" w:uiPriority="39"/>
+    <w:lsdException w:name="toc 8" w:uiPriority="39"/>
+    <w:lsdException w:name="toc 9" w:uiPriority="39"/>
+    <w:lsdException w:name="header" w:qFormat="1"/>
+    <w:lsdException w:name="footer" w:qFormat="1"/>
+    <w:lsdException w:name="caption" w:uiPriority="35" w:qFormat="1"/>
+    <w:lsdException w:name="Title" w:semiHidden="0" w:uiPriority="2" w:unhideWhenUsed="0" w:qFormat="1"/>
+    <w:lsdException w:name="Default Paragraph Font" w:uiPriority="1"/>
+    <w:lsdException w:name="Subtitle" w:uiPriority="11" w:qFormat="1"/>
+    <w:lsdException w:name="Date" w:uiPriority="2" w:qFormat="1"/>
+    <w:lsdException w:name="Strong" w:uiPriority="22" w:qFormat="1"/>
+    <w:lsdException w:name="Emphasis" w:uiPriority="20" w:qFormat="1"/>
+    <w:lsdException w:name="Table Grid" w:semiHidden="0" w:uiPriority="39" w:unhideWhenUsed="0"/>
+    <w:lsdException w:name="Placeholder Text" w:unhideWhenUsed="0"/>
+    <w:lsdException w:name="No Spacing" w:uiPriority="1" w:qFormat="1"/>
+    <w:lsdException w:name="Light Shading" w:semiHidden="0" w:uiPriority="60" w:unhideWhenUsed="0"/>
+    <w:lsdException w:name="Light List" w:semiHidden="0" w:uiPriority="61" w:unhideWhenUsed="0"/>
+    <w:lsdException w:name="Light Grid" w:semiHidden="0" w:uiPriority="62" w:unhideWhenUsed="0"/>
+    <w:lsdException w:name="Medium Shading 1" w:semiHidden="0" w:uiPriority="63" w:unhideWhenUsed="0"/>
+    <w:lsdException w:name="Medium Shading 2" w:semiHidden="0" w:uiPriority="64" w:unhideWhenUsed="0"/>
+    <w:lsdException w:name="Medium List 1" w:semiHidden="0" w:uiPriority="65" w:unhideWhenUsed="0"/>
+    <w:lsdException w:name="Medium List 2" w:semiHidden="0" w:uiPriority="66" w:unhideWhenUsed="0"/>
+    <w:lsdException w:name="Medium Grid 1" w:semiHidden="0" w:uiPriority="67" w:unhideWhenUsed="0"/>
+    <w:lsdException w:name="Medium Grid 2" w:semiHidden="0" w:uiPriority="68" w:unhideWhenUsed="0"/>
+    <w:lsdException w:name="Medium Grid 3" w:semiHidden="0" w:uiPriority="69" w:unhideWhenUsed="0"/>
+    <w:lsdException w:name="Dark List" w:semiHidden="0" w:uiPriority="70" w:unhideWhenUsed="0"/>
+    <w:lsdException w:name="Colorful Shading" w:semiHidden="0" w:uiPriority="71" w:unhideWhenUsed="0"/>
+    <w:lsdException w:name="Colorful List" w:semiHidden="0" w:uiPriority="72" w:unhideWhenUsed="0"/>
+    <w:lsdException w:name="Colorful Grid" w:semiHidden="0" w:uiPriority="73" w:unhideWhenUsed="0"/>
+    <w:lsdException w:name="Light Shading Accent 1" w:semiHidden="0" w:uiPriority="60" w:unhideWhenUsed="0"/>
+    <w:lsdException w:name="Light List Accent 1" w:semiHidden="0" w:uiPriority="61" w:unhideWhenUsed="0"/>
+    <w:lsdException w:name="Light Grid Accent 1" w:semiHidden="0" w:uiPriority="62" w:unhideWhenUsed="0"/>
+    <w:lsdException w:name="Medium Shading 1 Accent 1" w:semiHidden="0" w:uiPriority="63" w:unhideWhenUsed="0"/>
+    <w:lsdException w:name="Medium Shading 2 Accent 1" w:semiHidden="0" w:uiPriority="64" w:unhideWhenUsed="0"/>
+    <w:lsdException w:name="Medium List 1 Accent 1" w:semiHidden="0" w:uiPriority="65" w:unhideWhenUsed="0"/>
+    <w:lsdException w:name="Revision" w:unhideWhenUsed="0"/>
+    <w:lsdException w:name="List Paragraph" w:uiPriority="34" w:qFormat="1"/>
+    <w:lsdException w:name="Quote" w:uiPriority="29" w:qFormat="1"/>
+    <w:lsdException w:name="Intense Quote" w:uiPriority="30" w:qFormat="1"/>
+    <w:lsdException w:name="Medium List 2 Accent 1" w:semiHidden="0" w:uiPriority="66" w:unhideWhenUsed="0"/>
+    <w:lsdException w:name="Medium Grid 1 Accent 1" w:semiHidden="0" w:uiPriority="67" w:unhideWhenUsed="0"/>
+    <w:lsdException w:name="Medium Grid 2 Accent 1" w:semiHidden="0" w:uiPriority="68" w:unhideWhenUsed="0"/>
+    <w:lsdException w:name="Medium Grid 3 Accent 1" w:semiHidden="0" w:uiPriority="69" w:unhideWhenUsed="0"/>
+    <w:lsdException w:name="Dark List Accent 1" w:semiHidden="0" w:uiPriority="70" w:unhideWhenUsed="0"/>
+    <w:lsdException w:name="Colorful Shading Accent 1" w:semiHidden="0" w:uiPriority="71" w:unhideWhenUsed="0"/>
+    <w:lsdException w:name="Colorful List Accent 1" w:semiHidden="0" w:uiPriority="72" w:unhideWhenUsed="0"/>
+    <w:lsdException w:name="Colorful Grid Accent 1" w:semiHidden="0" w:uiPriority="73" w:unhideWhenUsed="0"/>
+    <w:lsdException w:name="Light Shading Accent 2" w:semiHidden="0" w:uiPriority="60" w:unhideWhenUsed="0"/>
+    <w:lsdException w:name="Light List Accent 2" w:semiHidden="0" w:uiPriority="61" w:unhideWhenUsed="0"/>
+    <w:lsdException w:name="Light Grid Accent 2" w:semiHidden="0" w:uiPriority="62" w:unhideWhenUsed="0"/>
+    <w:lsdException w:name="Medium Shading 1 Accent 2" w:semiHidden="0" w:uiPriority="63" w:unhideWhenUsed="0"/>
+    <w:lsdException w:name="Medium Shading 2 Accent 2" w:semiHidden="0" w:uiPriority="64" w:unhideWhenUsed="0"/>
+    <w:lsdException w:name="Medium List 1 Accent 2" w:semiHidden="0" w:uiPriority="65" w:unhideWhenUsed="0"/>
+    <w:lsdException w:name="Medium List 2 Accent 2" w:semiHidden="0" w:uiPriority="66" w:unhideWhenUsed="0"/>
+    <w:lsdException w:name="Medium Grid 1 Accent 2" w:semiHidden="0" w:uiPriority="67" w:unhideWhenUsed="0"/>
+    <w:lsdException w:name="Medium Grid 2 Accent 2" w:semiHidden="0" w:uiPriority="68" w:unhideWhenUsed="0"/>
+    <w:lsdException w:name="Medium Grid 3 Accent 2" w:semiHidden="0" w:uiPriority="69" w:unhideWhenUsed="0"/>
+    <w:lsdException w:name="Dark List Accent 2" w:semiHidden="0" w:uiPriority="70" w:unhideWhenUsed="0"/>
+    <w:lsdException w:name="Colorful Shading Accent 2" w:semiHidden="0" w:uiPriority="71" w:unhideWhenUsed="0"/>
+    <w:lsdException w:name="Colorful List Accent 2" w:semiHidden="0" w:uiPriority="72" w:unhideWhenUsed="0"/>
+    <w:lsdException w:name="Colorful Grid Accent 2" w:semiHidden="0" w:uiPriority="73" w:unhideWhenUsed="0"/>
+    <w:lsdException w:name="Light Shading Accent 3" w:semiHidden="0" w:uiPriority="60" w:unhideWhenUsed="0"/>
+    <w:lsdException w:name="Light List Accent 3" w:semiHidden="0" w:uiPriority="61" w:unhideWhenUsed="0"/>
+    <w:lsdException w:name="Light Grid Accent 3" w:semiHidden="0" w:uiPriority="62" w:unhideWhenUsed="0"/>
+    <w:lsdException w:name="Medium Shading 1 Accent 3" w:semiHidden="0" w:uiPriority="63" w:unhideWhenUsed="0"/>
+    <w:lsdException w:name="Medium Shading 2 Accent 3" w:semiHidden="0" w:uiPriority="64" w:unhideWhenUsed="0"/>
+    <w:lsdException w:name="Medium List 1 Accent 3" w:semiHidden="0" w:uiPriority="65" w:unhideWhenUsed="0"/>
+    <w:lsdException w:name="Medium List 2 Accent 3" w:semiHidden="0" w:uiPriority="66" w:unhideWhenUsed="0"/>
+    <w:lsdException w:name="Medium Grid 1 Accent 3" w:semiHidden="0" w:uiPriority="67" w:unhideWhenUsed="0"/>
+    <w:lsdException w:name="Medium Grid 2 Accent 3" w:semiHidden="0" w:uiPriority="68" w:unhideWhenUsed="0"/>
+    <w:lsdException w:name="Medium Grid 3 Accent 3" w:semiHidden="0" w:uiPriority="69" w:unhideWhenUsed="0"/>
+    <w:lsdException w:name="Dark List Accent 3" w:semiHidden="0" w:uiPriority="70" w:unhideWhenUsed="0"/>
+    <w:lsdException w:name="Colorful Shading Accent 3" w:semiHidden="0" w:uiPriority="71" w:unhideWhenUsed="0"/>
+    <w:lsdException w:name="Colorful List Accent 3" w:semiHidden="0" w:uiPriority="72" w:unhideWhenUsed="0"/>
+    <w:lsdException w:name="Colorful Grid Accent 3" w:semiHidden="0" w:uiPriority="73" w:unhideWhenUsed="0"/>
+    <w:lsdException w:name="Light Shading Accent 4" w:semiHidden="0" w:uiPriority="60" w:unhideWhenUsed="0"/>
+    <w:lsdException w:name="Light List Accent 4" w:semiHidden="0" w:uiPriority="61" w:unhideWhenUsed="0"/>
+    <w:lsdException w:name="Light Grid Accent 4" w:semiHidden="0" w:uiPriority="62" w:unhideWhenUsed="0"/>
+    <w:lsdException w:name="Medium Shading 1 Accent 4" w:semiHidden="0" w:uiPriority="63" w:unhideWhenUsed="0"/>
+    <w:lsdException w:name="Medium Shading 2 Accent 4" w:semiHidden="0" w:uiPriority="64" w:unhideWhenUsed="0"/>
+    <w:lsdException w:name="Medium List 1 Accent 4" w:semiHidden="0" w:uiPriority="65" w:unhideWhenUsed="0"/>
+    <w:lsdException w:name="Medium List 2 Accent 4" w:semiHidden="0" w:uiPriority="66" w:unhideWhenUsed="0"/>
+    <w:lsdException w:name="Medium Grid 1 Accent 4" w:semiHidden="0" w:uiPriority="67" w:unhideWhenUsed="0"/>
+    <w:lsdException w:name="Medium Grid 2 Accent 4" w:semiHidden="0" w:uiPriority="68" w:unhideWhenUsed="0"/>
+    <w:lsdException w:name="Medium Grid 3 Accent 4" w:semiHidden="0" w:uiPriority="69" w:unhideWhenUsed="0"/>
+    <w:lsdException w:name="Dark List Accent 4" w:semiHidden="0" w:uiPriority="70" w:unhideWhenUsed="0"/>
+    <w:lsdException w:name="Colorful Shading Accent 4" w:semiHidden="0" w:uiPriority="71" w:unhideWhenUsed="0"/>
+    <w:lsdException w:name="Colorful List Accent 4" w:semiHidden="0" w:uiPriority="72" w:unhideWhenUsed="0"/>
+    <w:lsdException w:name="Colorful Grid Accent 4" w:semiHidden="0" w:uiPriority="73" w:unhideWhenUsed="0"/>
+    <w:lsdException w:name="Light Shading Accent 5" w:semiHidden="0" w:uiPriority="60" w:unhideWhenUsed="0"/>
+    <w:lsdException w:name="Light List Accent 5" w:semiHidden="0" w:uiPriority="61" w:unhideWhenUsed="0"/>
+    <w:lsdException w:name="Light Grid Accent 5" w:semiHidden="0" w:uiPriority="62" w:unhideWhenUsed="0"/>
+    <w:lsdException w:name="Medium Shading 1 Accent 5" w:semiHidden="0" w:uiPriority="63" w:unhideWhenUsed="0"/>
+    <w:lsdException w:name="Medium Shading 2 Accent 5" w:semiHidden="0" w:uiPriority="64" w:unhideWhenUsed="0"/>
+    <w:lsdException w:name="Medium List 1 Accent 5" w:semiHidden="0" w:uiPriority="65" w:unhideWhenUsed="0"/>
+    <w:lsdException w:name="Medium List 2 Accent 5" w:semiHidden="0" w:uiPriority="66" w:unhideWhenUsed="0"/>
+    <w:lsdException w:name="Medium Grid 1 Accent 5" w:semiHidden="0" w:uiPriority="67" w:unhideWhenUsed="0"/>
+    <w:lsdException w:name="Medium Grid 2 Accent 5" w:semiHidden="0" w:uiPriority="68" w:unhideWhenUsed="0"/>
+    <w:lsdException w:name="Medium Grid 3 Accent 5" w:semiHidden="0" w:uiPriority="69" w:unhideWhenUsed="0"/>
+    <w:lsdException w:name="Dark List Accent 5" w:semiHidden="0" w:uiPriority="70" w:unhideWhenUsed="0"/>
+    <w:lsdException w:name="Colorful Shading Accent 5" w:semiHidden="0" w:uiPriority="71" w:unhideWhenUsed="0"/>
+    <w:lsdException w:name="Colorful List Accent 5" w:semiHidden="0" w:uiPriority="72" w:unhideWhenUsed="0"/>
+    <w:lsdException w:name="Colorful Grid Accent 5" w:semiHidden="0" w:uiPriority="73" w:unhideWhenUsed="0"/>
+    <w:lsdException w:name="Light Shading Accent 6" w:semiHidden="0" w:uiPriority="60" w:unhideWhenUsed="0"/>
+    <w:lsdException w:name="Light List Accent 6" w:semiHidden="0" w:uiPriority="61" w:unhideWhenUsed="0"/>
+    <w:lsdException w:name="Light Grid Accent 6" w:semiHidden="0" w:uiPriority="62" w:unhideWhenUsed="0"/>
+    <w:lsdException w:name="Medium Shading 1 Accent 6" w:semiHidden="0" w:uiPriority="63" w:unhideWhenUsed="0"/>
+    <w:lsdException w:name="Medium Shading 2 Accent 6" w:semiHidden="0" w:uiPriority="64" w:unhideWhenUsed="0"/>
+    <w:lsdException w:name="Medium List 1 Accent 6" w:semiHidden="0" w:uiPriority="65" w:unhideWhenUsed="0"/>
+    <w:lsdException w:name="Medium List 2 Accent 6" w:semiHidden="0" w:uiPriority="66" w:unhideWhenUsed="0"/>
+    <w:lsdException w:name="Medium Grid 1 Accent 6" w:semiHidden="0" w:uiPriority="67" w:unhideWhenUsed="0"/>
+    <w:lsdException w:name="Medium Grid 2 Accent 6" w:semiHidden="0" w:uiPriority="68" w:unhideWhenUsed="0"/>
+    <w:lsdException w:name="Medium Grid 3 Accent 6" w:semiHidden="0" w:uiPriority="69" w:unhideWhenUsed="0"/>
+    <w:lsdException w:name="Dark List Accent 6" w:semiHidden="0" w:uiPriority="70" w:unhideWhenUsed="0"/>
+    <w:lsdException w:name="Colorful Shading Accent 6" w:semiHidden="0" w:uiPriority="71" w:unhideWhenUsed="0"/>
+    <w:lsdException w:name="Colorful List Accent 6" w:semiHidden="0" w:uiPriority="72" w:unhideWhenUsed="0"/>
+    <w:lsdException w:name="Colorful Grid Accent 6" w:semiHidden="0" w:uiPriority="73" w:unhideWhenUsed="0"/>
+    <w:lsdException w:name="Subtle Emphasis" w:uiPriority="19" w:qFormat="1"/>
+    <w:lsdException w:name="Intense Emphasis" w:uiPriority="21" w:qFormat="1"/>
+    <w:lsdException w:name="Subtle Reference" w:uiPriority="31" w:qFormat="1"/>
+    <w:lsdException w:name="Intense Reference" w:uiPriority="32" w:qFormat="1"/>
+    <w:lsdException w:name="Book Title" w:uiPriority="33"/>
+    <w:lsdException w:name="Bibliography" w:uiPriority="37"/>
+    <w:lsdException w:name="TOC Heading" w:uiPriority="39" w:qFormat="1"/>
+  </w:latentStyles>
+  <w:style w:type="paragraph" w:default="1" w:styleId="Normal">
+    <w:name w:val="Normal"/>
+    <w:qFormat/>
+  </w:style>
+  <w:style w:type="paragraph" w:styleId="Heading1">
+    <w:name w:val="heading 1"/>
+    <w:basedOn w:val="Normal"/>
+    <w:link w:val="Heading1Char"/>
+    <w:uiPriority w:val="9"/>
+    <w:qFormat/>
+    <w:pPr>
+      <w:spacing w:before="600" w:after="60"/>
+      <w:ind w:left="0"/>
+      <w:outlineLvl w:val="0"/>
+    </w:pPr>
+    <w:rPr>
+      <w:rFonts w:asciiTheme="majorHAnsi" w:hAnsiTheme="majorHAnsi"/>
+      <w:caps/>
+      <w:color w:val="2E2E2E" w:themeColor="accent2"/>
+      <w:spacing w:val="14"/>
+      <w:sz w:val="26"/>
+      <w:szCs w:val="26"/>
+    </w:rPr>
+  </w:style>
+  <w:style w:type="paragraph" w:styleId="Heading2">
+    <w:name w:val="heading 2"/>
+    <w:basedOn w:val="Normal"/>
+    <w:link w:val="Heading2Char"/>
+    <w:uiPriority w:val="9"/>
+    <w:unhideWhenUsed/>
+    <w:qFormat/>
+    <w:pPr>
+      <w:spacing w:before="40"/>
+      <w:ind w:left="0"/>
+      <w:outlineLvl w:val="1"/>
+    </w:pPr>
+    <w:rPr>
+      <w:rFonts w:asciiTheme="majorHAnsi" w:eastAsiaTheme="majorEastAsia" w:hAnsiTheme="majorHAnsi" w:cstheme="majorBidi"/>
+      <w:color w:val="2E2E2E" w:themeColor="accent2"/>
+      <w:szCs w:val="26"/>
+    </w:rPr>
+  </w:style>
+  <w:style w:type="paragraph" w:styleId="Heading3">
+    <w:name w:val="heading 3"/>
+    <w:basedOn w:val="Normal"/>
+    <w:link w:val="Heading3Char"/>
+    <w:uiPriority w:val="9"/>
+    <w:unhideWhenUsed/>
+    <w:qFormat/>
+    <w:pPr>
+      <w:spacing w:before="40" w:after="0"/>
+      <w:ind w:left="0"/>
+      <w:outlineLvl w:val="2"/>
+    </w:pPr>
+    <w:rPr>
+      <w:rFonts w:asciiTheme="majorHAnsi" w:eastAsiaTheme="majorEastAsia" w:hAnsiTheme="majorHAnsi" w:cstheme="majorBidi"/>
+      <w:szCs w:val="24"/>
+    </w:rPr>
+  </w:style>
+  <w:style w:type="paragraph" w:styleId="Heading4">
+    <w:name w:val="heading 4"/>
+    <w:basedOn w:val="Normal"/>
+    <w:link w:val="Heading4Char"/>
+    <w:uiPriority w:val="9"/>
+    <w:unhideWhenUsed/>
+    <w:qFormat/>
+    <w:pPr>
+      <w:spacing w:before="40" w:after="0"/>
+      <w:ind w:left="0"/>
+      <w:outlineLvl w:val="3"/>
+    </w:pPr>
+    <w:rPr>
+      <w:rFonts w:asciiTheme="majorHAnsi" w:eastAsiaTheme="majorEastAsia" w:hAnsiTheme="majorHAnsi" w:cstheme="majorBidi"/>
+      <w:i/>
+      <w:iCs/>
+      <w:spacing w:val="6"/>
+    </w:rPr>
+  </w:style>
+  <w:style w:type="paragraph" w:styleId="Heading5">
+    <w:name w:val="heading 5"/>
+    <w:basedOn w:val="Normal"/>
+    <w:link w:val="Heading5Char"/>
+    <w:uiPriority w:val="9"/>
+    <w:unhideWhenUsed/>
+    <w:qFormat/>
+    <w:pPr>
+      <w:spacing w:before="40" w:after="0"/>
+      <w:ind w:left="0"/>
+      <w:outlineLvl w:val="4"/>
+    </w:pPr>
+    <w:rPr>
+      <w:rFonts w:asciiTheme="majorHAnsi" w:eastAsiaTheme="majorEastAsia" w:hAnsiTheme="majorHAnsi" w:cstheme="majorBidi"/>
+      <w:i/>
+      <w:color w:val="2E2E2E" w:themeColor="accent2"/>
+      <w:spacing w:val="6"/>
+    </w:rPr>
+  </w:style>
+  <w:style w:type="paragraph" w:styleId="Heading6">
+    <w:name w:val="heading 6"/>
+    <w:basedOn w:val="Normal"/>
+    <w:link w:val="Heading6Char"/>
+    <w:uiPriority w:val="9"/>
+    <w:semiHidden/>
+    <w:unhideWhenUsed/>
+    <w:qFormat/>
+    <w:pPr>
+      <w:spacing w:before="40" w:after="0"/>
+      <w:ind w:left="0"/>
+      <w:outlineLvl w:val="5"/>
+    </w:pPr>
+    <w:rPr>
+      <w:rFonts w:asciiTheme="majorHAnsi" w:eastAsiaTheme="majorEastAsia" w:hAnsiTheme="majorHAnsi" w:cstheme="majorBidi"/>
+      <w:color w:val="2E2E2E" w:themeColor="accent2"/>
+      <w:spacing w:val="12"/>
+    </w:rPr>
+  </w:style>
+  <w:style w:type="paragraph" w:styleId="Heading7">
+    <w:name w:val="heading 7"/>
+    <w:basedOn w:val="Normal"/>
+    <w:link w:val="Heading7Char"/>
+    <w:uiPriority w:val="9"/>
+    <w:semiHidden/>
+    <w:unhideWhenUsed/>
+    <w:qFormat/>
+    <w:pPr>
+      <w:spacing w:before="40" w:after="0"/>
+      <w:ind w:left="0"/>
+      <w:outlineLvl w:val="6"/>
+    </w:pPr>
+    <w:rPr>
+      <w:rFonts w:asciiTheme="majorHAnsi" w:eastAsiaTheme="majorEastAsia" w:hAnsiTheme="majorHAnsi" w:cstheme="majorBidi"/>
+      <w:iCs/>
+      <w:color w:val="2E2E2E" w:themeColor="accent2"/>
+    </w:rPr>
+  </w:style>
+  <w:style w:type="paragraph" w:styleId="Heading8">
+    <w:name w:val="heading 8"/>
+    <w:basedOn w:val="Normal"/>
+    <w:link w:val="Heading8Char"/>
+    <w:uiPriority w:val="9"/>
+    <w:semiHidden/>
+    <w:unhideWhenUsed/>
+    <w:qFormat/>
+    <w:pPr>
+      <w:spacing w:before="40" w:after="0"/>
+      <w:ind w:left="0"/>
+      <w:outlineLvl w:val="7"/>
+    </w:pPr>
+    <w:rPr>
+      <w:rFonts w:asciiTheme="majorHAnsi" w:eastAsiaTheme="majorEastAsia" w:hAnsiTheme="majorHAnsi" w:cstheme="majorBidi"/>
+      <w:i/>
+      <w:color w:val="626262" w:themeColor="accent2" w:themeTint="BF"/>
+      <w:szCs w:val="21"/>
+    </w:rPr>
+  </w:style>
+  <w:style w:type="paragraph" w:styleId="Heading9">
+    <w:name w:val="heading 9"/>
+    <w:basedOn w:val="Normal"/>
+    <w:link w:val="Heading9Char"/>
+    <w:uiPriority w:val="9"/>
+    <w:semiHidden/>
+    <w:unhideWhenUsed/>
+    <w:qFormat/>
+    <w:pPr>
+      <w:spacing w:before="40" w:after="0"/>
+      <w:ind w:left="0"/>
+      <w:outlineLvl w:val="8"/>
+    </w:pPr>
+    <w:rPr>
+      <w:rFonts w:asciiTheme="majorHAnsi" w:eastAsiaTheme="majorEastAsia" w:hAnsiTheme="majorHAnsi" w:cstheme="majorBidi"/>
+      <w:iCs/>
+      <w:color w:val="626262" w:themeColor="accent2" w:themeTint="BF"/>
+      <w:szCs w:val="21"/>
+    </w:rPr>
+  </w:style>
+  <w:style w:type="character" w:default="1" w:styleId="DefaultParagraphFont">
+    <w:name w:val="Default Paragraph Font"/>
+    <w:uiPriority w:val="1"/>
+    <w:semiHidden/>
+    <w:unhideWhenUsed/>
+  </w:style>
+  <w:style w:type="table" w:default="1" w:styleId="TableNormal">
+    <w:name w:val="Normal Table"/>
+    <w:uiPriority w:val="99"/>
+    <w:semiHidden/>
+    <w:unhideWhenUsed/>
+    <w:tblPr>
+      <w:tblInd w:w="0" w:type="dxa"/>
+      <w:tblCellMar>
+        <w:top w:w="0" w:type="dxa"/>
+        <w:left w:w="108" w:type="dxa"/>
+        <w:bottom w:w="0" w:type="dxa"/>
+        <w:right w:w="108" w:type="dxa"/>
+      </w:tblCellMar>
+    </w:tblPr>
+  </w:style>
+  <w:style w:type="numbering" w:default="1" w:styleId="NoList">
+    <w:name w:val="No List"/>
+    <w:uiPriority w:val="99"/>
+    <w:semiHidden/>
+    <w:unhideWhenUsed/>
+  </w:style>
+  <w:style w:type="character" w:customStyle="1" w:styleId="Heading1Char">
+    <w:name w:val="Heading 1 Char"/>
+    <w:basedOn w:val="DefaultParagraphFont"/>
+    <w:link w:val="Heading1"/>
+    <w:uiPriority w:val="9"/>
+    <w:rPr>
+      <w:rFonts w:asciiTheme="majorHAnsi" w:hAnsiTheme="majorHAnsi"/>
+      <w:caps/>
+      <w:color w:val="2E2E2E" w:themeColor="accent2"/>
+      <w:spacing w:val="14"/>
+      <w:sz w:val="26"/>
+      <w:szCs w:val="26"/>
+    </w:rPr>
+  </w:style>
+  <w:style w:type="character" w:customStyle="1" w:styleId="Heading2Char">
+    <w:name w:val="Heading 2 Char"/>
+    <w:basedOn w:val="DefaultParagraphFont"/>
+    <w:link w:val="Heading2"/>
+    <w:uiPriority w:val="9"/>
+    <w:rPr>
+      <w:rFonts w:asciiTheme="majorHAnsi" w:eastAsiaTheme="majorEastAsia" w:hAnsiTheme="majorHAnsi" w:cstheme="majorBidi"/>
+      <w:color w:val="2E2E2E" w:themeColor="accent2"/>
+      <w:szCs w:val="26"/>
+    </w:rPr>
+  </w:style>
+  <w:style w:type="character" w:customStyle="1" w:styleId="Heading3Char">
+    <w:name w:val="Heading 3 Char"/>
+    <w:basedOn w:val="DefaultParagraphFont"/>
+    <w:link w:val="Heading3"/>
+    <w:uiPriority w:val="9"/>
+    <w:rPr>
+      <w:rFonts w:asciiTheme="majorHAnsi" w:eastAsiaTheme="majorEastAsia" w:hAnsiTheme="majorHAnsi" w:cstheme="majorBidi"/>
+      <w:szCs w:val="24"/>
+    </w:rPr>
+  </w:style>
+  <w:style w:type="character" w:customStyle="1" w:styleId="Heading4Char">
+    <w:name w:val="Heading 4 Char"/>
+    <w:basedOn w:val="DefaultParagraphFont"/>
+    <w:link w:val="Heading4"/>
+    <w:uiPriority w:val="9"/>
+    <w:rPr>
+      <w:rFonts w:asciiTheme="majorHAnsi" w:eastAsiaTheme="majorEastAsia" w:hAnsiTheme="majorHAnsi" w:cstheme="majorBidi"/>
+      <w:i/>
+      <w:iCs/>
+      <w:spacing w:val="6"/>
+    </w:rPr>
+  </w:style>
+  <w:style w:type="character" w:customStyle="1" w:styleId="Heading5Char">
+    <w:name w:val="Heading 5 Char"/>
+    <w:basedOn w:val="DefaultParagraphFont"/>
+    <w:link w:val="Heading5"/>
+    <w:uiPriority w:val="9"/>
+    <w:rPr>
+      <w:rFonts w:asciiTheme="majorHAnsi" w:eastAsiaTheme="majorEastAsia" w:hAnsiTheme="majorHAnsi" w:cstheme="majorBidi"/>
+      <w:i/>
+      <w:color w:val="2E2E2E" w:themeColor="accent2"/>
+      <w:spacing w:val="6"/>
+    </w:rPr>
+  </w:style>
+  <w:style w:type="character" w:customStyle="1" w:styleId="Heading6Char">
+    <w:name w:val="Heading 6 Char"/>
+    <w:basedOn w:val="DefaultParagraphFont"/>
+    <w:link w:val="Heading6"/>
+    <w:uiPriority w:val="9"/>
+    <w:semiHidden/>
+    <w:rPr>
+      <w:rFonts w:asciiTheme="majorHAnsi" w:eastAsiaTheme="majorEastAsia" w:hAnsiTheme="majorHAnsi" w:cstheme="majorBidi"/>
+      <w:color w:val="2E2E2E" w:themeColor="accent2"/>
+      <w:spacing w:val="12"/>
+    </w:rPr>
+  </w:style>
+  <w:style w:type="character" w:customStyle="1" w:styleId="Heading7Char">
+    <w:name w:val="Heading 7 Char"/>
+    <w:basedOn w:val="DefaultParagraphFont"/>
+    <w:link w:val="Heading7"/>
+    <w:uiPriority w:val="9"/>
+    <w:semiHidden/>
+    <w:rPr>
+      <w:rFonts w:asciiTheme="majorHAnsi" w:eastAsiaTheme="majorEastAsia" w:hAnsiTheme="majorHAnsi" w:cstheme="majorBidi"/>
+      <w:iCs/>
+      <w:color w:val="2E2E2E" w:themeColor="accent2"/>
+    </w:rPr>
+  </w:style>
+  <w:style w:type="character" w:customStyle="1" w:styleId="Heading8Char">
+    <w:name w:val="Heading 8 Char"/>
+    <w:basedOn w:val="DefaultParagraphFont"/>
+    <w:link w:val="Heading8"/>
+    <w:uiPriority w:val="9"/>
+    <w:semiHidden/>
+    <w:rPr>
+      <w:rFonts w:asciiTheme="majorHAnsi" w:eastAsiaTheme="majorEastAsia" w:hAnsiTheme="majorHAnsi" w:cstheme="majorBidi"/>
+      <w:i/>
+      <w:color w:val="626262" w:themeColor="accent2" w:themeTint="BF"/>
+      <w:szCs w:val="21"/>
+    </w:rPr>
+  </w:style>
+  <w:style w:type="character" w:customStyle="1" w:styleId="Heading9Char">
+    <w:name w:val="Heading 9 Char"/>
+    <w:basedOn w:val="DefaultParagraphFont"/>
+    <w:link w:val="Heading9"/>
+    <w:uiPriority w:val="9"/>
+    <w:semiHidden/>
+    <w:rPr>
+      <w:rFonts w:asciiTheme="majorHAnsi" w:eastAsiaTheme="majorEastAsia" w:hAnsiTheme="majorHAnsi" w:cstheme="majorBidi"/>
+      <w:iCs/>
+      <w:color w:val="626262" w:themeColor="accent2" w:themeTint="BF"/>
+      <w:szCs w:val="21"/>
+    </w:rPr>
+  </w:style>
+  <w:style w:type="paragraph" w:styleId="Header">
+    <w:name w:val="header"/>
+    <w:basedOn w:val="Normal"/>
+    <w:link w:val="HeaderChar"/>
+    <w:uiPriority w:val="99"/>
+    <w:unhideWhenUsed/>
+    <w:qFormat/>
+    <w:pPr>
+      <w:spacing w:after="0" w:line="240" w:lineRule="auto"/>
+    </w:pPr>
+  </w:style>
+  <w:style w:type="character" w:customStyle="1" w:styleId="HeaderChar">
+    <w:name w:val="Header Char"/>
+    <w:basedOn w:val="DefaultParagraphFont"/>
+    <w:link w:val="Header"/>
+    <w:uiPriority w:val="99"/>
+  </w:style>
+  <w:style w:type="paragraph" w:styleId="Footer">
+    <w:name w:val="footer"/>
+    <w:basedOn w:val="Normal"/>
+    <w:link w:val="FooterChar"/>
+    <w:uiPriority w:val="99"/>
+    <w:unhideWhenUsed/>
+    <w:qFormat/>
+    <w:pPr>
+      <w:spacing w:after="0" w:line="240" w:lineRule="auto"/>
+    </w:pPr>
+  </w:style>
+  <w:style w:type="character" w:customStyle="1" w:styleId="FooterChar">
+    <w:name w:val="Footer Char"/>
+    <w:basedOn w:val="DefaultParagraphFont"/>
+    <w:link w:val="Footer"/>
+    <w:uiPriority w:val="99"/>
+  </w:style>
+  <w:style w:type="paragraph" w:styleId="Caption">
+    <w:name w:val="caption"/>
+    <w:basedOn w:val="Normal"/>
+    <w:next w:val="Normal"/>
+    <w:uiPriority w:val="35"/>
+    <w:unhideWhenUsed/>
+    <w:qFormat/>
+    <w:pPr>
+      <w:spacing w:after="200" w:line="240" w:lineRule="auto"/>
+    </w:pPr>
+    <w:rPr>
+      <w:i/>
+      <w:iCs/>
+      <w:sz w:val="20"/>
+      <w:szCs w:val="18"/>
+    </w:rPr>
+  </w:style>
+  <w:style w:type="paragraph" w:styleId="Title">
+    <w:name w:val="Title"/>
+    <w:basedOn w:val="Normal"/>
+    <w:link w:val="TitleChar"/>
+    <w:uiPriority w:val="2"/>
+    <w:unhideWhenUsed/>
+    <w:qFormat/>
+    <w:pPr>
+      <w:pBdr>
+        <w:left w:val="single" w:sz="48" w:space="10" w:color="000000" w:themeColor="text1"/>
+      </w:pBdr>
+      <w:spacing w:before="240" w:after="0"/>
+      <w:ind w:left="0"/>
+      <w:contextualSpacing/>
+    </w:pPr>
+    <w:rPr>
+      <w:rFonts w:asciiTheme="majorHAnsi" w:eastAsiaTheme="majorEastAsia" w:hAnsiTheme="majorHAnsi" w:cstheme="majorBidi"/>
+      <w:caps/>
+      <w:color w:val="2E2E2E" w:themeColor="accent2"/>
+      <w:spacing w:val="6"/>
+      <w:sz w:val="54"/>
+      <w:szCs w:val="56"/>
+    </w:rPr>
+  </w:style>
+  <w:style w:type="character" w:customStyle="1" w:styleId="TitleChar">
+    <w:name w:val="Title Char"/>
+    <w:basedOn w:val="DefaultParagraphFont"/>
+    <w:link w:val="Title"/>
+    <w:uiPriority w:val="2"/>
+    <w:rPr>
+      <w:rFonts w:asciiTheme="majorHAnsi" w:eastAsiaTheme="majorEastAsia" w:hAnsiTheme="majorHAnsi" w:cstheme="majorBidi"/>
+      <w:caps/>
+      <w:color w:val="2E2E2E" w:themeColor="accent2"/>
+      <w:spacing w:val="6"/>
+      <w:sz w:val="54"/>
+      <w:szCs w:val="56"/>
+    </w:rPr>
+  </w:style>
+  <w:style w:type="paragraph" w:styleId="Subtitle">
+    <w:name w:val="Subtitle"/>
+    <w:basedOn w:val="Normal"/>
+    <w:next w:val="Normal"/>
+    <w:link w:val="SubtitleChar"/>
+    <w:uiPriority w:val="11"/>
+    <w:semiHidden/>
+    <w:unhideWhenUsed/>
+    <w:qFormat/>
+    <w:pPr>
+      <w:numPr>
+        <w:ilvl w:val="1"/>
+      </w:numPr>
+      <w:spacing w:after="160"/>
+      <w:ind w:left="360"/>
+      <w:contextualSpacing/>
+    </w:pPr>
+    <w:rPr>
+      <w:rFonts w:eastAsiaTheme="minorEastAsia"/>
+      <w:i/>
+      <w:spacing w:val="15"/>
+      <w:sz w:val="32"/>
+    </w:rPr>
+  </w:style>
+  <w:style w:type="paragraph" w:styleId="Date">
+    <w:name w:val="Date"/>
+    <w:basedOn w:val="Normal"/>
+    <w:next w:val="Title"/>
+    <w:link w:val="DateChar"/>
+    <w:uiPriority w:val="2"/>
+    <w:qFormat/>
+    <w:pPr>
+      <w:spacing w:after="360"/>
+      <w:ind w:left="0"/>
+    </w:pPr>
+    <w:rPr>
+      <w:sz w:val="28"/>
+    </w:rPr>
+  </w:style>
+  <w:style w:type="character" w:customStyle="1" w:styleId="DateChar">
+    <w:name w:val="Date Char"/>
+    <w:basedOn w:val="DefaultParagraphFont"/>
+    <w:link w:val="Date"/>
+    <w:uiPriority w:val="2"/>
+    <w:rPr>
+      <w:sz w:val="28"/>
+    </w:rPr>
+  </w:style>
+  <w:style w:type="character" w:styleId="IntenseEmphasis">
+    <w:name w:val="Intense Emphasis"/>
+    <w:basedOn w:val="DefaultParagraphFont"/>
+    <w:uiPriority w:val="21"/>
+    <w:semiHidden/>
+    <w:unhideWhenUsed/>
+    <w:qFormat/>
+    <w:rPr>
+      <w:b/>
+      <w:iCs/>
+      <w:color w:val="2E2E2E" w:themeColor="accent2"/>
+    </w:rPr>
+  </w:style>
+  <w:style w:type="paragraph" w:styleId="IntenseQuote">
+    <w:name w:val="Intense Quote"/>
+    <w:basedOn w:val="Normal"/>
+    <w:next w:val="Normal"/>
+    <w:link w:val="IntenseQuoteChar"/>
+    <w:uiPriority w:val="30"/>
+    <w:semiHidden/>
+    <w:unhideWhenUsed/>
+    <w:qFormat/>
+    <w:pPr>
+      <w:spacing w:before="240"/>
+    </w:pPr>
+    <w:rPr>
+      <w:b/>
+      <w:i/>
+      <w:iCs/>
+      <w:color w:val="2E2E2E" w:themeColor="accent2"/>
+    </w:rPr>
+  </w:style>
+  <w:style w:type="character" w:customStyle="1" w:styleId="IntenseQuoteChar">
+    <w:name w:val="Intense Quote Char"/>
+    <w:basedOn w:val="DefaultParagraphFont"/>
+    <w:link w:val="IntenseQuote"/>
+    <w:uiPriority w:val="30"/>
+    <w:semiHidden/>
+    <w:rPr>
+      <w:b/>
+      <w:i/>
+      <w:iCs/>
+      <w:color w:val="2E2E2E" w:themeColor="accent2"/>
+    </w:rPr>
+  </w:style>
+  <w:style w:type="character" w:styleId="IntenseReference">
+    <w:name w:val="Intense Reference"/>
+    <w:basedOn w:val="DefaultParagraphFont"/>
+    <w:uiPriority w:val="32"/>
+    <w:semiHidden/>
+    <w:unhideWhenUsed/>
+    <w:qFormat/>
+    <w:rPr>
+      <w:b/>
+      <w:bCs/>
+      <w:caps/>
+      <w:smallCaps w:val="0"/>
+      <w:color w:val="707070" w:themeColor="accent1"/>
+      <w:spacing w:val="0"/>
+    </w:rPr>
+  </w:style>
+  <w:style w:type="paragraph" w:styleId="Quote">
+    <w:name w:val="Quote"/>
+    <w:basedOn w:val="Normal"/>
+    <w:next w:val="Normal"/>
+    <w:link w:val="QuoteChar"/>
+    <w:uiPriority w:val="29"/>
+    <w:semiHidden/>
+    <w:unhideWhenUsed/>
+    <w:qFormat/>
+    <w:pPr>
+      <w:spacing w:before="240"/>
+    </w:pPr>
+    <w:rPr>
+      <w:i/>
+      <w:iCs/>
+    </w:rPr>
+  </w:style>
+  <w:style w:type="character" w:customStyle="1" w:styleId="QuoteChar">
+    <w:name w:val="Quote Char"/>
+    <w:basedOn w:val="DefaultParagraphFont"/>
+    <w:link w:val="Quote"/>
+    <w:uiPriority w:val="29"/>
+    <w:semiHidden/>
+    <w:rPr>
+      <w:i/>
+      <w:iCs/>
+    </w:rPr>
+  </w:style>
+  <w:style w:type="character" w:styleId="Strong">
+    <w:name w:val="Strong"/>
+    <w:basedOn w:val="DefaultParagraphFont"/>
+    <w:uiPriority w:val="22"/>
+    <w:semiHidden/>
+    <w:unhideWhenUsed/>
+    <w:qFormat/>
+    <w:rPr>
+      <w:b/>
+      <w:bCs/>
+    </w:rPr>
+  </w:style>
+  <w:style w:type="character" w:styleId="SubtleEmphasis">
+    <w:name w:val="Subtle Emphasis"/>
+    <w:basedOn w:val="DefaultParagraphFont"/>
+    <w:uiPriority w:val="19"/>
+    <w:semiHidden/>
+    <w:unhideWhenUsed/>
+    <w:qFormat/>
+    <w:rPr>
+      <w:i/>
+      <w:iCs/>
+      <w:color w:val="707070" w:themeColor="accent1"/>
+    </w:rPr>
+  </w:style>
+  <w:style w:type="character" w:styleId="SubtleReference">
+    <w:name w:val="Subtle Reference"/>
+    <w:basedOn w:val="DefaultParagraphFont"/>
+    <w:uiPriority w:val="31"/>
+    <w:semiHidden/>
+    <w:unhideWhenUsed/>
+    <w:qFormat/>
+    <w:rPr>
+      <w:caps/>
+      <w:smallCaps w:val="0"/>
+      <w:color w:val="707070" w:themeColor="accent1"/>
+    </w:rPr>
+  </w:style>
+  <w:style w:type="paragraph" w:styleId="TOCHeading">
+    <w:name w:val="TOC Heading"/>
+    <w:basedOn w:val="Heading1"/>
+    <w:next w:val="Normal"/>
+    <w:uiPriority w:val="39"/>
+    <w:unhideWhenUsed/>
+    <w:qFormat/>
+    <w:pPr>
+      <w:outlineLvl w:val="9"/>
+    </w:pPr>
+  </w:style>
+  <w:style w:type="character" w:customStyle="1" w:styleId="SubtitleChar">
+    <w:name w:val="Subtitle Char"/>
+    <w:basedOn w:val="DefaultParagraphFont"/>
+    <w:link w:val="Subtitle"/>
+    <w:uiPriority w:val="11"/>
+    <w:semiHidden/>
+    <w:rPr>
+      <w:rFonts w:eastAsiaTheme="minorEastAsia"/>
+      <w:i/>
+      <w:spacing w:val="15"/>
+      <w:sz w:val="32"/>
+    </w:rPr>
+  </w:style>
+  <w:style w:type="character" w:styleId="PlaceholderText">
+    <w:name w:val="Placeholder Text"/>
+    <w:basedOn w:val="DefaultParagraphFont"/>
+    <w:uiPriority w:val="99"/>
+    <w:semiHidden/>
+    <w:rPr>
+      <w:color w:val="808080"/>
+    </w:rPr>
+  </w:style>
+  <w:style w:type="character" w:styleId="PageNumber">
+    <w:name w:val="page number"/>
+    <w:basedOn w:val="DefaultParagraphFont"/>
+    <w:uiPriority w:val="99"/>
+    <w:semiHidden/>
+    <w:unhideWhenUsed/>
+    <w:rsid w:val="008B532E"/>
+  </w:style>
+  <w:style w:type="paragraph" w:styleId="TOC1">
+    <w:name w:val="toc 1"/>
+    <w:basedOn w:val="Normal"/>
+    <w:next w:val="Normal"/>
+    <w:autoRedefine/>
+    <w:uiPriority w:val="39"/>
+    <w:unhideWhenUsed/>
+    <w:rsid w:val="008B532E"/>
+    <w:pPr>
+      <w:spacing w:before="120" w:after="0"/>
+      <w:ind w:left="0"/>
+    </w:pPr>
+    <w:rPr>
+      <w:b/>
+      <w:bCs/>
+      <w:i/>
+      <w:iCs/>
+      <w:sz w:val="24"/>
+      <w:szCs w:val="24"/>
+    </w:rPr>
+  </w:style>
+  <w:style w:type="paragraph" w:styleId="TOC2">
+    <w:name w:val="toc 2"/>
+    <w:basedOn w:val="Normal"/>
+    <w:next w:val="Normal"/>
+    <w:autoRedefine/>
+    <w:uiPriority w:val="39"/>
+    <w:unhideWhenUsed/>
+    <w:rsid w:val="008B532E"/>
+    <w:pPr>
+      <w:spacing w:before="120" w:after="0"/>
+      <w:ind w:left="220"/>
+    </w:pPr>
+    <w:rPr>
+      <w:b/>
+      <w:bCs/>
+    </w:rPr>
+  </w:style>
+  <w:style w:type="paragraph" w:styleId="TOC3">
+    <w:name w:val="toc 3"/>
+    <w:basedOn w:val="Normal"/>
+    <w:next w:val="Normal"/>
+    <w:autoRedefine/>
+    <w:uiPriority w:val="39"/>
+    <w:unhideWhenUsed/>
+    <w:rsid w:val="008B532E"/>
+    <w:pPr>
+      <w:spacing w:after="0"/>
+      <w:ind w:left="440"/>
+    </w:pPr>
+    <w:rPr>
+      <w:sz w:val="20"/>
+      <w:szCs w:val="20"/>
+    </w:rPr>
+  </w:style>
+  <w:style w:type="character" w:styleId="Hyperlink">
+    <w:name w:val="Hyperlink"/>
+    <w:basedOn w:val="DefaultParagraphFont"/>
+    <w:uiPriority w:val="99"/>
+    <w:unhideWhenUsed/>
+    <w:rsid w:val="008B532E"/>
+    <w:rPr>
+      <w:color w:val="58A8AD" w:themeColor="hyperlink"/>
+      <w:u w:val="single"/>
+    </w:rPr>
+  </w:style>
+  <w:style w:type="paragraph" w:styleId="TOC4">
+    <w:name w:val="toc 4"/>
+    <w:basedOn w:val="Normal"/>
+    <w:next w:val="Normal"/>
+    <w:autoRedefine/>
+    <w:uiPriority w:val="39"/>
+    <w:semiHidden/>
+    <w:unhideWhenUsed/>
+    <w:rsid w:val="008B532E"/>
+    <w:pPr>
+      <w:spacing w:after="0"/>
+      <w:ind w:left="660"/>
+    </w:pPr>
+    <w:rPr>
+      <w:sz w:val="20"/>
+      <w:szCs w:val="20"/>
+    </w:rPr>
+  </w:style>
+  <w:style w:type="paragraph" w:styleId="TOC5">
+    <w:name w:val="toc 5"/>
+    <w:basedOn w:val="Normal"/>
+    <w:next w:val="Normal"/>
+    <w:autoRedefine/>
+    <w:uiPriority w:val="39"/>
+    <w:semiHidden/>
+    <w:unhideWhenUsed/>
+    <w:rsid w:val="008B532E"/>
+    <w:pPr>
+      <w:spacing w:after="0"/>
+      <w:ind w:left="880"/>
+    </w:pPr>
+    <w:rPr>
+      <w:sz w:val="20"/>
+      <w:szCs w:val="20"/>
+    </w:rPr>
+  </w:style>
+  <w:style w:type="paragraph" w:styleId="TOC6">
+    <w:name w:val="toc 6"/>
+    <w:basedOn w:val="Normal"/>
+    <w:next w:val="Normal"/>
+    <w:autoRedefine/>
+    <w:uiPriority w:val="39"/>
+    <w:semiHidden/>
+    <w:unhideWhenUsed/>
+    <w:rsid w:val="008B532E"/>
+    <w:pPr>
+      <w:spacing w:after="0"/>
+      <w:ind w:left="1100"/>
+    </w:pPr>
+    <w:rPr>
+      <w:sz w:val="20"/>
+      <w:szCs w:val="20"/>
+    </w:rPr>
+  </w:style>
+  <w:style w:type="paragraph" w:styleId="TOC7">
+    <w:name w:val="toc 7"/>
+    <w:basedOn w:val="Normal"/>
+    <w:next w:val="Normal"/>
+    <w:autoRedefine/>
+    <w:uiPriority w:val="39"/>
+    <w:semiHidden/>
+    <w:unhideWhenUsed/>
+    <w:rsid w:val="008B532E"/>
+    <w:pPr>
+      <w:spacing w:after="0"/>
+      <w:ind w:left="1320"/>
+    </w:pPr>
+    <w:rPr>
+      <w:sz w:val="20"/>
+      <w:szCs w:val="20"/>
+    </w:rPr>
+  </w:style>
+  <w:style w:type="paragraph" w:styleId="TOC8">
+    <w:name w:val="toc 8"/>
+    <w:basedOn w:val="Normal"/>
+    <w:next w:val="Normal"/>
+    <w:autoRedefine/>
+    <w:uiPriority w:val="39"/>
+    <w:semiHidden/>
+    <w:unhideWhenUsed/>
+    <w:rsid w:val="008B532E"/>
+    <w:pPr>
+      <w:spacing w:after="0"/>
+      <w:ind w:left="1540"/>
+    </w:pPr>
+    <w:rPr>
+      <w:sz w:val="20"/>
+      <w:szCs w:val="20"/>
+    </w:rPr>
+  </w:style>
+  <w:style w:type="paragraph" w:styleId="TOC9">
+    <w:name w:val="toc 9"/>
+    <w:basedOn w:val="Normal"/>
+    <w:next w:val="Normal"/>
+    <w:autoRedefine/>
+    <w:uiPriority w:val="39"/>
+    <w:semiHidden/>
+    <w:unhideWhenUsed/>
+    <w:rsid w:val="008B532E"/>
+    <w:pPr>
+      <w:spacing w:after="0"/>
+      <w:ind w:left="1760"/>
+    </w:pPr>
+    <w:rPr>
+      <w:sz w:val="20"/>
+      <w:szCs w:val="20"/>
+    </w:rPr>
+  </w:style>
+  <w:style w:type="paragraph" w:styleId="ListParagraph">
+    <w:name w:val="List Paragraph"/>
+    <w:basedOn w:val="Normal"/>
+    <w:uiPriority w:val="34"/>
+    <w:unhideWhenUsed/>
+    <w:qFormat/>
+    <w:rsid w:val="00311D89"/>
+    <w:pPr>
+      <w:ind w:left="720"/>
+      <w:contextualSpacing/>
+    </w:pPr>
+  </w:style>
+  <w:style w:type="paragraph" w:styleId="TableofFigures">
+    <w:name w:val="table of figures"/>
+    <w:basedOn w:val="Normal"/>
+    <w:next w:val="Normal"/>
+    <w:uiPriority w:val="99"/>
+    <w:unhideWhenUsed/>
+    <w:rsid w:val="008F7D8B"/>
+    <w:pPr>
+      <w:spacing w:after="0"/>
+      <w:ind w:left="0"/>
+    </w:pPr>
+    <w:rPr>
+      <w:i/>
+      <w:iCs/>
+      <w:sz w:val="20"/>
+      <w:szCs w:val="20"/>
+    </w:rPr>
+  </w:style>
+  <w:style w:type="paragraph" w:styleId="BalloonText">
+    <w:name w:val="Balloon Text"/>
+    <w:basedOn w:val="Normal"/>
+    <w:link w:val="BalloonTextChar"/>
+    <w:uiPriority w:val="99"/>
+    <w:semiHidden/>
+    <w:unhideWhenUsed/>
+    <w:rsid w:val="00543865"/>
+    <w:pPr>
+      <w:spacing w:after="0" w:line="240" w:lineRule="auto"/>
+    </w:pPr>
+    <w:rPr>
+      <w:rFonts w:ascii="Tahoma" w:hAnsi="Tahoma" w:cs="Tahoma"/>
+      <w:sz w:val="16"/>
+      <w:szCs w:val="16"/>
+    </w:rPr>
+  </w:style>
+  <w:style w:type="character" w:customStyle="1" w:styleId="BalloonTextChar">
+    <w:name w:val="Balloon Text Char"/>
+    <w:basedOn w:val="DefaultParagraphFont"/>
+    <w:link w:val="BalloonText"/>
+    <w:uiPriority w:val="99"/>
+    <w:semiHidden/>
+    <w:rsid w:val="00543865"/>
+    <w:rPr>
+      <w:rFonts w:ascii="Tahoma" w:hAnsi="Tahoma" w:cs="Tahoma"/>
+      <w:sz w:val="16"/>
+      <w:szCs w:val="16"/>
     </w:rPr>
   </w:style>
 </w:styles>
@@ -8332,7 +9302,7 @@
   <a:extraClrSchemeLst/>
   <a:extLst>
     <a:ext uri="{05A4C25C-085E-4340-85A3-A5531E510DB2}">
-      <thm15:themeFamily xmlns:thm15="http://schemas.microsoft.com/office/thememl/2012/main" name="Office Theme" id="{62F939B6-93AF-4DB8-9C6B-D6C7DFDC589F}" vid="{4A3C46E8-61CC-4603-A589-7422A47A8E4A}"/>
+      <thm15:themeFamily xmlns:thm15="http://schemas.microsoft.com/office/thememl/2012/main" xmlns="" name="Office Theme" id="{62F939B6-93AF-4DB8-9C6B-D6C7DFDC589F}" vid="{4A3C46E8-61CC-4603-A589-7422A47A8E4A}"/>
     </a:ext>
   </a:extLst>
 </a:theme>
@@ -8343,7 +9313,7 @@
 </file>
 
 <file path=customXml/itemProps1.xml><?xml version="1.0" encoding="utf-8"?>
-<ds:datastoreItem xmlns:ds="http://schemas.openxmlformats.org/officeDocument/2006/customXml" ds:itemID="{8AC53686-5593-1B42-8AB8-36B0964715CB}">
+<ds:datastoreItem xmlns:ds="http://schemas.openxmlformats.org/officeDocument/2006/customXml" ds:itemID="{1638A210-F2B1-4CE9-A223-D657FA6B5387}">
   <ds:schemaRefs>
     <ds:schemaRef ds:uri="http://schemas.openxmlformats.org/officeDocument/2006/bibliography"/>
   </ds:schemaRefs>

</xml_diff>

<commit_message>
minor change in ReadMe
</commit_message>
<xml_diff>
--- a/README.docx
+++ b/README.docx
@@ -4,25 +4,13 @@
   <w:body>
     <w:p>
       <w:pPr>
-        <w:pStyle w:val="Date"/>
-        <w:rPr>
-          <w:rFonts w:ascii="Times New Roman" w:hAnsi="Times New Roman" w:cs="Times New Roman"/>
-        </w:rPr>
-      </w:pPr>
-      <w:r>
-        <w:rPr>
-          <w:rFonts w:ascii="Times New Roman" w:hAnsi="Times New Roman" w:cs="Times New Roman"/>
-        </w:rPr>
-        <w:t>August 6, 2018</w:t>
-      </w:r>
-    </w:p>
-    <w:p>
-      <w:pPr>
         <w:pStyle w:val="Title"/>
         <w:rPr>
           <w:rFonts w:ascii="Times New Roman" w:hAnsi="Times New Roman" w:cs="Times New Roman"/>
         </w:rPr>
       </w:pPr>
+      <w:bookmarkStart w:id="0" w:name="_GoBack"/>
+      <w:bookmarkEnd w:id="0"/>
       <w:r>
         <w:rPr>
           <w:rFonts w:ascii="Times New Roman" w:hAnsi="Times New Roman" w:cs="Times New Roman"/>
@@ -751,26 +739,26 @@
           <w:rFonts w:ascii="Times New Roman" w:hAnsi="Times New Roman" w:cs="Times New Roman"/>
         </w:rPr>
       </w:pPr>
-      <w:bookmarkStart w:id="0" w:name="_Toc521335226"/>
+      <w:bookmarkStart w:id="1" w:name="_Toc521335226"/>
+      <w:r>
+        <w:rPr>
+          <w:rFonts w:ascii="Times New Roman" w:hAnsi="Times New Roman" w:cs="Times New Roman"/>
+        </w:rPr>
+        <w:t>INTRODUCTION</w:t>
+      </w:r>
+      <w:bookmarkEnd w:id="1"/>
+    </w:p>
+    <w:p>
+      <w:pPr>
+        <w:rPr>
+          <w:rFonts w:ascii="Times New Roman" w:hAnsi="Times New Roman" w:cs="Times New Roman"/>
+        </w:rPr>
+      </w:pPr>
       <w:r>
         <w:rPr>
           <w:rFonts w:ascii="Times New Roman" w:hAnsi="Times New Roman" w:cs="Times New Roman"/>
         </w:rPr>
         <w:lastRenderedPageBreak/>
-        <w:t>INTRODUCTION</w:t>
-      </w:r>
-      <w:bookmarkEnd w:id="0"/>
-    </w:p>
-    <w:p>
-      <w:pPr>
-        <w:rPr>
-          <w:rFonts w:ascii="Times New Roman" w:hAnsi="Times New Roman" w:cs="Times New Roman"/>
-        </w:rPr>
-      </w:pPr>
-      <w:r>
-        <w:rPr>
-          <w:rFonts w:ascii="Times New Roman" w:hAnsi="Times New Roman" w:cs="Times New Roman"/>
-        </w:rPr>
         <w:t>The company PEOPLE-WARE is dedicated to recruit personnel. They want to automate the selection process of candidates for the job offers requested by other companies (i.e. its clients). The selection should be based on the skills and academic degrees of the applicants. For this, it is needed to maintain the information of the applicants searching for a job and the job offers from the companies searching for candidates</w:t>
       </w:r>
       <w:r>
@@ -793,14 +781,14 @@
           <w:rFonts w:ascii="Times New Roman" w:hAnsi="Times New Roman" w:cs="Times New Roman"/>
         </w:rPr>
       </w:pPr>
-      <w:bookmarkStart w:id="1" w:name="_Toc521335227"/>
+      <w:bookmarkStart w:id="2" w:name="_Toc521335227"/>
       <w:r>
         <w:rPr>
           <w:rFonts w:ascii="Times New Roman" w:hAnsi="Times New Roman" w:cs="Times New Roman"/>
         </w:rPr>
         <w:t>SPECIFICATIONS</w:t>
       </w:r>
-      <w:bookmarkEnd w:id="1"/>
+      <w:bookmarkEnd w:id="2"/>
     </w:p>
     <w:p>
       <w:pPr>
@@ -899,14 +887,14 @@
           <w:rFonts w:ascii="Times New Roman" w:hAnsi="Times New Roman" w:cs="Times New Roman"/>
         </w:rPr>
       </w:pPr>
-      <w:bookmarkStart w:id="2" w:name="_Toc521335228"/>
+      <w:bookmarkStart w:id="3" w:name="_Toc521335228"/>
       <w:r>
         <w:rPr>
           <w:rFonts w:ascii="Times New Roman" w:hAnsi="Times New Roman" w:cs="Times New Roman"/>
         </w:rPr>
         <w:t>Name and description of the job position: For example: “Software Developer” and “Java developer with insights in the latest trends of web development”</w:t>
       </w:r>
-      <w:bookmarkEnd w:id="2"/>
+      <w:bookmarkEnd w:id="3"/>
     </w:p>
     <w:p>
       <w:pPr>
@@ -919,14 +907,14 @@
           <w:rFonts w:ascii="Times New Roman" w:hAnsi="Times New Roman" w:cs="Times New Roman"/>
         </w:rPr>
       </w:pPr>
-      <w:bookmarkStart w:id="3" w:name="_Toc521335229"/>
+      <w:bookmarkStart w:id="4" w:name="_Toc521335229"/>
       <w:r>
         <w:rPr>
           <w:rFonts w:ascii="Times New Roman" w:hAnsi="Times New Roman" w:cs="Times New Roman"/>
         </w:rPr>
         <w:t>Salary (in CAD)</w:t>
       </w:r>
-      <w:bookmarkEnd w:id="3"/>
+      <w:bookmarkEnd w:id="4"/>
     </w:p>
     <w:p>
       <w:pPr>
@@ -939,7 +927,7 @@
           <w:rFonts w:ascii="Times New Roman" w:hAnsi="Times New Roman" w:cs="Times New Roman"/>
         </w:rPr>
       </w:pPr>
-      <w:bookmarkStart w:id="4" w:name="_Toc521335230"/>
+      <w:bookmarkStart w:id="5" w:name="_Toc521335230"/>
       <w:r>
         <w:rPr>
           <w:rFonts w:ascii="Times New Roman" w:hAnsi="Times New Roman" w:cs="Times New Roman"/>
@@ -952,7 +940,7 @@
         </w:rPr>
         <w:t>art-time</w:t>
       </w:r>
-      <w:bookmarkEnd w:id="4"/>
+      <w:bookmarkEnd w:id="5"/>
     </w:p>
     <w:p>
       <w:pPr>
@@ -965,7 +953,7 @@
           <w:rFonts w:ascii="Times New Roman" w:hAnsi="Times New Roman" w:cs="Times New Roman"/>
         </w:rPr>
       </w:pPr>
-      <w:bookmarkStart w:id="5" w:name="_Toc521335231"/>
+      <w:bookmarkStart w:id="6" w:name="_Toc521335231"/>
       <w:r>
         <w:rPr>
           <w:rFonts w:ascii="Times New Roman" w:hAnsi="Times New Roman" w:cs="Times New Roman"/>
@@ -978,7 +966,7 @@
         </w:rPr>
         <w:t xml:space="preserve"> Requirements:</w:t>
       </w:r>
-      <w:bookmarkEnd w:id="5"/>
+      <w:bookmarkEnd w:id="6"/>
     </w:p>
     <w:p>
       <w:pPr>
@@ -1081,14 +1069,14 @@
           <w:rFonts w:ascii="Times New Roman" w:hAnsi="Times New Roman" w:cs="Times New Roman"/>
         </w:rPr>
       </w:pPr>
-      <w:bookmarkStart w:id="6" w:name="_Toc521335232"/>
+      <w:bookmarkStart w:id="7" w:name="_Toc521335232"/>
       <w:r>
         <w:rPr>
           <w:rFonts w:ascii="Times New Roman" w:hAnsi="Times New Roman" w:cs="Times New Roman"/>
         </w:rPr>
         <w:t>Full name</w:t>
       </w:r>
-      <w:bookmarkEnd w:id="6"/>
+      <w:bookmarkEnd w:id="7"/>
       <w:r>
         <w:rPr>
           <w:rFonts w:ascii="Times New Roman" w:hAnsi="Times New Roman" w:cs="Times New Roman"/>
@@ -1297,6 +1285,7 @@
         <w:rPr>
           <w:rFonts w:ascii="Times New Roman" w:hAnsi="Times New Roman" w:cs="Times New Roman"/>
         </w:rPr>
+        <w:lastRenderedPageBreak/>
         <w:t>The web application should select the applicants that qualify for each job offer, based on</w:t>
       </w:r>
     </w:p>
@@ -1330,7 +1319,7 @@
           <w:rFonts w:ascii="Times New Roman" w:hAnsi="Times New Roman" w:cs="Times New Roman"/>
         </w:rPr>
       </w:pPr>
-      <w:bookmarkStart w:id="7" w:name="_Toc521335239"/>
+      <w:bookmarkStart w:id="8" w:name="_Toc521335239"/>
       <w:r>
         <w:rPr>
           <w:rFonts w:ascii="Times New Roman" w:hAnsi="Times New Roman" w:cs="Times New Roman"/>
@@ -1349,7 +1338,7 @@
         </w:rPr>
         <w:t>name, Email and Contact</w:t>
       </w:r>
-      <w:bookmarkEnd w:id="7"/>
+      <w:bookmarkEnd w:id="8"/>
     </w:p>
     <w:p>
       <w:pPr>
@@ -1362,14 +1351,14 @@
           <w:rFonts w:ascii="Times New Roman" w:hAnsi="Times New Roman" w:cs="Times New Roman"/>
         </w:rPr>
       </w:pPr>
-      <w:bookmarkStart w:id="8" w:name="_Toc521335240"/>
+      <w:bookmarkStart w:id="9" w:name="_Toc521335240"/>
       <w:r>
         <w:rPr>
           <w:rFonts w:ascii="Times New Roman" w:hAnsi="Times New Roman" w:cs="Times New Roman"/>
         </w:rPr>
         <w:t>Salary within the salary range of the job offer</w:t>
       </w:r>
-      <w:bookmarkEnd w:id="8"/>
+      <w:bookmarkEnd w:id="9"/>
       <w:r>
         <w:rPr>
           <w:rFonts w:ascii="Times New Roman" w:hAnsi="Times New Roman" w:cs="Times New Roman"/>
@@ -1388,14 +1377,14 @@
           <w:rFonts w:ascii="Times New Roman" w:hAnsi="Times New Roman" w:cs="Times New Roman"/>
         </w:rPr>
       </w:pPr>
-      <w:bookmarkStart w:id="9" w:name="_Toc521335241"/>
+      <w:bookmarkStart w:id="10" w:name="_Toc521335241"/>
       <w:r>
         <w:t xml:space="preserve">Mandatory </w:t>
       </w:r>
       <w:r>
         <w:t>fields:</w:t>
       </w:r>
-      <w:bookmarkEnd w:id="9"/>
+      <w:bookmarkEnd w:id="10"/>
     </w:p>
     <w:p>
       <w:pPr>
@@ -1443,14 +1432,14 @@
           <w:rFonts w:ascii="Times New Roman" w:hAnsi="Times New Roman" w:cs="Times New Roman"/>
         </w:rPr>
       </w:pPr>
-      <w:bookmarkStart w:id="10" w:name="_Toc521335242"/>
+      <w:bookmarkStart w:id="11" w:name="_Toc521335242"/>
       <w:r>
         <w:rPr>
           <w:rFonts w:ascii="Times New Roman" w:hAnsi="Times New Roman" w:cs="Times New Roman"/>
         </w:rPr>
         <w:t>SOFTWARES REQUIRED</w:t>
       </w:r>
-      <w:bookmarkEnd w:id="10"/>
+      <w:bookmarkEnd w:id="11"/>
     </w:p>
     <w:p>
       <w:pPr>
@@ -1509,7 +1498,7 @@
           <w:numId w:val="14"/>
         </w:numPr>
       </w:pPr>
-      <w:bookmarkStart w:id="11" w:name="_Toc521335243"/>
+      <w:bookmarkStart w:id="12" w:name="_Toc521335243"/>
       <w:r>
         <w:t>‘</w:t>
       </w:r>
@@ -1534,7 +1523,7 @@
       <w:r>
         <w:t>.</w:t>
       </w:r>
-      <w:bookmarkEnd w:id="11"/>
+      <w:bookmarkEnd w:id="12"/>
     </w:p>
     <w:p>
       <w:pPr>
@@ -1544,7 +1533,7 @@
           <w:numId w:val="14"/>
         </w:numPr>
       </w:pPr>
-      <w:bookmarkStart w:id="12" w:name="_Toc521335244"/>
+      <w:bookmarkStart w:id="13" w:name="_Toc521335244"/>
       <w:r>
         <w:t>‘</w:t>
       </w:r>
@@ -1569,7 +1558,7 @@
       <w:r>
         <w:t>.</w:t>
       </w:r>
-      <w:bookmarkEnd w:id="12"/>
+      <w:bookmarkEnd w:id="13"/>
     </w:p>
     <w:p>
       <w:pPr>
@@ -1579,7 +1568,7 @@
           <w:numId w:val="1"/>
         </w:numPr>
       </w:pPr>
-      <w:bookmarkStart w:id="13" w:name="_Toc521335245"/>
+      <w:bookmarkStart w:id="14" w:name="_Toc521335245"/>
       <w:r>
         <w:t>database</w:t>
       </w:r>
@@ -1598,7 +1587,7 @@
       <w:r>
         <w:t>.</w:t>
       </w:r>
-      <w:bookmarkEnd w:id="13"/>
+      <w:bookmarkEnd w:id="14"/>
     </w:p>
     <w:p>
       <w:pPr>
@@ -1607,14 +1596,14 @@
           <w:rFonts w:ascii="Times New Roman" w:hAnsi="Times New Roman" w:cs="Times New Roman"/>
         </w:rPr>
       </w:pPr>
-      <w:bookmarkStart w:id="14" w:name="_Toc521335246"/>
+      <w:bookmarkStart w:id="15" w:name="_Toc521335246"/>
       <w:r>
         <w:rPr>
           <w:rFonts w:ascii="Times New Roman" w:hAnsi="Times New Roman" w:cs="Times New Roman"/>
         </w:rPr>
         <w:t>SOURCE CODE</w:t>
       </w:r>
-      <w:bookmarkEnd w:id="14"/>
+      <w:bookmarkEnd w:id="15"/>
     </w:p>
     <w:p>
       <w:pPr>
@@ -1652,7 +1641,7 @@
           <w:numId w:val="13"/>
         </w:numPr>
       </w:pPr>
-      <w:bookmarkStart w:id="15" w:name="_Toc521335247"/>
+      <w:bookmarkStart w:id="16" w:name="_Toc521335247"/>
       <w:r>
         <w:t>‘</w:t>
       </w:r>
@@ -1671,7 +1660,7 @@
       <w:r>
         <w:t xml:space="preserve"> This folder has the source code for the API.</w:t>
       </w:r>
-      <w:bookmarkEnd w:id="15"/>
+      <w:bookmarkEnd w:id="16"/>
     </w:p>
     <w:p>
       <w:pPr>
@@ -1681,7 +1670,7 @@
           <w:numId w:val="13"/>
         </w:numPr>
       </w:pPr>
-      <w:bookmarkStart w:id="16" w:name="_Toc521335248"/>
+      <w:bookmarkStart w:id="17" w:name="_Toc521335248"/>
       <w:r>
         <w:t>‘</w:t>
       </w:r>
@@ -1700,7 +1689,7 @@
       <w:r>
         <w:t xml:space="preserve"> This folder has the source code for the Front User Interface.</w:t>
       </w:r>
-      <w:bookmarkEnd w:id="16"/>
+      <w:bookmarkEnd w:id="17"/>
     </w:p>
     <w:p>
       <w:pPr>
@@ -1710,7 +1699,7 @@
           <w:numId w:val="1"/>
         </w:numPr>
       </w:pPr>
-      <w:bookmarkStart w:id="17" w:name="_Toc521335249"/>
+      <w:bookmarkStart w:id="18" w:name="_Toc521335249"/>
       <w:r>
         <w:t>‘</w:t>
       </w:r>
@@ -1740,7 +1729,7 @@
       <w:r>
         <w:t>’ file for the Database table creations.</w:t>
       </w:r>
-      <w:bookmarkEnd w:id="17"/>
+      <w:bookmarkEnd w:id="18"/>
     </w:p>
     <w:p>
       <w:pPr>
@@ -1749,14 +1738,14 @@
           <w:rFonts w:ascii="Times New Roman" w:hAnsi="Times New Roman" w:cs="Times New Roman"/>
         </w:rPr>
       </w:pPr>
-      <w:bookmarkStart w:id="18" w:name="_Toc521335250"/>
+      <w:bookmarkStart w:id="19" w:name="_Toc521335250"/>
       <w:r>
         <w:rPr>
           <w:rFonts w:ascii="Times New Roman" w:hAnsi="Times New Roman" w:cs="Times New Roman"/>
         </w:rPr>
         <w:t>INSTALLATION NOTES</w:t>
       </w:r>
-      <w:bookmarkEnd w:id="18"/>
+      <w:bookmarkEnd w:id="19"/>
     </w:p>
     <w:p>
       <w:pPr>
@@ -1796,7 +1785,7 @@
           <w:szCs w:val="24"/>
         </w:rPr>
       </w:pPr>
-      <w:bookmarkStart w:id="19" w:name="_Toc521335251"/>
+      <w:bookmarkStart w:id="20" w:name="_Toc521335251"/>
       <w:r>
         <w:rPr>
           <w:i/>
@@ -1805,7 +1794,7 @@
         </w:rPr>
         <w:t>Database</w:t>
       </w:r>
-      <w:bookmarkEnd w:id="19"/>
+      <w:bookmarkEnd w:id="20"/>
       <w:r>
         <w:rPr>
           <w:i/>
@@ -1828,7 +1817,7 @@
           <w:szCs w:val="24"/>
         </w:rPr>
       </w:pPr>
-      <w:bookmarkStart w:id="20" w:name="_Toc521335252"/>
+      <w:bookmarkStart w:id="21" w:name="_Toc521335252"/>
       <w:r>
         <w:rPr>
           <w:i/>
@@ -1871,7 +1860,7 @@
         </w:rPr>
         <w:t>from the ‘scripts’ folder.</w:t>
       </w:r>
-      <w:bookmarkEnd w:id="20"/>
+      <w:bookmarkEnd w:id="21"/>
     </w:p>
     <w:p>
       <w:pPr>
@@ -1886,7 +1875,7 @@
           <w:szCs w:val="24"/>
         </w:rPr>
       </w:pPr>
-      <w:bookmarkStart w:id="21" w:name="_Toc521335253"/>
+      <w:bookmarkStart w:id="22" w:name="_Toc521335253"/>
       <w:r>
         <w:rPr>
           <w:i/>
@@ -1895,7 +1884,7 @@
         </w:rPr>
         <w:t>Edit the name of the Database if you wish. Run the script in your workbench terminal.</w:t>
       </w:r>
-      <w:bookmarkEnd w:id="21"/>
+      <w:bookmarkEnd w:id="22"/>
     </w:p>
     <w:p>
       <w:pPr>
@@ -1910,7 +1899,7 @@
           <w:szCs w:val="24"/>
         </w:rPr>
       </w:pPr>
-      <w:bookmarkStart w:id="22" w:name="_Toc521335254"/>
+      <w:bookmarkStart w:id="23" w:name="_Toc521335254"/>
       <w:r>
         <w:rPr>
           <w:i/>
@@ -1937,7 +1926,7 @@
         </w:rPr>
         <w:t>’ name with 4 tables namely ‘users’, ‘jobs’, ‘requirements’ and ‘applicants’.</w:t>
       </w:r>
-      <w:bookmarkEnd w:id="22"/>
+      <w:bookmarkEnd w:id="23"/>
     </w:p>
     <w:p>
       <w:pPr>
@@ -1963,12 +1952,11 @@
           <w:szCs w:val="24"/>
         </w:rPr>
       </w:pPr>
-      <w:bookmarkStart w:id="23" w:name="_Toc521335255"/>
+      <w:bookmarkStart w:id="24" w:name="_Toc521335255"/>
       <w:r>
         <w:rPr>
           <w:color w:val="969696" w:themeColor="accent2" w:themeTint="80"/>
         </w:rPr>
-        <w:lastRenderedPageBreak/>
         <w:t>‘</w:t>
       </w:r>
       <w:r>
@@ -1979,7 +1967,7 @@
         </w:rPr>
         <w:t>backend’</w:t>
       </w:r>
-      <w:bookmarkEnd w:id="23"/>
+      <w:bookmarkEnd w:id="24"/>
       <w:r>
         <w:rPr>
           <w:i/>
@@ -2002,13 +1990,14 @@
           <w:szCs w:val="24"/>
         </w:rPr>
       </w:pPr>
-      <w:bookmarkStart w:id="24" w:name="_Toc521335256"/>
-      <w:r>
-        <w:rPr>
-          <w:i/>
-          <w:color w:val="707070" w:themeColor="accent1"/>
-          <w:szCs w:val="24"/>
-        </w:rPr>
+      <w:bookmarkStart w:id="25" w:name="_Toc521335256"/>
+      <w:r>
+        <w:rPr>
+          <w:i/>
+          <w:color w:val="707070" w:themeColor="accent1"/>
+          <w:szCs w:val="24"/>
+        </w:rPr>
+        <w:lastRenderedPageBreak/>
         <w:t>Import the project ‘</w:t>
       </w:r>
       <w:proofErr w:type="spellStart"/>
@@ -2063,7 +2052,7 @@
         </w:rPr>
         <w:t>.</w:t>
       </w:r>
-      <w:bookmarkEnd w:id="24"/>
+      <w:bookmarkEnd w:id="25"/>
     </w:p>
     <w:p>
       <w:pPr>
@@ -2079,7 +2068,7 @@
           <w:szCs w:val="24"/>
         </w:rPr>
       </w:pPr>
-      <w:bookmarkStart w:id="25" w:name="_Toc521335257"/>
+      <w:bookmarkStart w:id="26" w:name="_Toc521335257"/>
       <w:r>
         <w:rPr>
           <w:i/>
@@ -2169,7 +2158,7 @@
         </w:rPr>
         <w:t xml:space="preserve"> Then Save it.</w:t>
       </w:r>
-      <w:bookmarkEnd w:id="25"/>
+      <w:bookmarkEnd w:id="26"/>
       <w:r>
         <w:rPr>
           <w:i/>
@@ -2192,7 +2181,7 @@
           <w:szCs w:val="24"/>
         </w:rPr>
       </w:pPr>
-      <w:bookmarkStart w:id="26" w:name="_Toc521335258"/>
+      <w:bookmarkStart w:id="27" w:name="_Toc521335258"/>
       <w:r>
         <w:rPr>
           <w:i/>
@@ -2271,7 +2260,7 @@
         </w:rPr>
         <w:t>/</w:t>
       </w:r>
-      <w:bookmarkEnd w:id="26"/>
+      <w:bookmarkEnd w:id="27"/>
     </w:p>
     <w:p>
       <w:pPr>
@@ -2286,7 +2275,7 @@
           <w:szCs w:val="24"/>
         </w:rPr>
       </w:pPr>
-      <w:bookmarkStart w:id="27" w:name="_Toc521335259"/>
+      <w:bookmarkStart w:id="28" w:name="_Toc521335259"/>
       <w:r>
         <w:rPr>
           <w:i/>
@@ -2331,7 +2320,7 @@
         </w:rPr>
         <w:t xml:space="preserve"> clean install</w:t>
       </w:r>
-      <w:bookmarkEnd w:id="27"/>
+      <w:bookmarkEnd w:id="28"/>
     </w:p>
     <w:p>
       <w:pPr>
@@ -2346,7 +2335,7 @@
           <w:szCs w:val="24"/>
         </w:rPr>
       </w:pPr>
-      <w:bookmarkStart w:id="28" w:name="_Toc521335260"/>
+      <w:bookmarkStart w:id="29" w:name="_Toc521335260"/>
       <w:r>
         <w:rPr>
           <w:i/>
@@ -2381,7 +2370,7 @@
         </w:rPr>
         <w:t>cd backend/</w:t>
       </w:r>
-      <w:bookmarkEnd w:id="28"/>
+      <w:bookmarkEnd w:id="29"/>
     </w:p>
     <w:p>
       <w:pPr>
@@ -2396,7 +2385,7 @@
           <w:szCs w:val="24"/>
         </w:rPr>
       </w:pPr>
-      <w:bookmarkStart w:id="29" w:name="_Toc521335261"/>
+      <w:bookmarkStart w:id="30" w:name="_Toc521335261"/>
       <w:r>
         <w:rPr>
           <w:i/>
@@ -2441,7 +2430,7 @@
         </w:rPr>
         <w:t>:run</w:t>
       </w:r>
-      <w:bookmarkEnd w:id="29"/>
+      <w:bookmarkEnd w:id="30"/>
       <w:proofErr w:type="spellEnd"/>
       <w:proofErr w:type="gramEnd"/>
     </w:p>
@@ -2458,7 +2447,7 @@
           <w:szCs w:val="24"/>
         </w:rPr>
       </w:pPr>
-      <w:bookmarkStart w:id="30" w:name="_Toc521335262"/>
+      <w:bookmarkStart w:id="31" w:name="_Toc521335262"/>
       <w:r>
         <w:rPr>
           <w:i/>
@@ -2467,7 +2456,7 @@
         </w:rPr>
         <w:t>This will start the java files that possess the logic for the whole application to function.</w:t>
       </w:r>
-      <w:bookmarkEnd w:id="30"/>
+      <w:bookmarkEnd w:id="31"/>
     </w:p>
     <w:p>
       <w:pPr>
@@ -2482,7 +2471,7 @@
           <w:szCs w:val="24"/>
         </w:rPr>
       </w:pPr>
-      <w:bookmarkStart w:id="31" w:name="_Toc521335263"/>
+      <w:bookmarkStart w:id="32" w:name="_Toc521335263"/>
       <w:r>
         <w:rPr>
           <w:i/>
@@ -2525,7 +2514,7 @@
         </w:rPr>
         <w:t>’ file.</w:t>
       </w:r>
-      <w:bookmarkEnd w:id="31"/>
+      <w:bookmarkEnd w:id="32"/>
     </w:p>
     <w:p>
       <w:pPr>
@@ -2540,7 +2529,7 @@
           <w:szCs w:val="24"/>
         </w:rPr>
       </w:pPr>
-      <w:bookmarkStart w:id="32" w:name="_Toc521335264"/>
+      <w:bookmarkStart w:id="33" w:name="_Toc521335264"/>
       <w:r>
         <w:rPr>
           <w:i/>
@@ -2549,7 +2538,7 @@
         </w:rPr>
         <w:t>‘frontend’</w:t>
       </w:r>
-      <w:bookmarkEnd w:id="32"/>
+      <w:bookmarkEnd w:id="33"/>
       <w:r>
         <w:rPr>
           <w:i/>
@@ -2572,7 +2561,7 @@
           <w:szCs w:val="24"/>
         </w:rPr>
       </w:pPr>
-      <w:bookmarkStart w:id="33" w:name="_Toc521335265"/>
+      <w:bookmarkStart w:id="34" w:name="_Toc521335265"/>
       <w:r>
         <w:rPr>
           <w:i/>
@@ -2592,79 +2581,77 @@
           <w:szCs w:val="24"/>
         </w:rPr>
       </w:pPr>
-      <w:bookmarkStart w:id="34" w:name="_GoBack"/>
+      <w:r>
+        <w:rPr>
+          <w:b/>
+          <w:color w:val="707070" w:themeColor="accent1"/>
+          <w:szCs w:val="24"/>
+        </w:rPr>
+        <w:t xml:space="preserve">cd </w:t>
+      </w:r>
+      <w:proofErr w:type="spellStart"/>
+      <w:r>
+        <w:rPr>
+          <w:b/>
+          <w:color w:val="707070" w:themeColor="accent1"/>
+          <w:szCs w:val="24"/>
+        </w:rPr>
+        <w:t>yourpath</w:t>
+      </w:r>
+      <w:proofErr w:type="spellEnd"/>
+      <w:r>
+        <w:rPr>
+          <w:b/>
+          <w:color w:val="707070" w:themeColor="accent1"/>
+          <w:szCs w:val="24"/>
+        </w:rPr>
+        <w:t>/</w:t>
+      </w:r>
+      <w:proofErr w:type="spellStart"/>
+      <w:r>
+        <w:rPr>
+          <w:b/>
+          <w:color w:val="707070" w:themeColor="accent1"/>
+          <w:szCs w:val="24"/>
+        </w:rPr>
+        <w:t>recruitingApp</w:t>
+      </w:r>
+      <w:proofErr w:type="spellEnd"/>
+      <w:r>
+        <w:rPr>
+          <w:b/>
+          <w:color w:val="707070" w:themeColor="accent1"/>
+          <w:szCs w:val="24"/>
+        </w:rPr>
+        <w:t>/frontend/</w:t>
+      </w:r>
+      <w:proofErr w:type="spellStart"/>
+      <w:r>
+        <w:rPr>
+          <w:b/>
+          <w:color w:val="707070" w:themeColor="accent1"/>
+          <w:szCs w:val="24"/>
+        </w:rPr>
+        <w:t>src</w:t>
+      </w:r>
+      <w:proofErr w:type="spellEnd"/>
+      <w:r>
+        <w:rPr>
+          <w:b/>
+          <w:color w:val="707070" w:themeColor="accent1"/>
+          <w:szCs w:val="24"/>
+        </w:rPr>
+        <w:t>/main/</w:t>
+      </w:r>
+      <w:r>
+        <w:rPr>
+          <w:b/>
+          <w:color w:val="707070" w:themeColor="accent1"/>
+          <w:szCs w:val="24"/>
+        </w:rPr>
+        <w:t>frontend/</w:t>
+      </w:r>
       <w:bookmarkEnd w:id="34"/>
-      <w:r>
-        <w:rPr>
-          <w:b/>
-          <w:color w:val="707070" w:themeColor="accent1"/>
-          <w:szCs w:val="24"/>
-        </w:rPr>
-        <w:t xml:space="preserve">cd </w:t>
-      </w:r>
-      <w:proofErr w:type="spellStart"/>
-      <w:r>
-        <w:rPr>
-          <w:b/>
-          <w:color w:val="707070" w:themeColor="accent1"/>
-          <w:szCs w:val="24"/>
-        </w:rPr>
-        <w:t>yourpath</w:t>
-      </w:r>
-      <w:proofErr w:type="spellEnd"/>
-      <w:r>
-        <w:rPr>
-          <w:b/>
-          <w:color w:val="707070" w:themeColor="accent1"/>
-          <w:szCs w:val="24"/>
-        </w:rPr>
-        <w:t>/</w:t>
-      </w:r>
-      <w:proofErr w:type="spellStart"/>
-      <w:r>
-        <w:rPr>
-          <w:b/>
-          <w:color w:val="707070" w:themeColor="accent1"/>
-          <w:szCs w:val="24"/>
-        </w:rPr>
-        <w:t>recruitingApp</w:t>
-      </w:r>
-      <w:proofErr w:type="spellEnd"/>
-      <w:r>
-        <w:rPr>
-          <w:b/>
-          <w:color w:val="707070" w:themeColor="accent1"/>
-          <w:szCs w:val="24"/>
-        </w:rPr>
-        <w:t>/frontend/</w:t>
-      </w:r>
-      <w:proofErr w:type="spellStart"/>
-      <w:r>
-        <w:rPr>
-          <w:b/>
-          <w:color w:val="707070" w:themeColor="accent1"/>
-          <w:szCs w:val="24"/>
-        </w:rPr>
-        <w:t>src</w:t>
-      </w:r>
-      <w:proofErr w:type="spellEnd"/>
-      <w:r>
-        <w:rPr>
-          <w:b/>
-          <w:color w:val="707070" w:themeColor="accent1"/>
-          <w:szCs w:val="24"/>
-        </w:rPr>
-        <w:t>/main/</w:t>
-      </w:r>
-      <w:r>
-        <w:rPr>
-          <w:b/>
-          <w:color w:val="707070" w:themeColor="accent1"/>
-          <w:szCs w:val="24"/>
-        </w:rPr>
-        <w:t>frontend/</w:t>
-      </w:r>
-      <w:bookmarkEnd w:id="33"/>
     </w:p>
     <w:p>
       <w:pPr>
@@ -2885,6 +2872,7 @@
         <w:rPr>
           <w:rFonts w:ascii="Times New Roman" w:hAnsi="Times New Roman" w:cs="Times New Roman"/>
         </w:rPr>
+        <w:lastRenderedPageBreak/>
         <w:t>ABOUT THE APPLICATION</w:t>
       </w:r>
       <w:bookmarkEnd w:id="36"/>
@@ -3055,27 +3043,14 @@
       <w:r>
         <w:t xml:space="preserve">Figure </w:t>
       </w:r>
-      <w:r>
-        <w:fldChar w:fldCharType="begin"/>
-      </w:r>
-      <w:r>
-        <w:instrText xml:space="preserve"> SEQ Figure \* ARABIC </w:instrText>
-      </w:r>
-      <w:r>
-        <w:fldChar w:fldCharType="separate"/>
-      </w:r>
-      <w:r>
-        <w:rPr>
-          <w:noProof/>
-        </w:rPr>
-        <w:t>1</w:t>
-      </w:r>
-      <w:r>
-        <w:rPr>
-          <w:noProof/>
-        </w:rPr>
-        <w:fldChar w:fldCharType="end"/>
-      </w:r>
+      <w:fldSimple w:instr=" SEQ Figure \* ARABIC ">
+        <w:r>
+          <w:rPr>
+            <w:noProof/>
+          </w:rPr>
+          <w:t>1</w:t>
+        </w:r>
+      </w:fldSimple>
       <w:r>
         <w:t>: Start-up screen of UI</w:t>
       </w:r>
@@ -3261,27 +3236,14 @@
       <w:r>
         <w:t xml:space="preserve">Figure </w:t>
       </w:r>
-      <w:r>
-        <w:fldChar w:fldCharType="begin"/>
-      </w:r>
-      <w:r>
-        <w:instrText xml:space="preserve"> SEQ Figure \* ARABIC </w:instrText>
-      </w:r>
-      <w:r>
-        <w:fldChar w:fldCharType="separate"/>
-      </w:r>
-      <w:r>
-        <w:rPr>
-          <w:noProof/>
-        </w:rPr>
-        <w:t>2</w:t>
-      </w:r>
-      <w:r>
-        <w:rPr>
-          <w:noProof/>
-        </w:rPr>
-        <w:fldChar w:fldCharType="end"/>
-      </w:r>
+      <w:fldSimple w:instr=" SEQ Figure \* ARABIC ">
+        <w:r>
+          <w:rPr>
+            <w:noProof/>
+          </w:rPr>
+          <w:t>2</w:t>
+        </w:r>
+      </w:fldSimple>
       <w:r>
         <w:t xml:space="preserve">: [From left to right] Login, </w:t>
       </w:r>
@@ -3320,11 +3282,7 @@
         <w:t>4</w:t>
       </w:r>
       <w:r>
-        <w:t xml:space="preserve">). If there are any unfulfilled fields, the error message </w:t>
-      </w:r>
-      <w:r>
-        <w:lastRenderedPageBreak/>
-        <w:t xml:space="preserve">is either displayed in the Status Bar at the bottom of the field or at the bottom or the screen (Figure </w:t>
+        <w:t xml:space="preserve">). If there are any unfulfilled fields, the error message is either displayed in the Status Bar at the bottom of the field or at the bottom or the screen (Figure </w:t>
       </w:r>
       <w:r>
         <w:t>3</w:t>
@@ -3342,6 +3300,7 @@
           <w:noProof/>
           <w:lang w:val="en-CA" w:eastAsia="en-CA"/>
         </w:rPr>
+        <w:lastRenderedPageBreak/>
         <w:drawing>
           <wp:inline distT="0" distB="0" distL="0" distR="0" wp14:anchorId="0DF9B9DD" wp14:editId="405C09AF">
             <wp:extent cx="4236013" cy="1167619"/>
@@ -3515,27 +3474,14 @@
       <w:r>
         <w:t xml:space="preserve">Figure </w:t>
       </w:r>
-      <w:r>
-        <w:fldChar w:fldCharType="begin"/>
-      </w:r>
-      <w:r>
-        <w:instrText xml:space="preserve"> SEQ Figure \* ARABIC </w:instrText>
-      </w:r>
-      <w:r>
-        <w:fldChar w:fldCharType="separate"/>
-      </w:r>
-      <w:r>
-        <w:rPr>
-          <w:noProof/>
-        </w:rPr>
-        <w:t>3</w:t>
-      </w:r>
-      <w:r>
-        <w:rPr>
-          <w:noProof/>
-        </w:rPr>
-        <w:fldChar w:fldCharType="end"/>
-      </w:r>
+      <w:fldSimple w:instr=" SEQ Figure \* ARABIC ">
+        <w:r>
+          <w:rPr>
+            <w:noProof/>
+          </w:rPr>
+          <w:t>3</w:t>
+        </w:r>
+      </w:fldSimple>
       <w:r>
         <w:t>: [From top to bottom] Applicant Dashboard, Status Message at Field, Status Message at the Bottom of screen</w:t>
       </w:r>
@@ -3670,27 +3616,14 @@
       <w:r>
         <w:t xml:space="preserve">Figure </w:t>
       </w:r>
-      <w:r>
-        <w:fldChar w:fldCharType="begin"/>
-      </w:r>
-      <w:r>
-        <w:instrText xml:space="preserve"> SEQ Figure \* ARABIC </w:instrText>
-      </w:r>
-      <w:r>
-        <w:fldChar w:fldCharType="separate"/>
-      </w:r>
-      <w:r>
-        <w:rPr>
-          <w:noProof/>
-        </w:rPr>
-        <w:t>4</w:t>
-      </w:r>
-      <w:r>
-        <w:rPr>
-          <w:noProof/>
-        </w:rPr>
-        <w:fldChar w:fldCharType="end"/>
-      </w:r>
+      <w:fldSimple w:instr=" SEQ Figure \* ARABIC ">
+        <w:r>
+          <w:rPr>
+            <w:noProof/>
+          </w:rPr>
+          <w:t>4</w:t>
+        </w:r>
+      </w:fldSimple>
       <w:r>
         <w:t>:[From left to right] Job-Info Screen, Job-Apply Screen</w:t>
       </w:r>
@@ -3761,8 +3694,11 @@
     </w:p>
     <w:p>
       <w:r>
+        <w:t xml:space="preserve">The main edit screen has a dropdown which gets populated with the list of all the jobs this user has posted. To edit an existing, the actions remain similar to that of posting a job but here the user cannot edit the Name and Description of the Job. Here when the </w:t>
+      </w:r>
+      <w:r>
         <w:lastRenderedPageBreak/>
-        <w:t>The main edit screen has a dropdown which gets populated with the list of all the jobs this user has posted. To edit an existing, the actions remain similar to that of posting a job but here the user cannot edit the Name and Description of the Job. Here when the user clicks on the ‘X’ button on the ‘Academic Degrees’ and ‘Skills’ boxes, it clears the entries and user can fill in new information again. This box will not be available unless one entry is made into it.</w:t>
+        <w:t>user clicks on the ‘X’ button on the ‘Academic Degrees’ and ‘Skills’ boxes, it clears the entries and user can fill in new information again. This box will not be available unless one entry is made into it.</w:t>
       </w:r>
     </w:p>
     <w:p/>
@@ -3826,27 +3762,14 @@
       <w:r>
         <w:t xml:space="preserve">Figure </w:t>
       </w:r>
-      <w:r>
-        <w:fldChar w:fldCharType="begin"/>
-      </w:r>
-      <w:r>
-        <w:instrText xml:space="preserve"> SEQ Figure \* ARABIC </w:instrText>
-      </w:r>
-      <w:r>
-        <w:fldChar w:fldCharType="separate"/>
-      </w:r>
-      <w:r>
-        <w:rPr>
-          <w:noProof/>
-        </w:rPr>
-        <w:t>5</w:t>
-      </w:r>
-      <w:r>
-        <w:rPr>
-          <w:noProof/>
-        </w:rPr>
-        <w:fldChar w:fldCharType="end"/>
-      </w:r>
+      <w:fldSimple w:instr=" SEQ Figure \* ARABIC ">
+        <w:r>
+          <w:rPr>
+            <w:noProof/>
+          </w:rPr>
+          <w:t>5</w:t>
+        </w:r>
+      </w:fldSimple>
       <w:r>
         <w:t>: Dash-Board of the User registered on behalf of a company.</w:t>
       </w:r>
@@ -3968,27 +3891,14 @@
       <w:r>
         <w:t xml:space="preserve">Figure </w:t>
       </w:r>
-      <w:r>
-        <w:fldChar w:fldCharType="begin"/>
-      </w:r>
-      <w:r>
-        <w:instrText xml:space="preserve"> SEQ Figure \* ARABIC </w:instrText>
-      </w:r>
-      <w:r>
-        <w:fldChar w:fldCharType="separate"/>
-      </w:r>
-      <w:r>
-        <w:rPr>
-          <w:noProof/>
-        </w:rPr>
-        <w:t>6</w:t>
-      </w:r>
-      <w:r>
-        <w:rPr>
-          <w:noProof/>
-        </w:rPr>
-        <w:fldChar w:fldCharType="end"/>
-      </w:r>
+      <w:fldSimple w:instr=" SEQ Figure \* ARABIC ">
+        <w:r>
+          <w:rPr>
+            <w:noProof/>
+          </w:rPr>
+          <w:t>6</w:t>
+        </w:r>
+      </w:fldSimple>
       <w:r>
         <w:t>:[From left to right] Post Job Screen and Qualification box with X mark</w:t>
       </w:r>
@@ -4112,27 +4022,14 @@
       <w:r>
         <w:t xml:space="preserve">Figure </w:t>
       </w:r>
-      <w:r>
-        <w:fldChar w:fldCharType="begin"/>
-      </w:r>
-      <w:r>
-        <w:instrText xml:space="preserve"> SEQ Figure \* ARABIC </w:instrText>
-      </w:r>
-      <w:r>
-        <w:fldChar w:fldCharType="separate"/>
-      </w:r>
-      <w:r>
-        <w:rPr>
-          <w:noProof/>
-        </w:rPr>
-        <w:t>7</w:t>
-      </w:r>
-      <w:r>
-        <w:rPr>
-          <w:noProof/>
-        </w:rPr>
-        <w:fldChar w:fldCharType="end"/>
-      </w:r>
+      <w:fldSimple w:instr=" SEQ Figure \* ARABIC ">
+        <w:r>
+          <w:rPr>
+            <w:noProof/>
+          </w:rPr>
+          <w:t>7</w:t>
+        </w:r>
+      </w:fldSimple>
       <w:r>
         <w:t>:[From left to right] Edit screen dropdown, Edit Job Screen</w:t>
       </w:r>
@@ -4276,27 +4173,14 @@
       <w:r>
         <w:t xml:space="preserve">Figure </w:t>
       </w:r>
-      <w:r>
-        <w:fldChar w:fldCharType="begin"/>
-      </w:r>
-      <w:r>
-        <w:instrText xml:space="preserve"> SEQ Figure \* ARABIC </w:instrText>
-      </w:r>
-      <w:r>
-        <w:fldChar w:fldCharType="separate"/>
-      </w:r>
-      <w:r>
-        <w:rPr>
-          <w:noProof/>
-        </w:rPr>
-        <w:t>8</w:t>
-      </w:r>
-      <w:r>
-        <w:rPr>
-          <w:noProof/>
-        </w:rPr>
-        <w:fldChar w:fldCharType="end"/>
-      </w:r>
+      <w:fldSimple w:instr=" SEQ Figure \* ARABIC ">
+        <w:r>
+          <w:rPr>
+            <w:noProof/>
+          </w:rPr>
+          <w:t>8</w:t>
+        </w:r>
+      </w:fldSimple>
       <w:r>
         <w:t>:[From left to right] Dropdown to list all the job and Screen with eligible applicants</w:t>
       </w:r>
@@ -4474,27 +4358,14 @@
       <w:r>
         <w:t xml:space="preserve">Figure </w:t>
       </w:r>
-      <w:r>
-        <w:fldChar w:fldCharType="begin"/>
-      </w:r>
-      <w:r>
-        <w:instrText xml:space="preserve"> SEQ Figure \* ARABIC </w:instrText>
-      </w:r>
-      <w:r>
-        <w:fldChar w:fldCharType="separate"/>
-      </w:r>
-      <w:r>
-        <w:rPr>
-          <w:noProof/>
-        </w:rPr>
-        <w:t>9</w:t>
-      </w:r>
-      <w:r>
-        <w:rPr>
-          <w:noProof/>
-        </w:rPr>
-        <w:fldChar w:fldCharType="end"/>
-      </w:r>
+      <w:fldSimple w:instr=" SEQ Figure \* ARABIC ">
+        <w:r>
+          <w:rPr>
+            <w:noProof/>
+          </w:rPr>
+          <w:t>9</w:t>
+        </w:r>
+      </w:fldSimple>
       <w:r>
         <w:t>: Class Diagram for User</w:t>
       </w:r>
@@ -4565,27 +4436,14 @@
       <w:r>
         <w:t xml:space="preserve">Figure </w:t>
       </w:r>
-      <w:r>
-        <w:fldChar w:fldCharType="begin"/>
-      </w:r>
-      <w:r>
-        <w:instrText xml:space="preserve"> SEQ Figure \* ARABIC </w:instrText>
-      </w:r>
-      <w:r>
-        <w:fldChar w:fldCharType="separate"/>
-      </w:r>
-      <w:r>
-        <w:rPr>
-          <w:noProof/>
-        </w:rPr>
-        <w:t>10</w:t>
-      </w:r>
-      <w:r>
-        <w:rPr>
-          <w:noProof/>
-        </w:rPr>
-        <w:fldChar w:fldCharType="end"/>
-      </w:r>
+      <w:fldSimple w:instr=" SEQ Figure \* ARABIC ">
+        <w:r>
+          <w:rPr>
+            <w:noProof/>
+          </w:rPr>
+          <w:t>10</w:t>
+        </w:r>
+      </w:fldSimple>
       <w:r>
         <w:t>: Class Diagram for Applicant</w:t>
       </w:r>
@@ -4656,27 +4514,14 @@
       <w:r>
         <w:t xml:space="preserve">Figure </w:t>
       </w:r>
-      <w:r>
-        <w:fldChar w:fldCharType="begin"/>
-      </w:r>
-      <w:r>
-        <w:instrText xml:space="preserve"> SEQ Figure \* ARABIC </w:instrText>
-      </w:r>
-      <w:r>
-        <w:fldChar w:fldCharType="separate"/>
-      </w:r>
-      <w:r>
-        <w:rPr>
-          <w:noProof/>
-        </w:rPr>
-        <w:t>11</w:t>
-      </w:r>
-      <w:r>
-        <w:rPr>
-          <w:noProof/>
-        </w:rPr>
-        <w:fldChar w:fldCharType="end"/>
-      </w:r>
+      <w:fldSimple w:instr=" SEQ Figure \* ARABIC ">
+        <w:r>
+          <w:rPr>
+            <w:noProof/>
+          </w:rPr>
+          <w:t>11</w:t>
+        </w:r>
+      </w:fldSimple>
       <w:r>
         <w:t>: Class Diagram for Company-Posting/Edit/Retrieval Jobs</w:t>
       </w:r>
@@ -4747,27 +4592,14 @@
       <w:r>
         <w:t xml:space="preserve">Figure </w:t>
       </w:r>
-      <w:r>
-        <w:fldChar w:fldCharType="begin"/>
-      </w:r>
-      <w:r>
-        <w:instrText xml:space="preserve"> SEQ Figure \* ARABIC </w:instrText>
-      </w:r>
-      <w:r>
-        <w:fldChar w:fldCharType="separate"/>
-      </w:r>
-      <w:r>
-        <w:rPr>
-          <w:noProof/>
-        </w:rPr>
-        <w:t>12</w:t>
-      </w:r>
-      <w:r>
-        <w:rPr>
-          <w:noProof/>
-        </w:rPr>
-        <w:fldChar w:fldCharType="end"/>
-      </w:r>
+      <w:fldSimple w:instr=" SEQ Figure \* ARABIC ">
+        <w:r>
+          <w:rPr>
+            <w:noProof/>
+          </w:rPr>
+          <w:t>12</w:t>
+        </w:r>
+      </w:fldSimple>
       <w:r>
         <w:t>: Class Diagram for Returning Eligible Applicants</w:t>
       </w:r>
@@ -4927,7 +4759,7 @@
             <w:noProof/>
             <w:color w:val="000000" w:themeColor="text1"/>
           </w:rPr>
-          <w:t>3</w:t>
+          <w:t>7</w:t>
         </w:r>
         <w:r>
           <w:rPr>
@@ -9302,7 +9134,7 @@
   <a:extraClrSchemeLst/>
   <a:extLst>
     <a:ext uri="{05A4C25C-085E-4340-85A3-A5531E510DB2}">
-      <thm15:themeFamily xmlns:thm15="http://schemas.microsoft.com/office/thememl/2012/main" xmlns="" name="Office Theme" id="{62F939B6-93AF-4DB8-9C6B-D6C7DFDC589F}" vid="{4A3C46E8-61CC-4603-A589-7422A47A8E4A}"/>
+      <thm15:themeFamily xmlns="" xmlns:thm15="http://schemas.microsoft.com/office/thememl/2012/main" name="Office Theme" id="{62F939B6-93AF-4DB8-9C6B-D6C7DFDC589F}" vid="{4A3C46E8-61CC-4603-A589-7422A47A8E4A}"/>
     </a:ext>
   </a:extLst>
 </a:theme>
@@ -9313,7 +9145,7 @@
 </file>
 
 <file path=customXml/itemProps1.xml><?xml version="1.0" encoding="utf-8"?>
-<ds:datastoreItem xmlns:ds="http://schemas.openxmlformats.org/officeDocument/2006/customXml" ds:itemID="{1638A210-F2B1-4CE9-A223-D657FA6B5387}">
+<ds:datastoreItem xmlns:ds="http://schemas.openxmlformats.org/officeDocument/2006/customXml" ds:itemID="{B568D5D8-EE77-4F52-A7AE-76154070951F}">
   <ds:schemaRefs>
     <ds:schemaRef ds:uri="http://schemas.openxmlformats.org/officeDocument/2006/bibliography"/>
   </ds:schemaRefs>

</xml_diff>